<commit_message>
docs of the first iteration
</commit_message>
<xml_diff>
--- a/doc/迭代计划.docx
+++ b/doc/迭代计划.docx
@@ -804,6 +804,11 @@
     <w:sdt>
       <w:sdtPr>
         <w:rPr>
+          <w:rFonts w:asciiTheme="minorHAnsi" w:eastAsiaTheme="minorEastAsia" w:hAnsiTheme="minorHAnsi" w:cstheme="minorBidi"/>
+          <w:color w:val="auto"/>
+          <w:kern w:val="2"/>
+          <w:sz w:val="21"/>
+          <w:szCs w:val="22"/>
           <w:lang w:val="zh-CN"/>
         </w:rPr>
         <w:id w:val="38558074"/>
@@ -814,13 +819,8 @@
       </w:sdtPr>
       <w:sdtEndPr>
         <w:rPr>
-          <w:rFonts w:asciiTheme="minorHAnsi" w:eastAsiaTheme="minorEastAsia" w:hAnsiTheme="minorHAnsi" w:cstheme="minorBidi"/>
           <w:b/>
           <w:bCs/>
-          <w:color w:val="auto"/>
-          <w:kern w:val="2"/>
-          <w:sz w:val="21"/>
-          <w:szCs w:val="22"/>
         </w:rPr>
       </w:sdtEndPr>
       <w:sdtContent>
@@ -1867,9 +1867,6 @@
       <w:pPr>
         <w:widowControl/>
         <w:jc w:val="left"/>
-        <w:rPr>
-          <w:rFonts w:hint="eastAsia"/>
-        </w:rPr>
       </w:pPr>
     </w:p>
     <w:p>
@@ -3862,8 +3859,6 @@
         </w:rPr>
         <w:t>搜索目标</w:t>
       </w:r>
-      <w:bookmarkStart w:id="7" w:name="_GoBack"/>
-      <w:bookmarkEnd w:id="7"/>
     </w:p>
     <w:p>
       <w:pPr>
@@ -3981,14 +3976,14 @@
       <w:pPr>
         <w:pStyle w:val="2"/>
       </w:pPr>
-      <w:bookmarkStart w:id="8" w:name="_Toc518652596"/>
+      <w:bookmarkStart w:id="7" w:name="_Toc518652596"/>
       <w:r>
         <w:rPr>
           <w:rFonts w:hint="eastAsia"/>
         </w:rPr>
         <w:t>2.2迭代细分</w:t>
       </w:r>
-      <w:bookmarkEnd w:id="8"/>
+      <w:bookmarkEnd w:id="7"/>
     </w:p>
     <w:p>
       <w:pPr>
@@ -4869,14 +4864,14 @@
           <w:numId w:val="5"/>
         </w:numPr>
       </w:pPr>
-      <w:bookmarkStart w:id="9" w:name="_Toc518652597"/>
+      <w:bookmarkStart w:id="8" w:name="_Toc518652597"/>
       <w:r>
         <w:rPr>
           <w:rFonts w:hint="eastAsia"/>
         </w:rPr>
         <w:t>用例</w:t>
       </w:r>
-      <w:bookmarkEnd w:id="9"/>
+      <w:bookmarkEnd w:id="8"/>
     </w:p>
     <w:p>
       <w:pPr>
@@ -4930,14 +4925,14 @@
           <w:numId w:val="5"/>
         </w:numPr>
       </w:pPr>
-      <w:bookmarkStart w:id="10" w:name="_Toc518652598"/>
+      <w:bookmarkStart w:id="9" w:name="_Toc518652598"/>
       <w:r>
         <w:rPr>
           <w:rFonts w:hint="eastAsia"/>
         </w:rPr>
         <w:t>资源</w:t>
       </w:r>
-      <w:bookmarkEnd w:id="10"/>
+      <w:bookmarkEnd w:id="9"/>
     </w:p>
     <w:p>
       <w:pPr>
@@ -5092,6 +5087,25 @@
               <w:t>项目经理</w:t>
             </w:r>
           </w:p>
+          <w:p>
+            <w:pPr>
+              <w:pStyle w:val="aa"/>
+              <w:ind w:firstLineChars="0" w:firstLine="0"/>
+              <w:rPr>
+                <w:rFonts w:hint="eastAsia"/>
+                <w:sz w:val="24"/>
+                <w:szCs w:val="24"/>
+              </w:rPr>
+            </w:pPr>
+            <w:r>
+              <w:rPr>
+                <w:sz w:val="24"/>
+                <w:szCs w:val="24"/>
+              </w:rPr>
+              <w:lastRenderedPageBreak/>
+              <w:t>技术助理</w:t>
+            </w:r>
+          </w:p>
         </w:tc>
         <w:tc>
           <w:tcPr>
@@ -5112,6 +5126,7 @@
                 <w:sz w:val="24"/>
                 <w:szCs w:val="24"/>
               </w:rPr>
+              <w:lastRenderedPageBreak/>
               <w:t>监管项目进度、调度任</w:t>
             </w:r>
             <w:r>
@@ -5129,7 +5144,7 @@
                 <w:sz w:val="24"/>
                 <w:szCs w:val="24"/>
               </w:rPr>
-              <w:t>、识别技术助理</w:t>
+              <w:t>、协助技术总监</w:t>
             </w:r>
           </w:p>
         </w:tc>
@@ -5177,12 +5192,36 @@
             </w:pPr>
             <w:r>
               <w:rPr>
-                <w:rFonts w:hint="eastAsia"/>
-                <w:sz w:val="24"/>
-                <w:szCs w:val="24"/>
-              </w:rPr>
-              <w:t>开发经理</w:t>
-            </w:r>
+                <w:sz w:val="24"/>
+                <w:szCs w:val="24"/>
+              </w:rPr>
+              <w:t>全</w:t>
+            </w:r>
+            <w:proofErr w:type="gramStart"/>
+            <w:r>
+              <w:rPr>
+                <w:sz w:val="24"/>
+                <w:szCs w:val="24"/>
+              </w:rPr>
+              <w:t>栈</w:t>
+            </w:r>
+            <w:proofErr w:type="gramEnd"/>
+            <w:r>
+              <w:rPr>
+                <w:sz w:val="24"/>
+                <w:szCs w:val="24"/>
+              </w:rPr>
+              <w:t>工程师，</w:t>
+            </w:r>
+            <w:proofErr w:type="gramStart"/>
+            <w:r>
+              <w:rPr>
+                <w:sz w:val="24"/>
+                <w:szCs w:val="24"/>
+              </w:rPr>
+              <w:t>架构师</w:t>
+            </w:r>
+            <w:proofErr w:type="gramEnd"/>
           </w:p>
         </w:tc>
         <w:tc>
@@ -5204,7 +5243,7 @@
                 <w:sz w:val="24"/>
                 <w:szCs w:val="24"/>
               </w:rPr>
-              <w:t>前后端开发</w:t>
+              <w:t>项目架构设计，前后端开发与运维</w:t>
             </w:r>
           </w:p>
         </w:tc>
@@ -5258,6 +5297,24 @@
               <w:t>开发工程师</w:t>
             </w:r>
           </w:p>
+          <w:p>
+            <w:pPr>
+              <w:pStyle w:val="aa"/>
+              <w:ind w:firstLineChars="0" w:firstLine="0"/>
+              <w:rPr>
+                <w:rFonts w:hint="eastAsia"/>
+                <w:sz w:val="24"/>
+                <w:szCs w:val="24"/>
+              </w:rPr>
+            </w:pPr>
+            <w:r>
+              <w:rPr>
+                <w:sz w:val="24"/>
+                <w:szCs w:val="24"/>
+              </w:rPr>
+              <w:t>技术助理</w:t>
+            </w:r>
+          </w:p>
         </w:tc>
         <w:tc>
           <w:tcPr>
@@ -5278,8 +5335,28 @@
                 <w:sz w:val="24"/>
                 <w:szCs w:val="24"/>
               </w:rPr>
-              <w:t>前后端开发</w:t>
-            </w:r>
+              <w:t>前端开发</w:t>
+            </w:r>
+          </w:p>
+          <w:p>
+            <w:pPr>
+              <w:pStyle w:val="aa"/>
+              <w:ind w:firstLineChars="0" w:firstLine="0"/>
+              <w:rPr>
+                <w:rFonts w:hint="eastAsia"/>
+                <w:sz w:val="24"/>
+                <w:szCs w:val="24"/>
+              </w:rPr>
+            </w:pPr>
+            <w:r>
+              <w:rPr>
+                <w:sz w:val="24"/>
+                <w:szCs w:val="24"/>
+              </w:rPr>
+              <w:t>协助技术总监</w:t>
+            </w:r>
+            <w:bookmarkStart w:id="10" w:name="_GoBack"/>
+            <w:bookmarkEnd w:id="10"/>
           </w:p>
         </w:tc>
       </w:tr>
@@ -5325,11 +5402,10 @@
             </w:pPr>
             <w:r>
               <w:rPr>
-                <w:rFonts w:hint="eastAsia"/>
-                <w:sz w:val="24"/>
-                <w:szCs w:val="24"/>
-              </w:rPr>
-              <w:t>开发工程师</w:t>
+                <w:sz w:val="24"/>
+                <w:szCs w:val="24"/>
+              </w:rPr>
+              <w:t>技术总监</w:t>
             </w:r>
           </w:p>
         </w:tc>
@@ -5352,7 +5428,7 @@
                 <w:sz w:val="24"/>
                 <w:szCs w:val="24"/>
               </w:rPr>
-              <w:t>识别技术主管</w:t>
+              <w:t>主管识别技术</w:t>
             </w:r>
           </w:p>
         </w:tc>
@@ -7028,7 +7104,7 @@
 </file>
 
 <file path=customXml/itemProps2.xml><?xml version="1.0" encoding="utf-8"?>
-<ds:datastoreItem xmlns:ds="http://schemas.openxmlformats.org/officeDocument/2006/customXml" ds:itemID="{1FCB3DCA-2E85-41FF-BD86-1273E8989AF3}">
+<ds:datastoreItem xmlns:ds="http://schemas.openxmlformats.org/officeDocument/2006/customXml" ds:itemID="{C879C984-FB94-4814-AA5C-E61EB4210E1B}">
   <ds:schemaRefs>
     <ds:schemaRef ds:uri="http://schemas.openxmlformats.org/officeDocument/2006/bibliography"/>
   </ds:schemaRefs>

</xml_diff>

<commit_message>
wjs is promoted and become devops
</commit_message>
<xml_diff>
--- a/doc/迭代计划.docx
+++ b/doc/迭代计划.docx
@@ -5092,7 +5092,6 @@
               <w:pStyle w:val="aa"/>
               <w:ind w:firstLineChars="0" w:firstLine="0"/>
               <w:rPr>
-                <w:rFonts w:hint="eastAsia"/>
                 <w:sz w:val="24"/>
                 <w:szCs w:val="24"/>
               </w:rPr>
@@ -5211,9 +5210,28 @@
                 <w:sz w:val="24"/>
                 <w:szCs w:val="24"/>
               </w:rPr>
-              <w:t>工程师，</w:t>
-            </w:r>
-            <w:proofErr w:type="gramStart"/>
+              <w:t>工程师</w:t>
+            </w:r>
+          </w:p>
+          <w:p>
+            <w:pPr>
+              <w:pStyle w:val="aa"/>
+              <w:ind w:firstLineChars="0" w:firstLine="0"/>
+              <w:rPr>
+                <w:sz w:val="24"/>
+                <w:szCs w:val="24"/>
+              </w:rPr>
+            </w:pPr>
+            <w:r>
+              <w:rPr>
+                <w:rFonts w:hint="eastAsia"/>
+                <w:sz w:val="24"/>
+                <w:szCs w:val="24"/>
+              </w:rPr>
+              <w:t>项目</w:t>
+            </w:r>
+            <w:bookmarkStart w:id="10" w:name="_GoBack"/>
+            <w:bookmarkEnd w:id="10"/>
             <w:r>
               <w:rPr>
                 <w:sz w:val="24"/>
@@ -5221,7 +5239,24 @@
               </w:rPr>
               <w:t>架构师</w:t>
             </w:r>
-            <w:proofErr w:type="gramEnd"/>
+          </w:p>
+          <w:p>
+            <w:pPr>
+              <w:pStyle w:val="aa"/>
+              <w:ind w:firstLineChars="0" w:firstLine="0"/>
+              <w:rPr>
+                <w:sz w:val="24"/>
+                <w:szCs w:val="24"/>
+              </w:rPr>
+            </w:pPr>
+            <w:r>
+              <w:rPr>
+                <w:rFonts w:hint="eastAsia"/>
+                <w:sz w:val="24"/>
+                <w:szCs w:val="24"/>
+              </w:rPr>
+              <w:t>运维工程师</w:t>
+            </w:r>
           </w:p>
         </w:tc>
         <w:tc>
@@ -5302,7 +5337,6 @@
               <w:pStyle w:val="aa"/>
               <w:ind w:firstLineChars="0" w:firstLine="0"/>
               <w:rPr>
-                <w:rFonts w:hint="eastAsia"/>
                 <w:sz w:val="24"/>
                 <w:szCs w:val="24"/>
               </w:rPr>
@@ -5343,7 +5377,6 @@
               <w:pStyle w:val="aa"/>
               <w:ind w:firstLineChars="0" w:firstLine="0"/>
               <w:rPr>
-                <w:rFonts w:hint="eastAsia"/>
                 <w:sz w:val="24"/>
                 <w:szCs w:val="24"/>
               </w:rPr>
@@ -5355,8 +5388,6 @@
               </w:rPr>
               <w:t>协助技术总监</w:t>
             </w:r>
-            <w:bookmarkStart w:id="10" w:name="_GoBack"/>
-            <w:bookmarkEnd w:id="10"/>
           </w:p>
         </w:tc>
       </w:tr>
@@ -7104,7 +7135,7 @@
 </file>
 
 <file path=customXml/itemProps2.xml><?xml version="1.0" encoding="utf-8"?>
-<ds:datastoreItem xmlns:ds="http://schemas.openxmlformats.org/officeDocument/2006/customXml" ds:itemID="{C879C984-FB94-4814-AA5C-E61EB4210E1B}">
+<ds:datastoreItem xmlns:ds="http://schemas.openxmlformats.org/officeDocument/2006/customXml" ds:itemID="{8D8843F3-233D-44A2-9888-EB46E11E0949}">
   <ds:schemaRefs>
     <ds:schemaRef ds:uri="http://schemas.openxmlformats.org/officeDocument/2006/bibliography"/>
   </ds:schemaRefs>

</xml_diff>

<commit_message>
modified iteration plan for the 2rd iter
</commit_message>
<xml_diff>
--- a/doc/迭代计划.docx
+++ b/doc/迭代计划.docx
@@ -1,6 +1,6 @@
 
 <file path=word/document.xml><?xml version="1.0" encoding="utf-8"?>
-<w:document xmlns:wpc="http://schemas.microsoft.com/office/word/2010/wordprocessingCanvas" xmlns:cx="http://schemas.microsoft.com/office/drawing/2014/chartex" xmlns:cx1="http://schemas.microsoft.com/office/drawing/2015/9/8/chartex" xmlns:cx2="http://schemas.microsoft.com/office/drawing/2015/10/21/chartex" xmlns:cx3="http://schemas.microsoft.com/office/drawing/2016/5/9/chartex" xmlns:cx4="http://schemas.microsoft.com/office/drawing/2016/5/10/chartex" xmlns:cx5="http://schemas.microsoft.com/office/drawing/2016/5/11/chartex" xmlns:cx6="http://schemas.microsoft.com/office/drawing/2016/5/12/chartex" xmlns:cx7="http://schemas.microsoft.com/office/drawing/2016/5/13/chartex" xmlns:cx8="http://schemas.microsoft.com/office/drawing/2016/5/14/chartex" xmlns:mc="http://schemas.openxmlformats.org/markup-compatibility/2006" xmlns:aink="http://schemas.microsoft.com/office/drawing/2016/ink" xmlns:am3d="http://schemas.microsoft.com/office/drawing/2017/model3d" xmlns:o="urn:schemas-microsoft-com:office:office" xmlns:r="http://schemas.openxmlformats.org/officeDocument/2006/relationships" xmlns:m="http://schemas.openxmlformats.org/officeDocument/2006/math" xmlns:v="urn:schemas-microsoft-com:vml" xmlns:wp14="http://schemas.microsoft.com/office/word/2010/wordprocessingDrawing" xmlns:wp="http://schemas.openxmlformats.org/drawingml/2006/wordprocessingDrawing" xmlns:w10="urn:schemas-microsoft-com:office:word" xmlns:w="http://schemas.openxmlformats.org/wordprocessingml/2006/main" xmlns:w14="http://schemas.microsoft.com/office/word/2010/wordml" xmlns:w15="http://schemas.microsoft.com/office/word/2012/wordml" xmlns:w16cid="http://schemas.microsoft.com/office/word/2016/wordml/cid" xmlns:w16se="http://schemas.microsoft.com/office/word/2015/wordml/symex" xmlns:wpg="http://schemas.microsoft.com/office/word/2010/wordprocessingGroup" xmlns:wpi="http://schemas.microsoft.com/office/word/2010/wordprocessingInk" xmlns:wne="http://schemas.microsoft.com/office/word/2006/wordml" xmlns:wps="http://schemas.microsoft.com/office/word/2010/wordprocessingShape" mc:Ignorable="w14 w15 w16se w16cid wp14">
+<w:document xmlns:wpc="http://schemas.microsoft.com/office/word/2010/wordprocessingCanvas" xmlns:mo="http://schemas.microsoft.com/office/mac/office/2008/main" xmlns:mc="http://schemas.openxmlformats.org/markup-compatibility/2006" xmlns:mv="urn:schemas-microsoft-com:mac:vml" xmlns:o="urn:schemas-microsoft-com:office:office" xmlns:r="http://schemas.openxmlformats.org/officeDocument/2006/relationships" xmlns:m="http://schemas.openxmlformats.org/officeDocument/2006/math" xmlns:v="urn:schemas-microsoft-com:vml" xmlns:wp14="http://schemas.microsoft.com/office/word/2010/wordprocessingDrawing" xmlns:wp="http://schemas.openxmlformats.org/drawingml/2006/wordprocessingDrawing" xmlns:w10="urn:schemas-microsoft-com:office:word" xmlns:w="http://schemas.openxmlformats.org/wordprocessingml/2006/main" xmlns:w14="http://schemas.microsoft.com/office/word/2010/wordml" xmlns:w15="http://schemas.microsoft.com/office/word/2012/wordml" xmlns:wpg="http://schemas.microsoft.com/office/word/2010/wordprocessingGroup" xmlns:wpi="http://schemas.microsoft.com/office/word/2010/wordprocessingInk" xmlns:wne="http://schemas.microsoft.com/office/word/2006/wordml" xmlns:wps="http://schemas.microsoft.com/office/word/2010/wordprocessingShape" mc:Ignorable="w14 w15 wp14">
   <w:body>
     <w:sdt>
       <w:sdtPr>
@@ -15,7 +15,7 @@
         <w:p/>
         <w:tbl>
           <w:tblPr>
-            <w:tblStyle w:val="a9"/>
+            <w:tblStyle w:val="TableGrid"/>
             <w:tblpPr w:leftFromText="180" w:rightFromText="180" w:vertAnchor="text" w:horzAnchor="margin" w:tblpY="5900"/>
             <w:tblW w:w="8341" w:type="dxa"/>
             <w:tblLook w:val="04A0" w:firstRow="1" w:lastRow="0" w:firstColumn="1" w:lastColumn="0" w:noHBand="0" w:noVBand="1"/>
@@ -249,9 +249,17 @@
                   <w:widowControl/>
                   <w:jc w:val="left"/>
                   <w:rPr>
+                    <w:rFonts w:hint="eastAsia"/>
                     <w:szCs w:val="21"/>
                   </w:rPr>
                 </w:pPr>
+                <w:r>
+                  <w:rPr>
+                    <w:rFonts w:hint="eastAsia"/>
+                    <w:szCs w:val="21"/>
+                  </w:rPr>
+                  <w:t>7/12/2018</w:t>
+                </w:r>
               </w:p>
             </w:tc>
             <w:tc>
@@ -263,9 +271,17 @@
                   <w:widowControl/>
                   <w:jc w:val="left"/>
                   <w:rPr>
+                    <w:rFonts w:hint="eastAsia"/>
                     <w:szCs w:val="21"/>
                   </w:rPr>
                 </w:pPr>
+                <w:r>
+                  <w:rPr>
+                    <w:rFonts w:hint="eastAsia"/>
+                    <w:szCs w:val="21"/>
+                  </w:rPr>
+                  <w:t>2.0</w:t>
+                </w:r>
               </w:p>
             </w:tc>
             <w:tc>
@@ -277,9 +293,17 @@
                   <w:widowControl/>
                   <w:jc w:val="left"/>
                   <w:rPr>
+                    <w:rFonts w:hint="eastAsia"/>
                     <w:szCs w:val="21"/>
                   </w:rPr>
                 </w:pPr>
+                <w:r>
+                  <w:rPr>
+                    <w:rFonts w:hint="eastAsia"/>
+                    <w:szCs w:val="21"/>
+                  </w:rPr>
+                  <w:t>第二次迭代</w:t>
+                </w:r>
               </w:p>
             </w:tc>
             <w:tc>
@@ -466,7 +490,7 @@
                             <w:txbxContent>
                               <w:p>
                                 <w:pPr>
-                                  <w:pStyle w:val="a7"/>
+                                  <w:pStyle w:val="NoSpacing"/>
                                   <w:spacing w:before="40" w:after="560" w:line="216" w:lineRule="auto"/>
                                   <w:rPr>
                                     <w:color w:val="4472C4" w:themeColor="accent1"/>
@@ -489,7 +513,6 @@
                                   </w:sdtPr>
                                   <w:sdtEndPr/>
                                   <w:sdtContent>
-                                    <w:proofErr w:type="gramStart"/>
                                     <w:r>
                                       <w:rPr>
                                         <w:rFonts w:hint="eastAsia"/>
@@ -497,44 +520,14 @@
                                         <w:sz w:val="32"/>
                                         <w:szCs w:val="32"/>
                                       </w:rPr>
-                                      <w:t>“</w:t>
-                                    </w:r>
-                                    <w:proofErr w:type="gramEnd"/>
-                                    <w:r>
-                                      <w:rPr>
-                                        <w:rFonts w:hint="eastAsia"/>
-                                        <w:b/>
-                                        <w:sz w:val="32"/>
-                                        <w:szCs w:val="32"/>
-                                      </w:rPr>
-                                      <w:t>慧眼识</w:t>
-                                    </w:r>
-                                    <w:proofErr w:type="gramStart"/>
-                                    <w:r>
-                                      <w:rPr>
-                                        <w:rFonts w:hint="eastAsia"/>
-                                        <w:b/>
-                                        <w:sz w:val="32"/>
-                                        <w:szCs w:val="32"/>
-                                      </w:rPr>
-                                      <w:t>踪</w:t>
-                                    </w:r>
-                                    <w:proofErr w:type="gramEnd"/>
-                                    <w:r>
-                                      <w:rPr>
-                                        <w:rFonts w:hint="eastAsia"/>
-                                        <w:b/>
-                                        <w:sz w:val="32"/>
-                                        <w:szCs w:val="32"/>
-                                      </w:rPr>
-                                      <w:t>“——基于深度学习的人员即时搜寻系统</w:t>
+                                      <w:t>“慧眼识踪“——基于深度学习的人员即时搜寻系统</w:t>
                                     </w:r>
                                   </w:sdtContent>
                                 </w:sdt>
                               </w:p>
                               <w:p>
                                 <w:pPr>
-                                  <w:pStyle w:val="a7"/>
+                                  <w:pStyle w:val="NoSpacing"/>
                                   <w:spacing w:before="40" w:after="40"/>
                                   <w:rPr>
                                     <w:caps/>
@@ -573,7 +566,7 @@
                               </w:p>
                               <w:p>
                                 <w:pPr>
-                                  <w:pStyle w:val="a7"/>
+                                  <w:pStyle w:val="NoSpacing"/>
                                   <w:spacing w:before="80" w:after="40"/>
                                   <w:rPr>
                                     <w:caps/>
@@ -603,7 +596,24 @@
                                         <w:sz w:val="24"/>
                                         <w:szCs w:val="24"/>
                                       </w:rPr>
-                                      <w:t>版本1.0</w:t>
+                                      <w:t>版本</w:t>
+                                    </w:r>
+                                    <w:r>
+                                      <w:rPr>
+                                        <w:rFonts w:hint="eastAsia"/>
+                                        <w:caps/>
+                                        <w:sz w:val="24"/>
+                                        <w:szCs w:val="24"/>
+                                      </w:rPr>
+                                      <w:t>2</w:t>
+                                    </w:r>
+                                    <w:r>
+                                      <w:rPr>
+                                        <w:caps/>
+                                        <w:sz w:val="24"/>
+                                        <w:szCs w:val="24"/>
+                                      </w:rPr>
+                                      <w:t>.0</w:t>
                                     </w:r>
                                   </w:sdtContent>
                                 </w:sdt>
@@ -630,16 +640,16 @@
               </mc:Choice>
               <mc:Fallback>
                 <w:pict>
-                  <v:shapetype w14:anchorId="54125780" id="_x0000_t202" coordsize="21600,21600" o:spt="202" path="m,l,21600r21600,l21600,xe">
+                  <v:shapetype w14:anchorId="54125780" id="_x0000_t202" coordsize="21600,21600" o:spt="202" path="m0,0l0,21600,21600,21600,21600,0xe">
                     <v:stroke joinstyle="miter"/>
                     <v:path gradientshapeok="t" o:connecttype="rect"/>
                   </v:shapetype>
-                  <v:shape id="文本框 131" o:spid="_x0000_s1026" type="#_x0000_t202" style="position:absolute;margin-left:331.55pt;margin-top:147.9pt;width:382.75pt;height:137.25pt;z-index:251660288;visibility:visible;mso-wrap-style:square;mso-width-percent:0;mso-height-percent:0;mso-wrap-distance-left:14.4pt;mso-wrap-distance-top:0;mso-wrap-distance-right:14.4pt;mso-wrap-distance-bottom:0;mso-position-horizontal:right;mso-position-horizontal-relative:margin;mso-position-vertical:absolute;mso-position-vertical-relative:page;mso-width-percent:0;mso-height-percent:0;mso-width-relative:margin;mso-height-relative:page;v-text-anchor:top" o:gfxdata="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" filled="f" stroked="f" strokeweight=".5pt">
+                  <v:shape id="文本框 131" o:spid="_x0000_s1026" type="#_x0000_t202" style="position:absolute;margin-left:331.55pt;margin-top:147.9pt;width:382.75pt;height:137.25pt;z-index:251660288;visibility:visible;mso-wrap-style:square;mso-width-percent:0;mso-height-percent:0;mso-wrap-distance-left:14.4pt;mso-wrap-distance-top:0;mso-wrap-distance-right:14.4pt;mso-wrap-distance-bottom:0;mso-position-horizontal:right;mso-position-horizontal-relative:margin;mso-position-vertical:absolute;mso-position-vertical-relative:page;mso-width-percent:0;mso-height-percent:0;mso-width-relative:margin;mso-height-relative:page;v-text-anchor:top" o:gfxdata="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" filled="f" stroked="f" strokeweight=".5pt">
                     <v:textbox inset="0,0,0,0">
                       <w:txbxContent>
                         <w:p>
                           <w:pPr>
-                            <w:pStyle w:val="a7"/>
+                            <w:pStyle w:val="NoSpacing"/>
                             <w:spacing w:before="40" w:after="560" w:line="216" w:lineRule="auto"/>
                             <w:rPr>
                               <w:color w:val="4472C4" w:themeColor="accent1"/>
@@ -662,7 +672,6 @@
                             </w:sdtPr>
                             <w:sdtEndPr/>
                             <w:sdtContent>
-                              <w:proofErr w:type="gramStart"/>
                               <w:r>
                                 <w:rPr>
                                   <w:rFonts w:hint="eastAsia"/>
@@ -670,44 +679,14 @@
                                   <w:sz w:val="32"/>
                                   <w:szCs w:val="32"/>
                                 </w:rPr>
-                                <w:t>“</w:t>
-                              </w:r>
-                              <w:proofErr w:type="gramEnd"/>
-                              <w:r>
-                                <w:rPr>
-                                  <w:rFonts w:hint="eastAsia"/>
-                                  <w:b/>
-                                  <w:sz w:val="32"/>
-                                  <w:szCs w:val="32"/>
-                                </w:rPr>
-                                <w:t>慧眼识</w:t>
-                              </w:r>
-                              <w:proofErr w:type="gramStart"/>
-                              <w:r>
-                                <w:rPr>
-                                  <w:rFonts w:hint="eastAsia"/>
-                                  <w:b/>
-                                  <w:sz w:val="32"/>
-                                  <w:szCs w:val="32"/>
-                                </w:rPr>
-                                <w:t>踪</w:t>
-                              </w:r>
-                              <w:proofErr w:type="gramEnd"/>
-                              <w:r>
-                                <w:rPr>
-                                  <w:rFonts w:hint="eastAsia"/>
-                                  <w:b/>
-                                  <w:sz w:val="32"/>
-                                  <w:szCs w:val="32"/>
-                                </w:rPr>
-                                <w:t>“——基于深度学习的人员即时搜寻系统</w:t>
+                                <w:t>“慧眼识踪“——基于深度学习的人员即时搜寻系统</w:t>
                               </w:r>
                             </w:sdtContent>
                           </w:sdt>
                         </w:p>
                         <w:p>
                           <w:pPr>
-                            <w:pStyle w:val="a7"/>
+                            <w:pStyle w:val="NoSpacing"/>
                             <w:spacing w:before="40" w:after="40"/>
                             <w:rPr>
                               <w:caps/>
@@ -746,7 +725,7 @@
                         </w:p>
                         <w:p>
                           <w:pPr>
-                            <w:pStyle w:val="a7"/>
+                            <w:pStyle w:val="NoSpacing"/>
                             <w:spacing w:before="80" w:after="40"/>
                             <w:rPr>
                               <w:caps/>
@@ -776,7 +755,24 @@
                                   <w:sz w:val="24"/>
                                   <w:szCs w:val="24"/>
                                 </w:rPr>
-                                <w:t>版本1.0</w:t>
+                                <w:t>版本</w:t>
+                              </w:r>
+                              <w:r>
+                                <w:rPr>
+                                  <w:rFonts w:hint="eastAsia"/>
+                                  <w:caps/>
+                                  <w:sz w:val="24"/>
+                                  <w:szCs w:val="24"/>
+                                </w:rPr>
+                                <w:t>2</w:t>
+                              </w:r>
+                              <w:r>
+                                <w:rPr>
+                                  <w:caps/>
+                                  <w:sz w:val="24"/>
+                                  <w:szCs w:val="24"/>
+                                </w:rPr>
+                                <w:t>.0</w:t>
                               </w:r>
                             </w:sdtContent>
                           </w:sdt>
@@ -826,7 +822,7 @@
       <w:sdtContent>
         <w:p>
           <w:pPr>
-            <w:pStyle w:val="TOC"/>
+            <w:pStyle w:val="TOCHeading"/>
           </w:pPr>
           <w:r>
             <w:rPr>
@@ -873,7 +869,7 @@
           <w:hyperlink w:anchor="_Toc518652589" w:history="1">
             <w:r>
               <w:rPr>
-                <w:rStyle w:val="ab"/>
+                <w:rStyle w:val="Hyperlink"/>
                 <w:noProof/>
               </w:rPr>
               <w:t>1.</w:t>
@@ -886,7 +882,7 @@
             </w:r>
             <w:r>
               <w:rPr>
-                <w:rStyle w:val="ab"/>
+                <w:rStyle w:val="Hyperlink"/>
                 <w:noProof/>
               </w:rPr>
               <w:t>简介</w:t>
@@ -954,7 +950,7 @@
           <w:hyperlink w:anchor="_Toc518652590" w:history="1">
             <w:r>
               <w:rPr>
-                <w:rStyle w:val="ab"/>
+                <w:rStyle w:val="Hyperlink"/>
                 <w:noProof/>
               </w:rPr>
               <w:t>1.1目的</w:t>
@@ -1022,7 +1018,7 @@
           <w:hyperlink w:anchor="_Toc518652591" w:history="1">
             <w:r>
               <w:rPr>
-                <w:rStyle w:val="ab"/>
+                <w:rStyle w:val="Hyperlink"/>
                 <w:noProof/>
               </w:rPr>
               <w:t>1.2范围</w:t>
@@ -1090,7 +1086,7 @@
           <w:hyperlink w:anchor="_Toc518652592" w:history="1">
             <w:r>
               <w:rPr>
-                <w:rStyle w:val="ab"/>
+                <w:rStyle w:val="Hyperlink"/>
                 <w:noProof/>
               </w:rPr>
               <w:t>1.3定义、首字母缩写词和缩略语</w:t>
@@ -1158,7 +1154,7 @@
           <w:hyperlink w:anchor="_Toc518652593" w:history="1">
             <w:r>
               <w:rPr>
-                <w:rStyle w:val="ab"/>
+                <w:rStyle w:val="Hyperlink"/>
                 <w:noProof/>
               </w:rPr>
               <w:t>1.4概述</w:t>
@@ -1227,7 +1223,7 @@
           <w:hyperlink w:anchor="_Toc518652594" w:history="1">
             <w:r>
               <w:rPr>
-                <w:rStyle w:val="ab"/>
+                <w:rStyle w:val="Hyperlink"/>
                 <w:noProof/>
               </w:rPr>
               <w:t>2.</w:t>
@@ -1240,7 +1236,7 @@
             </w:r>
             <w:r>
               <w:rPr>
-                <w:rStyle w:val="ab"/>
+                <w:rStyle w:val="Hyperlink"/>
                 <w:noProof/>
               </w:rPr>
               <w:t>计划</w:t>
@@ -1308,7 +1304,7 @@
           <w:hyperlink w:anchor="_Toc518652595" w:history="1">
             <w:r>
               <w:rPr>
-                <w:rStyle w:val="ab"/>
+                <w:rStyle w:val="Hyperlink"/>
                 <w:noProof/>
               </w:rPr>
               <w:t>2.1迭代阶段</w:t>
@@ -1376,7 +1372,7 @@
           <w:hyperlink w:anchor="_Toc518652596" w:history="1">
             <w:r>
               <w:rPr>
-                <w:rStyle w:val="ab"/>
+                <w:rStyle w:val="Hyperlink"/>
                 <w:noProof/>
               </w:rPr>
               <w:t>2.2迭代细分</w:t>
@@ -1445,7 +1441,7 @@
           <w:hyperlink w:anchor="_Toc518652597" w:history="1">
             <w:r>
               <w:rPr>
-                <w:rStyle w:val="ab"/>
+                <w:rStyle w:val="Hyperlink"/>
                 <w:noProof/>
               </w:rPr>
               <w:t>3.</w:t>
@@ -1458,7 +1454,7 @@
             </w:r>
             <w:r>
               <w:rPr>
-                <w:rStyle w:val="ab"/>
+                <w:rStyle w:val="Hyperlink"/>
                 <w:noProof/>
               </w:rPr>
               <w:t>用例</w:t>
@@ -1527,7 +1523,7 @@
           <w:hyperlink w:anchor="_Toc518652598" w:history="1">
             <w:r>
               <w:rPr>
-                <w:rStyle w:val="ab"/>
+                <w:rStyle w:val="Hyperlink"/>
                 <w:noProof/>
               </w:rPr>
               <w:t>4.</w:t>
@@ -1540,7 +1536,7 @@
             </w:r>
             <w:r>
               <w:rPr>
-                <w:rStyle w:val="ab"/>
+                <w:rStyle w:val="Hyperlink"/>
                 <w:noProof/>
               </w:rPr>
               <w:t>资源</w:t>
@@ -1609,7 +1605,7 @@
           <w:hyperlink w:anchor="_Toc518652599" w:history="1">
             <w:r>
               <w:rPr>
-                <w:rStyle w:val="ab"/>
+                <w:rStyle w:val="Hyperlink"/>
                 <w:noProof/>
               </w:rPr>
               <w:t>5.</w:t>
@@ -1622,7 +1618,7 @@
             </w:r>
             <w:r>
               <w:rPr>
-                <w:rStyle w:val="ab"/>
+                <w:rStyle w:val="Hyperlink"/>
                 <w:noProof/>
               </w:rPr>
               <w:t>评估标准</w:t>
@@ -1871,7 +1867,7 @@
     </w:p>
     <w:p>
       <w:pPr>
-        <w:pStyle w:val="1"/>
+        <w:pStyle w:val="Heading1"/>
         <w:numPr>
           <w:ilvl w:val="0"/>
           <w:numId w:val="5"/>
@@ -1935,7 +1931,7 @@
     </w:p>
     <w:p>
       <w:pPr>
-        <w:pStyle w:val="2"/>
+        <w:pStyle w:val="Heading2"/>
       </w:pPr>
       <w:bookmarkStart w:id="1" w:name="_Toc518652590"/>
       <w:r>
@@ -1990,7 +1986,7 @@
     </w:p>
     <w:p>
       <w:pPr>
-        <w:pStyle w:val="2"/>
+        <w:pStyle w:val="Heading2"/>
       </w:pPr>
       <w:bookmarkStart w:id="2" w:name="_Toc518652591"/>
       <w:r>
@@ -2045,7 +2041,7 @@
     </w:p>
     <w:p>
       <w:pPr>
-        <w:pStyle w:val="2"/>
+        <w:pStyle w:val="Heading2"/>
       </w:pPr>
       <w:bookmarkStart w:id="3" w:name="_Toc518652592"/>
       <w:r>
@@ -2135,7 +2131,7 @@
     </w:p>
     <w:p>
       <w:pPr>
-        <w:pStyle w:val="2"/>
+        <w:pStyle w:val="Heading2"/>
       </w:pPr>
       <w:bookmarkStart w:id="4" w:name="_Toc518652593"/>
       <w:r>
@@ -2167,7 +2163,7 @@
     </w:p>
     <w:p>
       <w:pPr>
-        <w:pStyle w:val="1"/>
+        <w:pStyle w:val="Heading1"/>
         <w:numPr>
           <w:ilvl w:val="0"/>
           <w:numId w:val="5"/>
@@ -2185,7 +2181,7 @@
     </w:p>
     <w:p>
       <w:pPr>
-        <w:pStyle w:val="2"/>
+        <w:pStyle w:val="Heading2"/>
       </w:pPr>
       <w:bookmarkStart w:id="6" w:name="_Toc518652595"/>
       <w:r>
@@ -2198,7 +2194,7 @@
     </w:p>
     <w:tbl>
       <w:tblPr>
-        <w:tblStyle w:val="TableNormal"/>
+        <w:tblStyle w:val="TableNormal1"/>
         <w:tblW w:w="8300" w:type="dxa"/>
         <w:jc w:val="center"/>
         <w:tblBorders>
@@ -2482,7 +2478,7 @@
             <w:pPr>
               <w:spacing w:line="360" w:lineRule="auto"/>
               <w:rPr>
-                <w:rFonts w:ascii="Arial Unicode MS" w:hAnsi="Arial Unicode MS" w:hint="eastAsia"/>
+                <w:rFonts w:ascii="Arial Unicode MS" w:hAnsi="Arial Unicode MS"/>
                 <w:sz w:val="24"/>
                 <w:szCs w:val="24"/>
               </w:rPr>
@@ -2597,7 +2593,7 @@
             <w:pPr>
               <w:spacing w:line="360" w:lineRule="auto"/>
               <w:rPr>
-                <w:rFonts w:ascii="Arial Unicode MS" w:hAnsi="Arial Unicode MS" w:hint="eastAsia"/>
+                <w:rFonts w:ascii="Arial Unicode MS" w:hAnsi="Arial Unicode MS"/>
                 <w:sz w:val="24"/>
                 <w:szCs w:val="24"/>
               </w:rPr>
@@ -2669,7 +2665,15 @@
                 <w:sz w:val="24"/>
                 <w:szCs w:val="24"/>
               </w:rPr>
-              <w:t>14</w:t>
+              <w:t>1</w:t>
+            </w:r>
+            <w:r>
+              <w:rPr>
+                <w:rFonts w:hint="eastAsia"/>
+                <w:sz w:val="24"/>
+                <w:szCs w:val="24"/>
+              </w:rPr>
+              <w:t>1</w:t>
             </w:r>
             <w:r>
               <w:rPr>
@@ -2872,7 +2876,7 @@
             <w:pPr>
               <w:spacing w:line="360" w:lineRule="auto"/>
               <w:rPr>
-                <w:rFonts w:ascii="Arial Unicode MS" w:hAnsi="Arial Unicode MS" w:hint="eastAsia"/>
+                <w:rFonts w:ascii="Arial Unicode MS" w:hAnsi="Arial Unicode MS"/>
                 <w:sz w:val="24"/>
                 <w:szCs w:val="24"/>
               </w:rPr>
@@ -2913,7 +2917,15 @@
                 <w:sz w:val="24"/>
                 <w:szCs w:val="24"/>
               </w:rPr>
-              <w:t>15</w:t>
+              <w:t>1</w:t>
+            </w:r>
+            <w:r>
+              <w:rPr>
+                <w:rFonts w:hint="eastAsia"/>
+                <w:sz w:val="24"/>
+                <w:szCs w:val="24"/>
+              </w:rPr>
+              <w:t>2</w:t>
             </w:r>
             <w:r>
               <w:rPr>
@@ -3143,7 +3155,7 @@
             <w:pPr>
               <w:spacing w:line="360" w:lineRule="auto"/>
               <w:rPr>
-                <w:rFonts w:ascii="Arial Unicode MS" w:hAnsi="Arial Unicode MS" w:hint="eastAsia"/>
+                <w:rFonts w:ascii="Arial Unicode MS" w:hAnsi="Arial Unicode MS"/>
                 <w:sz w:val="24"/>
                 <w:szCs w:val="24"/>
               </w:rPr>
@@ -3577,7 +3589,7 @@
             <w:pPr>
               <w:spacing w:line="360" w:lineRule="auto"/>
               <w:rPr>
-                <w:rFonts w:ascii="Arial Unicode MS" w:hAnsi="Arial Unicode MS" w:hint="eastAsia"/>
+                <w:rFonts w:ascii="Arial Unicode MS" w:hAnsi="Arial Unicode MS"/>
                 <w:sz w:val="24"/>
                 <w:szCs w:val="24"/>
               </w:rPr>
@@ -3841,23 +3853,7 @@
           <w:szCs w:val="24"/>
         </w:rPr>
         <w:tab/>
-        <w:t>从视频中截取图片</w:t>
-      </w:r>
-      <w:proofErr w:type="gramStart"/>
-      <w:r>
-        <w:rPr>
-          <w:sz w:val="24"/>
-          <w:szCs w:val="24"/>
-        </w:rPr>
-        <w:t>上传并单层</w:t>
-      </w:r>
-      <w:proofErr w:type="gramEnd"/>
-      <w:r>
-        <w:rPr>
-          <w:sz w:val="24"/>
-          <w:szCs w:val="24"/>
-        </w:rPr>
-        <w:t>搜索目标</w:t>
+        <w:t>从视频中截取图片上传并单层搜索目标</w:t>
       </w:r>
     </w:p>
     <w:p>
@@ -3953,28 +3949,12 @@
           <w:szCs w:val="24"/>
         </w:rPr>
         <w:tab/>
-        <w:t>尝试使用</w:t>
-      </w:r>
-      <w:proofErr w:type="gramStart"/>
-      <w:r>
-        <w:rPr>
-          <w:sz w:val="24"/>
-          <w:szCs w:val="24"/>
-        </w:rPr>
-        <w:t>英伟达</w:t>
-      </w:r>
-      <w:proofErr w:type="gramEnd"/>
-      <w:r>
-        <w:rPr>
-          <w:sz w:val="24"/>
-          <w:szCs w:val="24"/>
-        </w:rPr>
-        <w:t>Jetson TX 2或Jetson TK 1开发板来实现视频数据的识别，提供摄像头端边缘计算能力</w:t>
+        <w:t>尝试使用英伟达Jetson TX 2或Jetson TK 1开发板来实现视频数据的识别，提供摄像头端边缘计算能力</w:t>
       </w:r>
     </w:p>
     <w:p>
       <w:pPr>
-        <w:pStyle w:val="2"/>
+        <w:pStyle w:val="Heading2"/>
       </w:pPr>
       <w:bookmarkStart w:id="7" w:name="_Toc518652596"/>
       <w:r>
@@ -4010,7 +3990,7 @@
     </w:p>
     <w:tbl>
       <w:tblPr>
-        <w:tblStyle w:val="a9"/>
+        <w:tblStyle w:val="TableGrid"/>
         <w:tblW w:w="0" w:type="auto"/>
         <w:tblLook w:val="04A0" w:firstRow="1" w:lastRow="0" w:firstColumn="1" w:lastColumn="0" w:noHBand="0" w:noVBand="1"/>
       </w:tblPr>
@@ -4855,27 +4835,1166 @@
           <w:szCs w:val="24"/>
         </w:rPr>
       </w:pPr>
+      <w:r>
+        <w:rPr>
+          <w:sz w:val="24"/>
+          <w:szCs w:val="24"/>
+        </w:rPr>
+        <w:t>S</w:t>
+      </w:r>
+      <w:r>
+        <w:rPr>
+          <w:rFonts w:hint="eastAsia"/>
+          <w:sz w:val="24"/>
+          <w:szCs w:val="24"/>
+        </w:rPr>
+        <w:t>print</w:t>
+      </w:r>
+      <w:r>
+        <w:rPr>
+          <w:rFonts w:hint="eastAsia"/>
+          <w:sz w:val="24"/>
+          <w:szCs w:val="24"/>
+        </w:rPr>
+        <w:t>2</w:t>
+      </w:r>
+      <w:r>
+        <w:rPr>
+          <w:rFonts w:hint="eastAsia"/>
+          <w:sz w:val="24"/>
+          <w:szCs w:val="24"/>
+        </w:rPr>
+        <w:t>细分：</w:t>
+      </w:r>
+    </w:p>
+    <w:tbl>
+      <w:tblPr>
+        <w:tblStyle w:val="TableGrid"/>
+        <w:tblW w:w="0" w:type="auto"/>
+        <w:tblLook w:val="04A0" w:firstRow="1" w:lastRow="0" w:firstColumn="1" w:lastColumn="0" w:noHBand="0" w:noVBand="1"/>
+      </w:tblPr>
+      <w:tblGrid>
+        <w:gridCol w:w="2263"/>
+        <w:gridCol w:w="1885"/>
+        <w:gridCol w:w="2074"/>
+        <w:gridCol w:w="2074"/>
+      </w:tblGrid>
+      <w:tr>
+        <w:tc>
+          <w:tcPr>
+            <w:tcW w:w="2263" w:type="dxa"/>
+          </w:tcPr>
+          <w:p>
+            <w:pPr>
+              <w:rPr>
+                <w:sz w:val="24"/>
+                <w:szCs w:val="24"/>
+              </w:rPr>
+            </w:pPr>
+            <w:r>
+              <w:rPr>
+                <w:rFonts w:hint="eastAsia"/>
+                <w:sz w:val="24"/>
+                <w:szCs w:val="24"/>
+              </w:rPr>
+              <w:t>任务</w:t>
+            </w:r>
+          </w:p>
+        </w:tc>
+        <w:tc>
+          <w:tcPr>
+            <w:tcW w:w="1885" w:type="dxa"/>
+          </w:tcPr>
+          <w:p>
+            <w:pPr>
+              <w:rPr>
+                <w:sz w:val="24"/>
+                <w:szCs w:val="24"/>
+              </w:rPr>
+            </w:pPr>
+            <w:r>
+              <w:rPr>
+                <w:rFonts w:hint="eastAsia"/>
+                <w:sz w:val="24"/>
+                <w:szCs w:val="24"/>
+              </w:rPr>
+              <w:t>时间</w:t>
+            </w:r>
+          </w:p>
+        </w:tc>
+        <w:tc>
+          <w:tcPr>
+            <w:tcW w:w="2074" w:type="dxa"/>
+          </w:tcPr>
+          <w:p>
+            <w:pPr>
+              <w:rPr>
+                <w:sz w:val="24"/>
+                <w:szCs w:val="24"/>
+              </w:rPr>
+            </w:pPr>
+            <w:r>
+              <w:rPr>
+                <w:rFonts w:hint="eastAsia"/>
+                <w:sz w:val="24"/>
+                <w:szCs w:val="24"/>
+              </w:rPr>
+              <w:t>成果</w:t>
+            </w:r>
+          </w:p>
+        </w:tc>
+        <w:tc>
+          <w:tcPr>
+            <w:tcW w:w="2074" w:type="dxa"/>
+          </w:tcPr>
+          <w:p>
+            <w:pPr>
+              <w:rPr>
+                <w:sz w:val="24"/>
+                <w:szCs w:val="24"/>
+              </w:rPr>
+            </w:pPr>
+            <w:r>
+              <w:rPr>
+                <w:rFonts w:hint="eastAsia"/>
+                <w:sz w:val="24"/>
+                <w:szCs w:val="24"/>
+              </w:rPr>
+              <w:t>相关人员</w:t>
+            </w:r>
+          </w:p>
+        </w:tc>
+      </w:tr>
+      <w:tr>
+        <w:tc>
+          <w:tcPr>
+            <w:tcW w:w="2263" w:type="dxa"/>
+          </w:tcPr>
+          <w:p>
+            <w:pPr>
+              <w:rPr>
+                <w:sz w:val="24"/>
+                <w:szCs w:val="24"/>
+              </w:rPr>
+            </w:pPr>
+            <w:r>
+              <w:rPr>
+                <w:rFonts w:hint="eastAsia"/>
+                <w:sz w:val="24"/>
+                <w:szCs w:val="24"/>
+              </w:rPr>
+              <w:t>阶段会议</w:t>
+            </w:r>
+          </w:p>
+        </w:tc>
+        <w:tc>
+          <w:tcPr>
+            <w:tcW w:w="1885" w:type="dxa"/>
+          </w:tcPr>
+          <w:p>
+            <w:pPr>
+              <w:rPr>
+                <w:sz w:val="24"/>
+                <w:szCs w:val="24"/>
+              </w:rPr>
+            </w:pPr>
+            <w:r>
+              <w:rPr>
+                <w:rFonts w:hint="eastAsia"/>
+                <w:sz w:val="24"/>
+                <w:szCs w:val="24"/>
+              </w:rPr>
+              <w:t>7/</w:t>
+            </w:r>
+            <w:r>
+              <w:rPr>
+                <w:rFonts w:hint="eastAsia"/>
+                <w:sz w:val="24"/>
+                <w:szCs w:val="24"/>
+              </w:rPr>
+              <w:t>1</w:t>
+            </w:r>
+            <w:r>
+              <w:rPr>
+                <w:rFonts w:hint="eastAsia"/>
+                <w:sz w:val="24"/>
+                <w:szCs w:val="24"/>
+              </w:rPr>
+              <w:t>2/2018</w:t>
+            </w:r>
+          </w:p>
+        </w:tc>
+        <w:tc>
+          <w:tcPr>
+            <w:tcW w:w="2074" w:type="dxa"/>
+          </w:tcPr>
+          <w:p>
+            <w:pPr>
+              <w:rPr>
+                <w:sz w:val="24"/>
+                <w:szCs w:val="24"/>
+              </w:rPr>
+            </w:pPr>
+            <w:r>
+              <w:rPr>
+                <w:rFonts w:hint="eastAsia"/>
+                <w:sz w:val="24"/>
+                <w:szCs w:val="24"/>
+              </w:rPr>
+              <w:t>迭代计划</w:t>
+            </w:r>
+          </w:p>
+        </w:tc>
+        <w:tc>
+          <w:tcPr>
+            <w:tcW w:w="2074" w:type="dxa"/>
+          </w:tcPr>
+          <w:p>
+            <w:pPr>
+              <w:rPr>
+                <w:sz w:val="24"/>
+                <w:szCs w:val="24"/>
+              </w:rPr>
+            </w:pPr>
+            <w:r>
+              <w:rPr>
+                <w:rFonts w:hint="eastAsia"/>
+                <w:sz w:val="24"/>
+                <w:szCs w:val="24"/>
+              </w:rPr>
+              <w:t>全体成员</w:t>
+            </w:r>
+          </w:p>
+        </w:tc>
+      </w:tr>
+      <w:tr>
+        <w:tc>
+          <w:tcPr>
+            <w:tcW w:w="2263" w:type="dxa"/>
+          </w:tcPr>
+          <w:p>
+            <w:pPr>
+              <w:rPr>
+                <w:sz w:val="24"/>
+                <w:szCs w:val="24"/>
+              </w:rPr>
+            </w:pPr>
+            <w:r>
+              <w:rPr>
+                <w:rFonts w:hint="eastAsia"/>
+                <w:sz w:val="24"/>
+                <w:szCs w:val="24"/>
+              </w:rPr>
+              <w:t>分析系统架构</w:t>
+            </w:r>
+          </w:p>
+        </w:tc>
+        <w:tc>
+          <w:tcPr>
+            <w:tcW w:w="1885" w:type="dxa"/>
+          </w:tcPr>
+          <w:p>
+            <w:pPr>
+              <w:rPr>
+                <w:sz w:val="24"/>
+                <w:szCs w:val="24"/>
+              </w:rPr>
+            </w:pPr>
+            <w:r>
+              <w:rPr>
+                <w:rFonts w:hint="eastAsia"/>
+                <w:sz w:val="24"/>
+                <w:szCs w:val="24"/>
+              </w:rPr>
+              <w:t>7/</w:t>
+            </w:r>
+            <w:r>
+              <w:rPr>
+                <w:rFonts w:hint="eastAsia"/>
+                <w:sz w:val="24"/>
+                <w:szCs w:val="24"/>
+              </w:rPr>
+              <w:t>1</w:t>
+            </w:r>
+            <w:r>
+              <w:rPr>
+                <w:rFonts w:hint="eastAsia"/>
+                <w:sz w:val="24"/>
+                <w:szCs w:val="24"/>
+              </w:rPr>
+              <w:t>2/2018</w:t>
+            </w:r>
+          </w:p>
+        </w:tc>
+        <w:tc>
+          <w:tcPr>
+            <w:tcW w:w="2074" w:type="dxa"/>
+          </w:tcPr>
+          <w:p>
+            <w:pPr>
+              <w:rPr>
+                <w:sz w:val="24"/>
+                <w:szCs w:val="24"/>
+              </w:rPr>
+            </w:pPr>
+            <w:r>
+              <w:rPr>
+                <w:rFonts w:hint="eastAsia"/>
+                <w:sz w:val="24"/>
+                <w:szCs w:val="24"/>
+              </w:rPr>
+              <w:t>系统架构文档</w:t>
+            </w:r>
+          </w:p>
+        </w:tc>
+        <w:tc>
+          <w:tcPr>
+            <w:tcW w:w="2074" w:type="dxa"/>
+          </w:tcPr>
+          <w:p>
+            <w:pPr>
+              <w:rPr>
+                <w:sz w:val="24"/>
+                <w:szCs w:val="24"/>
+              </w:rPr>
+            </w:pPr>
+            <w:r>
+              <w:rPr>
+                <w:rFonts w:hint="eastAsia"/>
+                <w:sz w:val="24"/>
+                <w:szCs w:val="24"/>
+              </w:rPr>
+              <w:t>全体成员</w:t>
+            </w:r>
+          </w:p>
+        </w:tc>
+      </w:tr>
+      <w:tr>
+        <w:tc>
+          <w:tcPr>
+            <w:tcW w:w="2263" w:type="dxa"/>
+          </w:tcPr>
+          <w:p>
+            <w:pPr>
+              <w:rPr>
+                <w:rFonts w:hint="eastAsia"/>
+                <w:sz w:val="24"/>
+                <w:szCs w:val="24"/>
+              </w:rPr>
+            </w:pPr>
+            <w:r>
+              <w:rPr>
+                <w:rFonts w:hint="eastAsia"/>
+                <w:sz w:val="24"/>
+                <w:szCs w:val="24"/>
+              </w:rPr>
+              <w:t>添加查看历史视频</w:t>
+            </w:r>
+            <w:r>
+              <w:rPr>
+                <w:rFonts w:hint="eastAsia"/>
+                <w:sz w:val="24"/>
+                <w:szCs w:val="24"/>
+              </w:rPr>
+              <w:t>和截图</w:t>
+            </w:r>
+            <w:r>
+              <w:rPr>
+                <w:rFonts w:hint="eastAsia"/>
+                <w:sz w:val="24"/>
+                <w:szCs w:val="24"/>
+              </w:rPr>
+              <w:t>功能</w:t>
+            </w:r>
+          </w:p>
+        </w:tc>
+        <w:tc>
+          <w:tcPr>
+            <w:tcW w:w="1885" w:type="dxa"/>
+          </w:tcPr>
+          <w:p>
+            <w:pPr>
+              <w:rPr>
+                <w:sz w:val="24"/>
+                <w:szCs w:val="24"/>
+              </w:rPr>
+            </w:pPr>
+            <w:r>
+              <w:rPr>
+                <w:rFonts w:hint="eastAsia"/>
+                <w:sz w:val="24"/>
+                <w:szCs w:val="24"/>
+              </w:rPr>
+              <w:t>7/</w:t>
+            </w:r>
+            <w:r>
+              <w:rPr>
+                <w:rFonts w:hint="eastAsia"/>
+                <w:sz w:val="24"/>
+                <w:szCs w:val="24"/>
+              </w:rPr>
+              <w:t>1</w:t>
+            </w:r>
+            <w:r>
+              <w:rPr>
+                <w:rFonts w:hint="eastAsia"/>
+                <w:sz w:val="24"/>
+                <w:szCs w:val="24"/>
+              </w:rPr>
+              <w:t>2/2018</w:t>
+            </w:r>
+            <w:r>
+              <w:rPr>
+                <w:sz w:val="24"/>
+                <w:szCs w:val="24"/>
+              </w:rPr>
+              <w:t xml:space="preserve"> </w:t>
+            </w:r>
+            <w:r>
+              <w:rPr>
+                <w:rFonts w:hint="eastAsia"/>
+                <w:sz w:val="24"/>
+                <w:szCs w:val="24"/>
+              </w:rPr>
+              <w:t>-</w:t>
+            </w:r>
+            <w:r>
+              <w:rPr>
+                <w:sz w:val="24"/>
+                <w:szCs w:val="24"/>
+              </w:rPr>
+              <w:t xml:space="preserve"> </w:t>
+            </w:r>
+          </w:p>
+          <w:p>
+            <w:pPr>
+              <w:rPr>
+                <w:sz w:val="24"/>
+                <w:szCs w:val="24"/>
+              </w:rPr>
+            </w:pPr>
+            <w:r>
+              <w:rPr>
+                <w:rFonts w:hint="eastAsia"/>
+                <w:sz w:val="24"/>
+                <w:szCs w:val="24"/>
+              </w:rPr>
+              <w:t>7/</w:t>
+            </w:r>
+            <w:r>
+              <w:rPr>
+                <w:rFonts w:hint="eastAsia"/>
+                <w:sz w:val="24"/>
+                <w:szCs w:val="24"/>
+              </w:rPr>
+              <w:t>1</w:t>
+            </w:r>
+            <w:r>
+              <w:rPr>
+                <w:rFonts w:hint="eastAsia"/>
+                <w:sz w:val="24"/>
+                <w:szCs w:val="24"/>
+              </w:rPr>
+              <w:t>7</w:t>
+            </w:r>
+            <w:r>
+              <w:rPr>
+                <w:rFonts w:hint="eastAsia"/>
+                <w:sz w:val="24"/>
+                <w:szCs w:val="24"/>
+              </w:rPr>
+              <w:t>/2018</w:t>
+            </w:r>
+          </w:p>
+        </w:tc>
+        <w:tc>
+          <w:tcPr>
+            <w:tcW w:w="2074" w:type="dxa"/>
+          </w:tcPr>
+          <w:p>
+            <w:pPr>
+              <w:rPr>
+                <w:sz w:val="24"/>
+                <w:szCs w:val="24"/>
+              </w:rPr>
+            </w:pPr>
+            <w:r>
+              <w:rPr>
+                <w:rFonts w:hint="eastAsia"/>
+                <w:sz w:val="24"/>
+                <w:szCs w:val="24"/>
+              </w:rPr>
+              <w:t>第</w:t>
+            </w:r>
+            <w:r>
+              <w:rPr>
+                <w:rFonts w:hint="eastAsia"/>
+                <w:sz w:val="24"/>
+                <w:szCs w:val="24"/>
+              </w:rPr>
+              <w:t>三</w:t>
+            </w:r>
+            <w:r>
+              <w:rPr>
+                <w:rFonts w:hint="eastAsia"/>
+                <w:sz w:val="24"/>
+                <w:szCs w:val="24"/>
+              </w:rPr>
+              <w:t>版前端界面</w:t>
+            </w:r>
+            <w:r>
+              <w:rPr>
+                <w:rFonts w:hint="eastAsia"/>
+                <w:sz w:val="24"/>
+                <w:szCs w:val="24"/>
+              </w:rPr>
+              <w:t>、第一版后端服务</w:t>
+            </w:r>
+          </w:p>
+        </w:tc>
+        <w:tc>
+          <w:tcPr>
+            <w:tcW w:w="2074" w:type="dxa"/>
+          </w:tcPr>
+          <w:p>
+            <w:pPr>
+              <w:rPr>
+                <w:sz w:val="24"/>
+                <w:szCs w:val="24"/>
+              </w:rPr>
+            </w:pPr>
+            <w:r>
+              <w:rPr>
+                <w:rFonts w:hint="eastAsia"/>
+                <w:sz w:val="24"/>
+                <w:szCs w:val="24"/>
+              </w:rPr>
+              <w:t>王见思、宋逸凡</w:t>
+            </w:r>
+          </w:p>
+        </w:tc>
+      </w:tr>
+      <w:tr>
+        <w:tc>
+          <w:tcPr>
+            <w:tcW w:w="2263" w:type="dxa"/>
+          </w:tcPr>
+          <w:p>
+            <w:pPr>
+              <w:rPr>
+                <w:rFonts w:hint="eastAsia"/>
+                <w:sz w:val="24"/>
+                <w:szCs w:val="24"/>
+              </w:rPr>
+            </w:pPr>
+            <w:r>
+              <w:rPr>
+                <w:rFonts w:hint="eastAsia"/>
+                <w:sz w:val="24"/>
+                <w:szCs w:val="24"/>
+              </w:rPr>
+              <w:t>使用python脚本</w:t>
+            </w:r>
+            <w:r>
+              <w:rPr>
+                <w:rFonts w:hint="eastAsia"/>
+                <w:sz w:val="24"/>
+                <w:szCs w:val="24"/>
+              </w:rPr>
+              <w:t>实现</w:t>
+            </w:r>
+            <w:r>
+              <w:rPr>
+                <w:rFonts w:hint="eastAsia"/>
+                <w:sz w:val="24"/>
+                <w:szCs w:val="24"/>
+              </w:rPr>
+              <w:t>探测物体功能</w:t>
+            </w:r>
+          </w:p>
+        </w:tc>
+        <w:tc>
+          <w:tcPr>
+            <w:tcW w:w="1885" w:type="dxa"/>
+          </w:tcPr>
+          <w:p>
+            <w:pPr>
+              <w:rPr>
+                <w:sz w:val="24"/>
+                <w:szCs w:val="24"/>
+              </w:rPr>
+            </w:pPr>
+            <w:r>
+              <w:rPr>
+                <w:rFonts w:hint="eastAsia"/>
+                <w:sz w:val="24"/>
+                <w:szCs w:val="24"/>
+              </w:rPr>
+              <w:t>7/</w:t>
+            </w:r>
+            <w:r>
+              <w:rPr>
+                <w:rFonts w:hint="eastAsia"/>
+                <w:sz w:val="24"/>
+                <w:szCs w:val="24"/>
+              </w:rPr>
+              <w:t>1</w:t>
+            </w:r>
+            <w:r>
+              <w:rPr>
+                <w:rFonts w:hint="eastAsia"/>
+                <w:sz w:val="24"/>
+                <w:szCs w:val="24"/>
+              </w:rPr>
+              <w:t>2/2018</w:t>
+            </w:r>
+            <w:r>
+              <w:rPr>
+                <w:sz w:val="24"/>
+                <w:szCs w:val="24"/>
+              </w:rPr>
+              <w:t xml:space="preserve"> –</w:t>
+            </w:r>
+            <w:r>
+              <w:rPr>
+                <w:rFonts w:hint="eastAsia"/>
+                <w:sz w:val="24"/>
+                <w:szCs w:val="24"/>
+              </w:rPr>
+              <w:t xml:space="preserve"> </w:t>
+            </w:r>
+          </w:p>
+          <w:p>
+            <w:pPr>
+              <w:rPr>
+                <w:sz w:val="24"/>
+                <w:szCs w:val="24"/>
+              </w:rPr>
+            </w:pPr>
+            <w:r>
+              <w:rPr>
+                <w:rFonts w:hint="eastAsia"/>
+                <w:sz w:val="24"/>
+                <w:szCs w:val="24"/>
+              </w:rPr>
+              <w:t>7/18</w:t>
+            </w:r>
+            <w:r>
+              <w:rPr>
+                <w:rFonts w:hint="eastAsia"/>
+                <w:sz w:val="24"/>
+                <w:szCs w:val="24"/>
+              </w:rPr>
+              <w:t>/2018</w:t>
+            </w:r>
+          </w:p>
+        </w:tc>
+        <w:tc>
+          <w:tcPr>
+            <w:tcW w:w="2074" w:type="dxa"/>
+          </w:tcPr>
+          <w:p>
+            <w:pPr>
+              <w:rPr>
+                <w:sz w:val="24"/>
+                <w:szCs w:val="24"/>
+              </w:rPr>
+            </w:pPr>
+            <w:r>
+              <w:rPr>
+                <w:rFonts w:hint="eastAsia"/>
+                <w:sz w:val="24"/>
+                <w:szCs w:val="24"/>
+              </w:rPr>
+              <w:t>图片及视频在本地</w:t>
+            </w:r>
+            <w:r>
+              <w:rPr>
+                <w:rFonts w:hint="eastAsia"/>
+                <w:sz w:val="24"/>
+                <w:szCs w:val="24"/>
+              </w:rPr>
+              <w:t>的输出</w:t>
+            </w:r>
+          </w:p>
+        </w:tc>
+        <w:tc>
+          <w:tcPr>
+            <w:tcW w:w="2074" w:type="dxa"/>
+          </w:tcPr>
+          <w:p>
+            <w:pPr>
+              <w:rPr>
+                <w:sz w:val="24"/>
+                <w:szCs w:val="24"/>
+              </w:rPr>
+            </w:pPr>
+            <w:r>
+              <w:rPr>
+                <w:rFonts w:hint="eastAsia"/>
+                <w:sz w:val="24"/>
+                <w:szCs w:val="24"/>
+              </w:rPr>
+              <w:t>李翌珺</w:t>
+            </w:r>
+            <w:r>
+              <w:rPr>
+                <w:rFonts w:hint="eastAsia"/>
+                <w:sz w:val="24"/>
+                <w:szCs w:val="24"/>
+              </w:rPr>
+              <w:t>、宋逸凡</w:t>
+            </w:r>
+          </w:p>
+        </w:tc>
+      </w:tr>
+      <w:tr>
+        <w:tc>
+          <w:tcPr>
+            <w:tcW w:w="2263" w:type="dxa"/>
+          </w:tcPr>
+          <w:p>
+            <w:pPr>
+              <w:rPr>
+                <w:rFonts w:hint="eastAsia"/>
+                <w:sz w:val="24"/>
+                <w:szCs w:val="24"/>
+              </w:rPr>
+            </w:pPr>
+            <w:r>
+              <w:rPr>
+                <w:rFonts w:hint="eastAsia"/>
+                <w:sz w:val="24"/>
+                <w:szCs w:val="24"/>
+              </w:rPr>
+              <w:t>使用python脚本实现物体重识别</w:t>
+            </w:r>
+          </w:p>
+        </w:tc>
+        <w:tc>
+          <w:tcPr>
+            <w:tcW w:w="1885" w:type="dxa"/>
+          </w:tcPr>
+          <w:p>
+            <w:pPr>
+              <w:rPr>
+                <w:sz w:val="24"/>
+                <w:szCs w:val="24"/>
+              </w:rPr>
+            </w:pPr>
+            <w:r>
+              <w:rPr>
+                <w:rFonts w:hint="eastAsia"/>
+                <w:sz w:val="24"/>
+                <w:szCs w:val="24"/>
+              </w:rPr>
+              <w:t>7/12</w:t>
+            </w:r>
+            <w:r>
+              <w:rPr>
+                <w:rFonts w:hint="eastAsia"/>
+                <w:sz w:val="24"/>
+                <w:szCs w:val="24"/>
+              </w:rPr>
+              <w:t>/2018</w:t>
+            </w:r>
+            <w:r>
+              <w:rPr>
+                <w:sz w:val="24"/>
+                <w:szCs w:val="24"/>
+              </w:rPr>
+              <w:t xml:space="preserve"> – </w:t>
+            </w:r>
+          </w:p>
+          <w:p>
+            <w:pPr>
+              <w:rPr>
+                <w:sz w:val="24"/>
+                <w:szCs w:val="24"/>
+              </w:rPr>
+            </w:pPr>
+            <w:r>
+              <w:rPr>
+                <w:rFonts w:hint="eastAsia"/>
+                <w:sz w:val="24"/>
+                <w:szCs w:val="24"/>
+              </w:rPr>
+              <w:t>7/18</w:t>
+            </w:r>
+            <w:r>
+              <w:rPr>
+                <w:rFonts w:hint="eastAsia"/>
+                <w:sz w:val="24"/>
+                <w:szCs w:val="24"/>
+              </w:rPr>
+              <w:t>/2018</w:t>
+            </w:r>
+          </w:p>
+        </w:tc>
+        <w:tc>
+          <w:tcPr>
+            <w:tcW w:w="2074" w:type="dxa"/>
+          </w:tcPr>
+          <w:p>
+            <w:pPr>
+              <w:rPr>
+                <w:sz w:val="24"/>
+                <w:szCs w:val="24"/>
+              </w:rPr>
+            </w:pPr>
+            <w:r>
+              <w:rPr>
+                <w:rFonts w:hint="eastAsia"/>
+                <w:sz w:val="24"/>
+                <w:szCs w:val="24"/>
+              </w:rPr>
+              <w:t>图片和识别结果在本地的输出</w:t>
+            </w:r>
+          </w:p>
+        </w:tc>
+        <w:tc>
+          <w:tcPr>
+            <w:tcW w:w="2074" w:type="dxa"/>
+          </w:tcPr>
+          <w:p>
+            <w:pPr>
+              <w:rPr>
+                <w:rFonts w:hint="eastAsia"/>
+                <w:sz w:val="24"/>
+                <w:szCs w:val="24"/>
+              </w:rPr>
+            </w:pPr>
+            <w:r>
+              <w:rPr>
+                <w:rFonts w:hint="eastAsia"/>
+                <w:sz w:val="24"/>
+                <w:szCs w:val="24"/>
+              </w:rPr>
+              <w:t>金瑞洋</w:t>
+            </w:r>
+          </w:p>
+        </w:tc>
+      </w:tr>
+      <w:tr>
+        <w:tc>
+          <w:tcPr>
+            <w:tcW w:w="2263" w:type="dxa"/>
+          </w:tcPr>
+          <w:p>
+            <w:pPr>
+              <w:rPr>
+                <w:rFonts w:hint="eastAsia"/>
+                <w:sz w:val="24"/>
+                <w:szCs w:val="24"/>
+              </w:rPr>
+            </w:pPr>
+            <w:r>
+              <w:rPr>
+                <w:rFonts w:hint="eastAsia"/>
+                <w:sz w:val="24"/>
+                <w:szCs w:val="24"/>
+              </w:rPr>
+              <w:t>将探测与识别功能</w:t>
+            </w:r>
+            <w:r>
+              <w:rPr>
+                <w:rFonts w:hint="eastAsia"/>
+                <w:sz w:val="24"/>
+                <w:szCs w:val="24"/>
+              </w:rPr>
+              <w:lastRenderedPageBreak/>
+              <w:t>集成到web应用上</w:t>
+            </w:r>
+          </w:p>
+        </w:tc>
+        <w:tc>
+          <w:tcPr>
+            <w:tcW w:w="1885" w:type="dxa"/>
+          </w:tcPr>
+          <w:p>
+            <w:pPr>
+              <w:rPr>
+                <w:sz w:val="24"/>
+                <w:szCs w:val="24"/>
+              </w:rPr>
+            </w:pPr>
+            <w:r>
+              <w:rPr>
+                <w:rFonts w:hint="eastAsia"/>
+                <w:sz w:val="24"/>
+                <w:szCs w:val="24"/>
+              </w:rPr>
+              <w:lastRenderedPageBreak/>
+              <w:t>7/</w:t>
+            </w:r>
+            <w:r>
+              <w:rPr>
+                <w:rFonts w:hint="eastAsia"/>
+                <w:sz w:val="24"/>
+                <w:szCs w:val="24"/>
+              </w:rPr>
+              <w:t>19</w:t>
+            </w:r>
+            <w:r>
+              <w:rPr>
+                <w:rFonts w:hint="eastAsia"/>
+                <w:sz w:val="24"/>
+                <w:szCs w:val="24"/>
+              </w:rPr>
+              <w:t>/2018</w:t>
+            </w:r>
+            <w:r>
+              <w:rPr>
+                <w:sz w:val="24"/>
+                <w:szCs w:val="24"/>
+              </w:rPr>
+              <w:t xml:space="preserve"> – </w:t>
+            </w:r>
+          </w:p>
+          <w:p>
+            <w:pPr>
+              <w:rPr>
+                <w:sz w:val="24"/>
+                <w:szCs w:val="24"/>
+              </w:rPr>
+            </w:pPr>
+            <w:r>
+              <w:rPr>
+                <w:rFonts w:hint="eastAsia"/>
+                <w:sz w:val="24"/>
+                <w:szCs w:val="24"/>
+              </w:rPr>
+              <w:lastRenderedPageBreak/>
+              <w:t>7/2</w:t>
+            </w:r>
+            <w:r>
+              <w:rPr>
+                <w:rFonts w:hint="eastAsia"/>
+                <w:sz w:val="24"/>
+                <w:szCs w:val="24"/>
+              </w:rPr>
+              <w:t>5</w:t>
+            </w:r>
+            <w:r>
+              <w:rPr>
+                <w:rFonts w:hint="eastAsia"/>
+                <w:sz w:val="24"/>
+                <w:szCs w:val="24"/>
+              </w:rPr>
+              <w:t>/2018</w:t>
+            </w:r>
+          </w:p>
+        </w:tc>
+        <w:tc>
+          <w:tcPr>
+            <w:tcW w:w="2074" w:type="dxa"/>
+          </w:tcPr>
+          <w:p>
+            <w:pPr>
+              <w:rPr>
+                <w:rFonts w:hint="eastAsia"/>
+                <w:sz w:val="24"/>
+                <w:szCs w:val="24"/>
+              </w:rPr>
+            </w:pPr>
+            <w:r>
+              <w:rPr>
+                <w:rFonts w:hint="eastAsia"/>
+                <w:sz w:val="24"/>
+                <w:szCs w:val="24"/>
+              </w:rPr>
+              <w:lastRenderedPageBreak/>
+              <w:t>第二版后端服务</w:t>
+            </w:r>
+          </w:p>
+        </w:tc>
+        <w:tc>
+          <w:tcPr>
+            <w:tcW w:w="2074" w:type="dxa"/>
+          </w:tcPr>
+          <w:p>
+            <w:pPr>
+              <w:rPr>
+                <w:sz w:val="24"/>
+                <w:szCs w:val="24"/>
+              </w:rPr>
+            </w:pPr>
+            <w:bookmarkStart w:id="8" w:name="_GoBack"/>
+            <w:r>
+              <w:rPr>
+                <w:rFonts w:hint="eastAsia"/>
+                <w:sz w:val="24"/>
+                <w:szCs w:val="24"/>
+              </w:rPr>
+              <w:t>全体成员</w:t>
+            </w:r>
+            <w:bookmarkEnd w:id="8"/>
+          </w:p>
+        </w:tc>
+      </w:tr>
+      <w:tr>
+        <w:tc>
+          <w:tcPr>
+            <w:tcW w:w="2263" w:type="dxa"/>
+          </w:tcPr>
+          <w:p>
+            <w:pPr>
+              <w:rPr>
+                <w:sz w:val="24"/>
+                <w:szCs w:val="24"/>
+              </w:rPr>
+            </w:pPr>
+            <w:r>
+              <w:rPr>
+                <w:rFonts w:hint="eastAsia"/>
+                <w:sz w:val="24"/>
+                <w:szCs w:val="24"/>
+              </w:rPr>
+              <w:lastRenderedPageBreak/>
+              <w:t>测试</w:t>
+            </w:r>
+          </w:p>
+        </w:tc>
+        <w:tc>
+          <w:tcPr>
+            <w:tcW w:w="1885" w:type="dxa"/>
+          </w:tcPr>
+          <w:p>
+            <w:pPr>
+              <w:rPr>
+                <w:sz w:val="24"/>
+                <w:szCs w:val="24"/>
+              </w:rPr>
+            </w:pPr>
+            <w:r>
+              <w:rPr>
+                <w:rFonts w:hint="eastAsia"/>
+                <w:sz w:val="24"/>
+                <w:szCs w:val="24"/>
+              </w:rPr>
+              <w:t>7/25</w:t>
+            </w:r>
+            <w:r>
+              <w:rPr>
+                <w:rFonts w:hint="eastAsia"/>
+                <w:sz w:val="24"/>
+                <w:szCs w:val="24"/>
+              </w:rPr>
+              <w:t>/2018</w:t>
+            </w:r>
+            <w:r>
+              <w:rPr>
+                <w:sz w:val="24"/>
+                <w:szCs w:val="24"/>
+              </w:rPr>
+              <w:t xml:space="preserve"> – </w:t>
+            </w:r>
+          </w:p>
+          <w:p>
+            <w:pPr>
+              <w:rPr>
+                <w:sz w:val="24"/>
+                <w:szCs w:val="24"/>
+              </w:rPr>
+            </w:pPr>
+            <w:r>
+              <w:rPr>
+                <w:rFonts w:hint="eastAsia"/>
+                <w:sz w:val="24"/>
+                <w:szCs w:val="24"/>
+              </w:rPr>
+              <w:t>7/27</w:t>
+            </w:r>
+            <w:r>
+              <w:rPr>
+                <w:rFonts w:hint="eastAsia"/>
+                <w:sz w:val="24"/>
+                <w:szCs w:val="24"/>
+              </w:rPr>
+              <w:t>/2018</w:t>
+            </w:r>
+          </w:p>
+        </w:tc>
+        <w:tc>
+          <w:tcPr>
+            <w:tcW w:w="2074" w:type="dxa"/>
+          </w:tcPr>
+          <w:p>
+            <w:pPr>
+              <w:rPr>
+                <w:sz w:val="24"/>
+                <w:szCs w:val="24"/>
+              </w:rPr>
+            </w:pPr>
+            <w:r>
+              <w:rPr>
+                <w:rFonts w:hint="eastAsia"/>
+                <w:sz w:val="24"/>
+                <w:szCs w:val="24"/>
+              </w:rPr>
+              <w:t>测试用例与测试报告第二</w:t>
+            </w:r>
+            <w:r>
+              <w:rPr>
+                <w:rFonts w:hint="eastAsia"/>
+                <w:sz w:val="24"/>
+                <w:szCs w:val="24"/>
+              </w:rPr>
+              <w:t>部分</w:t>
+            </w:r>
+          </w:p>
+        </w:tc>
+        <w:tc>
+          <w:tcPr>
+            <w:tcW w:w="2074" w:type="dxa"/>
+          </w:tcPr>
+          <w:p>
+            <w:pPr>
+              <w:rPr>
+                <w:sz w:val="24"/>
+                <w:szCs w:val="24"/>
+              </w:rPr>
+            </w:pPr>
+            <w:r>
+              <w:rPr>
+                <w:rFonts w:hint="eastAsia"/>
+                <w:sz w:val="24"/>
+                <w:szCs w:val="24"/>
+              </w:rPr>
+              <w:t>全体成员</w:t>
+            </w:r>
+          </w:p>
+        </w:tc>
+      </w:tr>
+    </w:tbl>
+    <w:p>
+      <w:pPr>
+        <w:rPr>
+          <w:sz w:val="24"/>
+          <w:szCs w:val="24"/>
+        </w:rPr>
+      </w:pPr>
     </w:p>
     <w:p>
       <w:pPr>
-        <w:pStyle w:val="1"/>
+        <w:pStyle w:val="Heading1"/>
         <w:numPr>
           <w:ilvl w:val="0"/>
           <w:numId w:val="5"/>
         </w:numPr>
       </w:pPr>
-      <w:bookmarkStart w:id="8" w:name="_Toc518652597"/>
+      <w:bookmarkStart w:id="9" w:name="_Toc518652597"/>
       <w:r>
         <w:rPr>
           <w:rFonts w:hint="eastAsia"/>
         </w:rPr>
         <w:t>用例</w:t>
       </w:r>
-      <w:bookmarkEnd w:id="8"/>
+      <w:bookmarkEnd w:id="9"/>
     </w:p>
     <w:p>
       <w:pPr>
-        <w:pStyle w:val="aa"/>
+        <w:pStyle w:val="ListParagraph"/>
         <w:ind w:left="360" w:firstLineChars="0" w:firstLine="0"/>
         <w:rPr>
           <w:sz w:val="24"/>
@@ -4901,7 +6020,7 @@
     </w:p>
     <w:p>
       <w:pPr>
-        <w:pStyle w:val="aa"/>
+        <w:pStyle w:val="ListParagraph"/>
         <w:ind w:left="360" w:firstLineChars="0" w:firstLine="0"/>
         <w:rPr>
           <w:sz w:val="24"/>
@@ -4919,24 +6038,24 @@
     </w:p>
     <w:p>
       <w:pPr>
-        <w:pStyle w:val="1"/>
+        <w:pStyle w:val="Heading1"/>
         <w:numPr>
           <w:ilvl w:val="0"/>
           <w:numId w:val="5"/>
         </w:numPr>
       </w:pPr>
-      <w:bookmarkStart w:id="9" w:name="_Toc518652598"/>
+      <w:bookmarkStart w:id="10" w:name="_Toc518652598"/>
       <w:r>
         <w:rPr>
           <w:rFonts w:hint="eastAsia"/>
         </w:rPr>
         <w:t>资源</w:t>
       </w:r>
-      <w:bookmarkEnd w:id="9"/>
+      <w:bookmarkEnd w:id="10"/>
     </w:p>
     <w:p>
       <w:pPr>
-        <w:pStyle w:val="aa"/>
+        <w:pStyle w:val="ListParagraph"/>
         <w:ind w:left="360" w:firstLineChars="0" w:firstLine="0"/>
         <w:rPr>
           <w:sz w:val="24"/>
@@ -4954,7 +6073,7 @@
     </w:p>
     <w:tbl>
       <w:tblPr>
-        <w:tblStyle w:val="a9"/>
+        <w:tblStyle w:val="TableGrid"/>
         <w:tblW w:w="8143" w:type="dxa"/>
         <w:tblInd w:w="360" w:type="dxa"/>
         <w:tblLook w:val="04A0" w:firstRow="1" w:lastRow="0" w:firstColumn="1" w:lastColumn="0" w:noHBand="0" w:noVBand="1"/>
@@ -4974,7 +6093,7 @@
           </w:tcPr>
           <w:p>
             <w:pPr>
-              <w:pStyle w:val="aa"/>
+              <w:pStyle w:val="ListParagraph"/>
               <w:ind w:firstLineChars="0" w:firstLine="0"/>
               <w:rPr>
                 <w:sz w:val="24"/>
@@ -4997,7 +6116,7 @@
           </w:tcPr>
           <w:p>
             <w:pPr>
-              <w:pStyle w:val="aa"/>
+              <w:pStyle w:val="ListParagraph"/>
               <w:ind w:firstLineChars="0" w:firstLine="0"/>
               <w:rPr>
                 <w:sz w:val="24"/>
@@ -5020,7 +6139,7 @@
           </w:tcPr>
           <w:p>
             <w:pPr>
-              <w:pStyle w:val="aa"/>
+              <w:pStyle w:val="ListParagraph"/>
               <w:ind w:firstLineChars="0" w:firstLine="0"/>
               <w:rPr>
                 <w:sz w:val="24"/>
@@ -5048,7 +6167,7 @@
           </w:tcPr>
           <w:p>
             <w:pPr>
-              <w:pStyle w:val="aa"/>
+              <w:pStyle w:val="ListParagraph"/>
               <w:ind w:firstLineChars="0" w:firstLine="0"/>
               <w:rPr>
                 <w:sz w:val="24"/>
@@ -5071,7 +6190,7 @@
           </w:tcPr>
           <w:p>
             <w:pPr>
-              <w:pStyle w:val="aa"/>
+              <w:pStyle w:val="ListParagraph"/>
               <w:ind w:firstLineChars="0" w:firstLine="0"/>
               <w:rPr>
                 <w:sz w:val="24"/>
@@ -5089,7 +6208,7 @@
           </w:p>
           <w:p>
             <w:pPr>
-              <w:pStyle w:val="aa"/>
+              <w:pStyle w:val="ListParagraph"/>
               <w:ind w:firstLineChars="0" w:firstLine="0"/>
               <w:rPr>
                 <w:sz w:val="24"/>
@@ -5101,7 +6220,6 @@
                 <w:sz w:val="24"/>
                 <w:szCs w:val="24"/>
               </w:rPr>
-              <w:lastRenderedPageBreak/>
               <w:t>技术助理</w:t>
             </w:r>
           </w:p>
@@ -5112,7 +6230,7 @@
           </w:tcPr>
           <w:p>
             <w:pPr>
-              <w:pStyle w:val="aa"/>
+              <w:pStyle w:val="ListParagraph"/>
               <w:ind w:firstLineChars="0" w:firstLine="0"/>
               <w:rPr>
                 <w:sz w:val="24"/>
@@ -5125,17 +6243,7 @@
                 <w:sz w:val="24"/>
                 <w:szCs w:val="24"/>
               </w:rPr>
-              <w:lastRenderedPageBreak/>
-              <w:t>监管项目进度、调度任</w:t>
-            </w:r>
-            <w:r>
-              <w:rPr>
-                <w:rFonts w:hint="eastAsia"/>
-                <w:sz w:val="24"/>
-                <w:szCs w:val="24"/>
-              </w:rPr>
-              <w:lastRenderedPageBreak/>
-              <w:t>务、编写文档</w:t>
+              <w:t>监管项目进度、调度任务、编写文档</w:t>
             </w:r>
             <w:r>
               <w:rPr>
@@ -5158,7 +6266,7 @@
           </w:tcPr>
           <w:p>
             <w:pPr>
-              <w:pStyle w:val="aa"/>
+              <w:pStyle w:val="ListParagraph"/>
               <w:ind w:firstLineChars="0" w:firstLine="0"/>
               <w:rPr>
                 <w:sz w:val="24"/>
@@ -5171,7 +6279,6 @@
                 <w:sz w:val="24"/>
                 <w:szCs w:val="24"/>
               </w:rPr>
-              <w:lastRenderedPageBreak/>
               <w:t>王见思</w:t>
             </w:r>
           </w:p>
@@ -5182,7 +6289,7 @@
           </w:tcPr>
           <w:p>
             <w:pPr>
-              <w:pStyle w:val="aa"/>
+              <w:pStyle w:val="ListParagraph"/>
               <w:ind w:firstLineChars="0" w:firstLine="0"/>
               <w:rPr>
                 <w:sz w:val="24"/>
@@ -5194,28 +6301,12 @@
                 <w:sz w:val="24"/>
                 <w:szCs w:val="24"/>
               </w:rPr>
-              <w:t>全</w:t>
-            </w:r>
-            <w:proofErr w:type="gramStart"/>
-            <w:r>
-              <w:rPr>
-                <w:sz w:val="24"/>
-                <w:szCs w:val="24"/>
-              </w:rPr>
-              <w:t>栈</w:t>
-            </w:r>
-            <w:proofErr w:type="gramEnd"/>
-            <w:r>
-              <w:rPr>
-                <w:sz w:val="24"/>
-                <w:szCs w:val="24"/>
-              </w:rPr>
-              <w:t>工程师</w:t>
-            </w:r>
-          </w:p>
-          <w:p>
-            <w:pPr>
-              <w:pStyle w:val="aa"/>
+              <w:t>全栈工程师</w:t>
+            </w:r>
+          </w:p>
+          <w:p>
+            <w:pPr>
+              <w:pStyle w:val="ListParagraph"/>
               <w:ind w:firstLineChars="0" w:firstLine="0"/>
               <w:rPr>
                 <w:sz w:val="24"/>
@@ -5230,8 +6321,6 @@
               </w:rPr>
               <w:t>项目</w:t>
             </w:r>
-            <w:bookmarkStart w:id="10" w:name="_GoBack"/>
-            <w:bookmarkEnd w:id="10"/>
             <w:r>
               <w:rPr>
                 <w:sz w:val="24"/>
@@ -5242,7 +6331,7 @@
           </w:p>
           <w:p>
             <w:pPr>
-              <w:pStyle w:val="aa"/>
+              <w:pStyle w:val="ListParagraph"/>
               <w:ind w:firstLineChars="0" w:firstLine="0"/>
               <w:rPr>
                 <w:sz w:val="24"/>
@@ -5265,7 +6354,7 @@
           </w:tcPr>
           <w:p>
             <w:pPr>
-              <w:pStyle w:val="aa"/>
+              <w:pStyle w:val="ListParagraph"/>
               <w:ind w:firstLineChars="0" w:firstLine="0"/>
               <w:rPr>
                 <w:sz w:val="24"/>
@@ -5293,7 +6382,7 @@
           </w:tcPr>
           <w:p>
             <w:pPr>
-              <w:pStyle w:val="aa"/>
+              <w:pStyle w:val="ListParagraph"/>
               <w:ind w:firstLineChars="0" w:firstLine="0"/>
               <w:rPr>
                 <w:sz w:val="24"/>
@@ -5316,7 +6405,7 @@
           </w:tcPr>
           <w:p>
             <w:pPr>
-              <w:pStyle w:val="aa"/>
+              <w:pStyle w:val="ListParagraph"/>
               <w:ind w:firstLineChars="0" w:firstLine="0"/>
               <w:rPr>
                 <w:sz w:val="24"/>
@@ -5334,7 +6423,7 @@
           </w:p>
           <w:p>
             <w:pPr>
-              <w:pStyle w:val="aa"/>
+              <w:pStyle w:val="ListParagraph"/>
               <w:ind w:firstLineChars="0" w:firstLine="0"/>
               <w:rPr>
                 <w:sz w:val="24"/>
@@ -5356,7 +6445,7 @@
           </w:tcPr>
           <w:p>
             <w:pPr>
-              <w:pStyle w:val="aa"/>
+              <w:pStyle w:val="ListParagraph"/>
               <w:ind w:firstLineChars="0" w:firstLine="0"/>
               <w:rPr>
                 <w:sz w:val="24"/>
@@ -5374,7 +6463,7 @@
           </w:p>
           <w:p>
             <w:pPr>
-              <w:pStyle w:val="aa"/>
+              <w:pStyle w:val="ListParagraph"/>
               <w:ind w:firstLineChars="0" w:firstLine="0"/>
               <w:rPr>
                 <w:sz w:val="24"/>
@@ -5401,7 +6490,7 @@
           </w:tcPr>
           <w:p>
             <w:pPr>
-              <w:pStyle w:val="aa"/>
+              <w:pStyle w:val="ListParagraph"/>
               <w:ind w:firstLineChars="0" w:firstLine="0"/>
               <w:rPr>
                 <w:sz w:val="24"/>
@@ -5424,7 +6513,7 @@
           </w:tcPr>
           <w:p>
             <w:pPr>
-              <w:pStyle w:val="aa"/>
+              <w:pStyle w:val="ListParagraph"/>
               <w:ind w:firstLineChars="0" w:firstLine="0"/>
               <w:rPr>
                 <w:sz w:val="24"/>
@@ -5446,7 +6535,7 @@
           </w:tcPr>
           <w:p>
             <w:pPr>
-              <w:pStyle w:val="aa"/>
+              <w:pStyle w:val="ListParagraph"/>
               <w:ind w:firstLineChars="0" w:firstLine="0"/>
               <w:rPr>
                 <w:sz w:val="24"/>
@@ -5467,7 +6556,7 @@
     </w:tbl>
     <w:p>
       <w:pPr>
-        <w:pStyle w:val="aa"/>
+        <w:pStyle w:val="ListParagraph"/>
         <w:ind w:left="360" w:firstLineChars="0" w:firstLine="0"/>
         <w:rPr>
           <w:sz w:val="24"/>
@@ -5477,7 +6566,7 @@
     </w:p>
     <w:p>
       <w:pPr>
-        <w:pStyle w:val="1"/>
+        <w:pStyle w:val="Heading1"/>
         <w:numPr>
           <w:ilvl w:val="0"/>
           <w:numId w:val="5"/>
@@ -5496,6 +6585,7 @@
       <w:pPr>
         <w:ind w:firstLine="360"/>
         <w:rPr>
+          <w:rFonts w:hint="eastAsia"/>
           <w:sz w:val="24"/>
           <w:szCs w:val="24"/>
         </w:rPr>
@@ -5516,6 +6606,96 @@
         </w:rPr>
         <w:t>“查看摄像头参数“与”查看实时监控”为目的，具体评估指标参见需求规约。</w:t>
       </w:r>
+    </w:p>
+    <w:p>
+      <w:pPr>
+        <w:ind w:firstLine="360"/>
+        <w:rPr>
+          <w:sz w:val="24"/>
+          <w:szCs w:val="24"/>
+        </w:rPr>
+      </w:pPr>
+      <w:r>
+        <w:rPr>
+          <w:rFonts w:hint="eastAsia"/>
+          <w:sz w:val="24"/>
+          <w:szCs w:val="24"/>
+        </w:rPr>
+        <w:t>第</w:t>
+      </w:r>
+      <w:r>
+        <w:rPr>
+          <w:rFonts w:hint="eastAsia"/>
+          <w:sz w:val="24"/>
+          <w:szCs w:val="24"/>
+        </w:rPr>
+        <w:t>二</w:t>
+      </w:r>
+      <w:r>
+        <w:rPr>
+          <w:rFonts w:hint="eastAsia"/>
+          <w:sz w:val="24"/>
+          <w:szCs w:val="24"/>
+        </w:rPr>
+        <w:t>次迭代以完成R</w:t>
+      </w:r>
+      <w:r>
+        <w:rPr>
+          <w:rFonts w:hint="eastAsia"/>
+          <w:sz w:val="24"/>
+          <w:szCs w:val="24"/>
+        </w:rPr>
+        <w:t>2</w:t>
+      </w:r>
+      <w:r>
+        <w:rPr>
+          <w:rFonts w:hint="eastAsia"/>
+          <w:sz w:val="24"/>
+          <w:szCs w:val="24"/>
+        </w:rPr>
+        <w:t>版本，实现“查看</w:t>
+      </w:r>
+      <w:r>
+        <w:rPr>
+          <w:rFonts w:hint="eastAsia"/>
+          <w:sz w:val="24"/>
+          <w:szCs w:val="24"/>
+        </w:rPr>
+        <w:t>历史参数</w:t>
+      </w:r>
+      <w:r>
+        <w:rPr>
+          <w:rFonts w:hint="eastAsia"/>
+          <w:sz w:val="24"/>
+          <w:szCs w:val="24"/>
+        </w:rPr>
+        <w:t>“与”</w:t>
+      </w:r>
+      <w:r>
+        <w:rPr>
+          <w:rFonts w:hint="eastAsia"/>
+          <w:sz w:val="24"/>
+          <w:szCs w:val="24"/>
+        </w:rPr>
+        <w:t>搜索选中物体</w:t>
+      </w:r>
+      <w:r>
+        <w:rPr>
+          <w:rFonts w:hint="eastAsia"/>
+          <w:sz w:val="24"/>
+          <w:szCs w:val="24"/>
+        </w:rPr>
+        <w:t>”为目的，具体评估指标参见需求规约。</w:t>
+      </w:r>
+    </w:p>
+    <w:p>
+      <w:pPr>
+        <w:ind w:firstLine="360"/>
+        <w:rPr>
+          <w:sz w:val="24"/>
+          <w:szCs w:val="24"/>
+        </w:rPr>
+      </w:pPr>
     </w:p>
     <w:sectPr>
       <w:pgSz w:w="11906" w:h="16838"/>
@@ -5530,7 +6710,7 @@
 </file>
 
 <file path=word/endnotes.xml><?xml version="1.0" encoding="utf-8"?>
-<w:endnotes xmlns:wpc="http://schemas.microsoft.com/office/word/2010/wordprocessingCanvas" xmlns:cx="http://schemas.microsoft.com/office/drawing/2014/chartex" xmlns:cx1="http://schemas.microsoft.com/office/drawing/2015/9/8/chartex" xmlns:cx2="http://schemas.microsoft.com/office/drawing/2015/10/21/chartex" xmlns:cx3="http://schemas.microsoft.com/office/drawing/2016/5/9/chartex" xmlns:cx4="http://schemas.microsoft.com/office/drawing/2016/5/10/chartex" xmlns:cx5="http://schemas.microsoft.com/office/drawing/2016/5/11/chartex" xmlns:cx6="http://schemas.microsoft.com/office/drawing/2016/5/12/chartex" xmlns:cx7="http://schemas.microsoft.com/office/drawing/2016/5/13/chartex" xmlns:cx8="http://schemas.microsoft.com/office/drawing/2016/5/14/chartex" xmlns:mc="http://schemas.openxmlformats.org/markup-compatibility/2006" xmlns:aink="http://schemas.microsoft.com/office/drawing/2016/ink" xmlns:am3d="http://schemas.microsoft.com/office/drawing/2017/model3d" xmlns:o="urn:schemas-microsoft-com:office:office" xmlns:r="http://schemas.openxmlformats.org/officeDocument/2006/relationships" xmlns:m="http://schemas.openxmlformats.org/officeDocument/2006/math" xmlns:v="urn:schemas-microsoft-com:vml" xmlns:wp14="http://schemas.microsoft.com/office/word/2010/wordprocessingDrawing" xmlns:wp="http://schemas.openxmlformats.org/drawingml/2006/wordprocessingDrawing" xmlns:w10="urn:schemas-microsoft-com:office:word" xmlns:w="http://schemas.openxmlformats.org/wordprocessingml/2006/main" xmlns:w14="http://schemas.microsoft.com/office/word/2010/wordml" xmlns:w15="http://schemas.microsoft.com/office/word/2012/wordml" xmlns:w16cid="http://schemas.microsoft.com/office/word/2016/wordml/cid" xmlns:w16se="http://schemas.microsoft.com/office/word/2015/wordml/symex" xmlns:wpg="http://schemas.microsoft.com/office/word/2010/wordprocessingGroup" xmlns:wpi="http://schemas.microsoft.com/office/word/2010/wordprocessingInk" xmlns:wne="http://schemas.microsoft.com/office/word/2006/wordml" xmlns:wps="http://schemas.microsoft.com/office/word/2010/wordprocessingShape" mc:Ignorable="w14 w15 w16se w16cid wp14">
+<w:endnotes xmlns:wpc="http://schemas.microsoft.com/office/word/2010/wordprocessingCanvas" xmlns:mo="http://schemas.microsoft.com/office/mac/office/2008/main" xmlns:mc="http://schemas.openxmlformats.org/markup-compatibility/2006" xmlns:mv="urn:schemas-microsoft-com:mac:vml" xmlns:o="urn:schemas-microsoft-com:office:office" xmlns:r="http://schemas.openxmlformats.org/officeDocument/2006/relationships" xmlns:m="http://schemas.openxmlformats.org/officeDocument/2006/math" xmlns:v="urn:schemas-microsoft-com:vml" xmlns:wp14="http://schemas.microsoft.com/office/word/2010/wordprocessingDrawing" xmlns:wp="http://schemas.openxmlformats.org/drawingml/2006/wordprocessingDrawing" xmlns:w10="urn:schemas-microsoft-com:office:word" xmlns:w="http://schemas.openxmlformats.org/wordprocessingml/2006/main" xmlns:w14="http://schemas.microsoft.com/office/word/2010/wordml" xmlns:w15="http://schemas.microsoft.com/office/word/2012/wordml" xmlns:wpg="http://schemas.microsoft.com/office/word/2010/wordprocessingGroup" xmlns:wpi="http://schemas.microsoft.com/office/word/2010/wordprocessingInk" xmlns:wne="http://schemas.microsoft.com/office/word/2006/wordml" xmlns:wps="http://schemas.microsoft.com/office/word/2010/wordprocessingShape" mc:Ignorable="w14 w15 wp14">
   <w:endnote w:type="separator" w:id="-1">
     <w:p>
       <w:r>
@@ -5549,7 +6729,7 @@
 </file>
 
 <file path=word/footnotes.xml><?xml version="1.0" encoding="utf-8"?>
-<w:footnotes xmlns:wpc="http://schemas.microsoft.com/office/word/2010/wordprocessingCanvas" xmlns:cx="http://schemas.microsoft.com/office/drawing/2014/chartex" xmlns:cx1="http://schemas.microsoft.com/office/drawing/2015/9/8/chartex" xmlns:cx2="http://schemas.microsoft.com/office/drawing/2015/10/21/chartex" xmlns:cx3="http://schemas.microsoft.com/office/drawing/2016/5/9/chartex" xmlns:cx4="http://schemas.microsoft.com/office/drawing/2016/5/10/chartex" xmlns:cx5="http://schemas.microsoft.com/office/drawing/2016/5/11/chartex" xmlns:cx6="http://schemas.microsoft.com/office/drawing/2016/5/12/chartex" xmlns:cx7="http://schemas.microsoft.com/office/drawing/2016/5/13/chartex" xmlns:cx8="http://schemas.microsoft.com/office/drawing/2016/5/14/chartex" xmlns:mc="http://schemas.openxmlformats.org/markup-compatibility/2006" xmlns:aink="http://schemas.microsoft.com/office/drawing/2016/ink" xmlns:am3d="http://schemas.microsoft.com/office/drawing/2017/model3d" xmlns:o="urn:schemas-microsoft-com:office:office" xmlns:r="http://schemas.openxmlformats.org/officeDocument/2006/relationships" xmlns:m="http://schemas.openxmlformats.org/officeDocument/2006/math" xmlns:v="urn:schemas-microsoft-com:vml" xmlns:wp14="http://schemas.microsoft.com/office/word/2010/wordprocessingDrawing" xmlns:wp="http://schemas.openxmlformats.org/drawingml/2006/wordprocessingDrawing" xmlns:w10="urn:schemas-microsoft-com:office:word" xmlns:w="http://schemas.openxmlformats.org/wordprocessingml/2006/main" xmlns:w14="http://schemas.microsoft.com/office/word/2010/wordml" xmlns:w15="http://schemas.microsoft.com/office/word/2012/wordml" xmlns:w16cid="http://schemas.microsoft.com/office/word/2016/wordml/cid" xmlns:w16se="http://schemas.microsoft.com/office/word/2015/wordml/symex" xmlns:wpg="http://schemas.microsoft.com/office/word/2010/wordprocessingGroup" xmlns:wpi="http://schemas.microsoft.com/office/word/2010/wordprocessingInk" xmlns:wne="http://schemas.microsoft.com/office/word/2006/wordml" xmlns:wps="http://schemas.microsoft.com/office/word/2010/wordprocessingShape" mc:Ignorable="w14 w15 w16se w16cid wp14">
+<w:footnotes xmlns:wpc="http://schemas.microsoft.com/office/word/2010/wordprocessingCanvas" xmlns:mo="http://schemas.microsoft.com/office/mac/office/2008/main" xmlns:mc="http://schemas.openxmlformats.org/markup-compatibility/2006" xmlns:mv="urn:schemas-microsoft-com:mac:vml" xmlns:o="urn:schemas-microsoft-com:office:office" xmlns:r="http://schemas.openxmlformats.org/officeDocument/2006/relationships" xmlns:m="http://schemas.openxmlformats.org/officeDocument/2006/math" xmlns:v="urn:schemas-microsoft-com:vml" xmlns:wp14="http://schemas.microsoft.com/office/word/2010/wordprocessingDrawing" xmlns:wp="http://schemas.openxmlformats.org/drawingml/2006/wordprocessingDrawing" xmlns:w10="urn:schemas-microsoft-com:office:word" xmlns:w="http://schemas.openxmlformats.org/wordprocessingml/2006/main" xmlns:w14="http://schemas.microsoft.com/office/word/2010/wordml" xmlns:w15="http://schemas.microsoft.com/office/word/2012/wordml" xmlns:wpg="http://schemas.microsoft.com/office/word/2010/wordprocessingGroup" xmlns:wpi="http://schemas.microsoft.com/office/word/2010/wordprocessingInk" xmlns:wne="http://schemas.microsoft.com/office/word/2006/wordml" xmlns:wps="http://schemas.microsoft.com/office/word/2010/wordprocessingShape" mc:Ignorable="w14 w15 wp14">
   <w:footnote w:type="separator" w:id="-1">
     <w:p>
       <w:r>
@@ -5568,8 +6748,8 @@
 </file>
 
 <file path=word/numbering.xml><?xml version="1.0" encoding="utf-8"?>
-<w:numbering xmlns:wpc="http://schemas.microsoft.com/office/word/2010/wordprocessingCanvas" xmlns:cx="http://schemas.microsoft.com/office/drawing/2014/chartex" xmlns:cx1="http://schemas.microsoft.com/office/drawing/2015/9/8/chartex" xmlns:cx2="http://schemas.microsoft.com/office/drawing/2015/10/21/chartex" xmlns:cx3="http://schemas.microsoft.com/office/drawing/2016/5/9/chartex" xmlns:cx4="http://schemas.microsoft.com/office/drawing/2016/5/10/chartex" xmlns:cx5="http://schemas.microsoft.com/office/drawing/2016/5/11/chartex" xmlns:cx6="http://schemas.microsoft.com/office/drawing/2016/5/12/chartex" xmlns:cx7="http://schemas.microsoft.com/office/drawing/2016/5/13/chartex" xmlns:cx8="http://schemas.microsoft.com/office/drawing/2016/5/14/chartex" xmlns:mc="http://schemas.openxmlformats.org/markup-compatibility/2006" xmlns:aink="http://schemas.microsoft.com/office/drawing/2016/ink" xmlns:am3d="http://schemas.microsoft.com/office/drawing/2017/model3d" xmlns:o="urn:schemas-microsoft-com:office:office" xmlns:r="http://schemas.openxmlformats.org/officeDocument/2006/relationships" xmlns:m="http://schemas.openxmlformats.org/officeDocument/2006/math" xmlns:v="urn:schemas-microsoft-com:vml" xmlns:wp14="http://schemas.microsoft.com/office/word/2010/wordprocessingDrawing" xmlns:wp="http://schemas.openxmlformats.org/drawingml/2006/wordprocessingDrawing" xmlns:w10="urn:schemas-microsoft-com:office:word" xmlns:w="http://schemas.openxmlformats.org/wordprocessingml/2006/main" xmlns:w14="http://schemas.microsoft.com/office/word/2010/wordml" xmlns:w15="http://schemas.microsoft.com/office/word/2012/wordml" xmlns:w16cid="http://schemas.microsoft.com/office/word/2016/wordml/cid" xmlns:w16se="http://schemas.microsoft.com/office/word/2015/wordml/symex" xmlns:wpg="http://schemas.microsoft.com/office/word/2010/wordprocessingGroup" xmlns:wpi="http://schemas.microsoft.com/office/word/2010/wordprocessingInk" xmlns:wne="http://schemas.microsoft.com/office/word/2006/wordml" xmlns:wps="http://schemas.microsoft.com/office/word/2010/wordprocessingShape" mc:Ignorable="w14 w15 w16se w16cid wp14">
-  <w:abstractNum w:abstractNumId="0" w15:restartNumberingAfterBreak="0">
+<w:numbering xmlns:wpc="http://schemas.microsoft.com/office/word/2010/wordprocessingCanvas" xmlns:mo="http://schemas.microsoft.com/office/mac/office/2008/main" xmlns:mc="http://schemas.openxmlformats.org/markup-compatibility/2006" xmlns:mv="urn:schemas-microsoft-com:mac:vml" xmlns:o="urn:schemas-microsoft-com:office:office" xmlns:r="http://schemas.openxmlformats.org/officeDocument/2006/relationships" xmlns:m="http://schemas.openxmlformats.org/officeDocument/2006/math" xmlns:v="urn:schemas-microsoft-com:vml" xmlns:wp14="http://schemas.microsoft.com/office/word/2010/wordprocessingDrawing" xmlns:wp="http://schemas.openxmlformats.org/drawingml/2006/wordprocessingDrawing" xmlns:w10="urn:schemas-microsoft-com:office:word" xmlns:w="http://schemas.openxmlformats.org/wordprocessingml/2006/main" xmlns:w14="http://schemas.microsoft.com/office/word/2010/wordml" xmlns:w15="http://schemas.microsoft.com/office/word/2012/wordml" xmlns:wpg="http://schemas.microsoft.com/office/word/2010/wordprocessingGroup" xmlns:wpi="http://schemas.microsoft.com/office/word/2010/wordprocessingInk" xmlns:wne="http://schemas.microsoft.com/office/word/2006/wordml" xmlns:wps="http://schemas.microsoft.com/office/word/2010/wordprocessingShape" mc:Ignorable="w14 w15 wp14">
+  <w:abstractNum w:abstractNumId="0">
     <w:nsid w:val="016B13E2"/>
     <w:multiLevelType w:val="hybridMultilevel"/>
     <w:tmpl w:val="81D432A8"/>
@@ -5658,7 +6838,7 @@
       </w:pPr>
     </w:lvl>
   </w:abstractNum>
-  <w:abstractNum w:abstractNumId="1" w15:restartNumberingAfterBreak="0">
+  <w:abstractNum w:abstractNumId="1">
     <w:nsid w:val="138A374D"/>
     <w:multiLevelType w:val="multilevel"/>
     <w:tmpl w:val="A8DCB208"/>
@@ -5771,7 +6951,7 @@
       </w:rPr>
     </w:lvl>
   </w:abstractNum>
-  <w:abstractNum w:abstractNumId="2" w15:restartNumberingAfterBreak="0">
+  <w:abstractNum w:abstractNumId="2">
     <w:nsid w:val="35460C41"/>
     <w:multiLevelType w:val="hybridMultilevel"/>
     <w:tmpl w:val="6EFA0742"/>
@@ -5860,7 +7040,7 @@
       </w:pPr>
     </w:lvl>
   </w:abstractNum>
-  <w:abstractNum w:abstractNumId="3" w15:restartNumberingAfterBreak="0">
+  <w:abstractNum w:abstractNumId="3">
     <w:nsid w:val="59695858"/>
     <w:multiLevelType w:val="multilevel"/>
     <w:tmpl w:val="C3B0BBD0"/>
@@ -5973,7 +7153,7 @@
       </w:rPr>
     </w:lvl>
   </w:abstractNum>
-  <w:abstractNum w:abstractNumId="4" w15:restartNumberingAfterBreak="0">
+  <w:abstractNum w:abstractNumId="4">
     <w:nsid w:val="6E1735CD"/>
     <w:multiLevelType w:val="hybridMultilevel"/>
     <w:tmpl w:val="92AEA984"/>
@@ -6081,7 +7261,7 @@
 </file>
 
 <file path=word/styles.xml><?xml version="1.0" encoding="utf-8"?>
-<w:styles xmlns:mc="http://schemas.openxmlformats.org/markup-compatibility/2006" xmlns:r="http://schemas.openxmlformats.org/officeDocument/2006/relationships" xmlns:w="http://schemas.openxmlformats.org/wordprocessingml/2006/main" xmlns:w14="http://schemas.microsoft.com/office/word/2010/wordml" xmlns:w15="http://schemas.microsoft.com/office/word/2012/wordml" xmlns:w16cid="http://schemas.microsoft.com/office/word/2016/wordml/cid" xmlns:w16se="http://schemas.microsoft.com/office/word/2015/wordml/symex" mc:Ignorable="w14 w15 w16se w16cid">
+<w:styles xmlns:mc="http://schemas.openxmlformats.org/markup-compatibility/2006" xmlns:r="http://schemas.openxmlformats.org/officeDocument/2006/relationships" xmlns:w="http://schemas.openxmlformats.org/wordprocessingml/2006/main" xmlns:w14="http://schemas.microsoft.com/office/word/2010/wordml" xmlns:w15="http://schemas.microsoft.com/office/word/2012/wordml" mc:Ignorable="w14 w15">
   <w:docDefaults>
     <w:rPrDefault>
       <w:rPr>
@@ -6094,7 +7274,7 @@
     </w:rPrDefault>
     <w:pPrDefault/>
   </w:docDefaults>
-  <w:latentStyles w:defLockedState="0" w:defUIPriority="99" w:defSemiHidden="0" w:defUnhideWhenUsed="0" w:defQFormat="0" w:count="375">
+  <w:latentStyles w:defLockedState="0" w:defUIPriority="99" w:defSemiHidden="0" w:defUnhideWhenUsed="0" w:defQFormat="0" w:count="381">
     <w:lsdException w:name="Normal" w:uiPriority="0" w:qFormat="1"/>
     <w:lsdException w:name="heading 1" w:uiPriority="9" w:qFormat="1"/>
     <w:lsdException w:name="heading 2" w:semiHidden="1" w:uiPriority="9" w:unhideWhenUsed="1" w:qFormat="1"/>
@@ -6467,11 +7647,8 @@
     <w:lsdException w:name="List Table 6 Colorful Accent 6" w:uiPriority="51"/>
     <w:lsdException w:name="List Table 7 Colorful Accent 6" w:uiPriority="52"/>
     <w:lsdException w:name="Mention" w:semiHidden="1" w:unhideWhenUsed="1"/>
-    <w:lsdException w:name="Smart Hyperlink" w:semiHidden="1" w:unhideWhenUsed="1"/>
-    <w:lsdException w:name="Hashtag" w:semiHidden="1" w:unhideWhenUsed="1"/>
-    <w:lsdException w:name="Unresolved Mention" w:semiHidden="1" w:unhideWhenUsed="1"/>
   </w:latentStyles>
-  <w:style w:type="paragraph" w:default="1" w:styleId="a">
+  <w:style w:type="paragraph" w:default="1" w:styleId="Normal">
     <w:name w:val="Normal"/>
     <w:qFormat/>
     <w:pPr>
@@ -6479,11 +7656,11 @@
       <w:jc w:val="both"/>
     </w:pPr>
   </w:style>
-  <w:style w:type="paragraph" w:styleId="1">
+  <w:style w:type="paragraph" w:styleId="Heading1">
     <w:name w:val="heading 1"/>
-    <w:basedOn w:val="a"/>
-    <w:next w:val="a"/>
-    <w:link w:val="10"/>
+    <w:basedOn w:val="Normal"/>
+    <w:next w:val="Normal"/>
+    <w:link w:val="Heading1Char"/>
     <w:uiPriority w:val="9"/>
     <w:qFormat/>
     <w:rsid w:val="00132ACF"/>
@@ -6501,11 +7678,11 @@
       <w:szCs w:val="44"/>
     </w:rPr>
   </w:style>
-  <w:style w:type="paragraph" w:styleId="2">
+  <w:style w:type="paragraph" w:styleId="Heading2">
     <w:name w:val="heading 2"/>
-    <w:basedOn w:val="a"/>
-    <w:next w:val="a"/>
-    <w:link w:val="20"/>
+    <w:basedOn w:val="Normal"/>
+    <w:next w:val="Normal"/>
+    <w:link w:val="Heading2Char"/>
     <w:uiPriority w:val="9"/>
     <w:unhideWhenUsed/>
     <w:qFormat/>
@@ -6524,11 +7701,11 @@
       <w:szCs w:val="32"/>
     </w:rPr>
   </w:style>
-  <w:style w:type="paragraph" w:styleId="3">
+  <w:style w:type="paragraph" w:styleId="Heading3">
     <w:name w:val="heading 3"/>
-    <w:basedOn w:val="a"/>
-    <w:next w:val="a"/>
-    <w:link w:val="30"/>
+    <w:basedOn w:val="Normal"/>
+    <w:next w:val="Normal"/>
+    <w:link w:val="Heading3Char"/>
     <w:uiPriority w:val="9"/>
     <w:unhideWhenUsed/>
     <w:qFormat/>
@@ -6546,13 +7723,13 @@
       <w:szCs w:val="32"/>
     </w:rPr>
   </w:style>
-  <w:style w:type="character" w:default="1" w:styleId="a0">
+  <w:style w:type="character" w:default="1" w:styleId="DefaultParagraphFont">
     <w:name w:val="Default Paragraph Font"/>
     <w:uiPriority w:val="1"/>
     <w:semiHidden/>
     <w:unhideWhenUsed/>
   </w:style>
-  <w:style w:type="table" w:default="1" w:styleId="a1">
+  <w:style w:type="table" w:default="1" w:styleId="TableNormal">
     <w:name w:val="Normal Table"/>
     <w:uiPriority w:val="99"/>
     <w:semiHidden/>
@@ -6567,16 +7744,16 @@
       </w:tblCellMar>
     </w:tblPr>
   </w:style>
-  <w:style w:type="numbering" w:default="1" w:styleId="a2">
+  <w:style w:type="numbering" w:default="1" w:styleId="NoList">
     <w:name w:val="No List"/>
     <w:uiPriority w:val="99"/>
     <w:semiHidden/>
     <w:unhideWhenUsed/>
   </w:style>
-  <w:style w:type="character" w:customStyle="1" w:styleId="30">
-    <w:name w:val="标题 3 字符"/>
-    <w:basedOn w:val="a0"/>
-    <w:link w:val="3"/>
+  <w:style w:type="character" w:customStyle="1" w:styleId="Heading3Char">
+    <w:name w:val="Heading 3 Char"/>
+    <w:basedOn w:val="DefaultParagraphFont"/>
+    <w:link w:val="Heading3"/>
     <w:uiPriority w:val="9"/>
     <w:rsid w:val="00D71BBD"/>
     <w:rPr>
@@ -6586,10 +7763,10 @@
       <w:szCs w:val="32"/>
     </w:rPr>
   </w:style>
-  <w:style w:type="paragraph" w:styleId="a3">
+  <w:style w:type="paragraph" w:styleId="Header">
     <w:name w:val="header"/>
-    <w:basedOn w:val="a"/>
-    <w:link w:val="a4"/>
+    <w:basedOn w:val="Normal"/>
+    <w:link w:val="HeaderChar"/>
     <w:uiPriority w:val="99"/>
     <w:unhideWhenUsed/>
     <w:rsid w:val="0007509F"/>
@@ -6609,10 +7786,10 @@
       <w:szCs w:val="18"/>
     </w:rPr>
   </w:style>
-  <w:style w:type="character" w:customStyle="1" w:styleId="a4">
-    <w:name w:val="页眉 字符"/>
-    <w:basedOn w:val="a0"/>
-    <w:link w:val="a3"/>
+  <w:style w:type="character" w:customStyle="1" w:styleId="HeaderChar">
+    <w:name w:val="Header Char"/>
+    <w:basedOn w:val="DefaultParagraphFont"/>
+    <w:link w:val="Header"/>
     <w:uiPriority w:val="99"/>
     <w:rsid w:val="0007509F"/>
     <w:rPr>
@@ -6620,10 +7797,10 @@
       <w:szCs w:val="18"/>
     </w:rPr>
   </w:style>
-  <w:style w:type="paragraph" w:styleId="a5">
+  <w:style w:type="paragraph" w:styleId="Footer">
     <w:name w:val="footer"/>
-    <w:basedOn w:val="a"/>
-    <w:link w:val="a6"/>
+    <w:basedOn w:val="Normal"/>
+    <w:link w:val="FooterChar"/>
     <w:uiPriority w:val="99"/>
     <w:unhideWhenUsed/>
     <w:rsid w:val="0007509F"/>
@@ -6640,10 +7817,10 @@
       <w:szCs w:val="18"/>
     </w:rPr>
   </w:style>
-  <w:style w:type="character" w:customStyle="1" w:styleId="a6">
-    <w:name w:val="页脚 字符"/>
-    <w:basedOn w:val="a0"/>
-    <w:link w:val="a5"/>
+  <w:style w:type="character" w:customStyle="1" w:styleId="FooterChar">
+    <w:name w:val="Footer Char"/>
+    <w:basedOn w:val="DefaultParagraphFont"/>
+    <w:link w:val="Footer"/>
     <w:uiPriority w:val="99"/>
     <w:rsid w:val="0007509F"/>
     <w:rPr>
@@ -6651,9 +7828,9 @@
       <w:szCs w:val="18"/>
     </w:rPr>
   </w:style>
-  <w:style w:type="paragraph" w:styleId="a7">
+  <w:style w:type="paragraph" w:styleId="NoSpacing">
     <w:name w:val="No Spacing"/>
-    <w:link w:val="a8"/>
+    <w:link w:val="NoSpacingChar"/>
     <w:uiPriority w:val="1"/>
     <w:qFormat/>
     <w:rsid w:val="0007509F"/>
@@ -6662,10 +7839,10 @@
       <w:sz w:val="22"/>
     </w:rPr>
   </w:style>
-  <w:style w:type="character" w:customStyle="1" w:styleId="a8">
-    <w:name w:val="无间隔 字符"/>
-    <w:basedOn w:val="a0"/>
-    <w:link w:val="a7"/>
+  <w:style w:type="character" w:customStyle="1" w:styleId="NoSpacingChar">
+    <w:name w:val="No Spacing Char"/>
+    <w:basedOn w:val="DefaultParagraphFont"/>
+    <w:link w:val="NoSpacing"/>
     <w:uiPriority w:val="1"/>
     <w:rsid w:val="0007509F"/>
     <w:rPr>
@@ -6673,12 +7850,13 @@
       <w:sz w:val="22"/>
     </w:rPr>
   </w:style>
-  <w:style w:type="table" w:styleId="a9">
+  <w:style w:type="table" w:styleId="TableGrid">
     <w:name w:val="Table Grid"/>
-    <w:basedOn w:val="a1"/>
+    <w:basedOn w:val="TableNormal"/>
     <w:uiPriority w:val="39"/>
     <w:rsid w:val="0007509F"/>
     <w:tblPr>
+      <w:tblInd w:w="0" w:type="dxa"/>
       <w:tblBorders>
         <w:top w:val="single" w:sz="4" w:space="0" w:color="auto"/>
         <w:left w:val="single" w:sz="4" w:space="0" w:color="auto"/>
@@ -6687,11 +7865,17 @@
         <w:insideH w:val="single" w:sz="4" w:space="0" w:color="auto"/>
         <w:insideV w:val="single" w:sz="4" w:space="0" w:color="auto"/>
       </w:tblBorders>
+      <w:tblCellMar>
+        <w:top w:w="0" w:type="dxa"/>
+        <w:left w:w="108" w:type="dxa"/>
+        <w:bottom w:w="0" w:type="dxa"/>
+        <w:right w:w="108" w:type="dxa"/>
+      </w:tblCellMar>
     </w:tblPr>
   </w:style>
-  <w:style w:type="paragraph" w:styleId="aa">
+  <w:style w:type="paragraph" w:styleId="ListParagraph">
     <w:name w:val="List Paragraph"/>
-    <w:basedOn w:val="a"/>
+    <w:basedOn w:val="Normal"/>
     <w:uiPriority w:val="34"/>
     <w:qFormat/>
     <w:rsid w:val="0007509F"/>
@@ -6699,10 +7883,10 @@
       <w:ind w:firstLineChars="200" w:firstLine="420"/>
     </w:pPr>
   </w:style>
-  <w:style w:type="character" w:customStyle="1" w:styleId="10">
-    <w:name w:val="标题 1 字符"/>
-    <w:basedOn w:val="a0"/>
-    <w:link w:val="1"/>
+  <w:style w:type="character" w:customStyle="1" w:styleId="Heading1Char">
+    <w:name w:val="Heading 1 Char"/>
+    <w:basedOn w:val="DefaultParagraphFont"/>
+    <w:link w:val="Heading1"/>
     <w:uiPriority w:val="9"/>
     <w:rsid w:val="00132ACF"/>
     <w:rPr>
@@ -6713,10 +7897,10 @@
       <w:szCs w:val="44"/>
     </w:rPr>
   </w:style>
-  <w:style w:type="character" w:customStyle="1" w:styleId="20">
-    <w:name w:val="标题 2 字符"/>
-    <w:basedOn w:val="a0"/>
-    <w:link w:val="2"/>
+  <w:style w:type="character" w:customStyle="1" w:styleId="Heading2Char">
+    <w:name w:val="Heading 2 Char"/>
+    <w:basedOn w:val="DefaultParagraphFont"/>
+    <w:link w:val="Heading2"/>
     <w:uiPriority w:val="9"/>
     <w:rsid w:val="00132ACF"/>
     <w:rPr>
@@ -6727,8 +7911,8 @@
       <w:szCs w:val="32"/>
     </w:rPr>
   </w:style>
-  <w:style w:type="table" w:customStyle="1" w:styleId="TableNormal">
-    <w:name w:val="Table Normal"/>
+  <w:style w:type="table" w:customStyle="1" w:styleId="TableNormal1">
+    <w:name w:val="Table Normal1"/>
     <w:rsid w:val="00DB1229"/>
     <w:pPr>
       <w:pBdr>
@@ -6757,10 +7941,10 @@
       </w:tblCellMar>
     </w:tblPr>
   </w:style>
-  <w:style w:type="paragraph" w:styleId="TOC">
+  <w:style w:type="paragraph" w:styleId="TOCHeading">
     <w:name w:val="TOC Heading"/>
-    <w:basedOn w:val="1"/>
-    <w:next w:val="a"/>
+    <w:basedOn w:val="Heading1"/>
+    <w:next w:val="Normal"/>
     <w:uiPriority w:val="39"/>
     <w:unhideWhenUsed/>
     <w:qFormat/>
@@ -6783,8 +7967,8 @@
   </w:style>
   <w:style w:type="paragraph" w:styleId="TOC1">
     <w:name w:val="toc 1"/>
-    <w:basedOn w:val="a"/>
-    <w:next w:val="a"/>
+    <w:basedOn w:val="Normal"/>
+    <w:next w:val="Normal"/>
     <w:autoRedefine/>
     <w:uiPriority w:val="39"/>
     <w:unhideWhenUsed/>
@@ -6792,8 +7976,8 @@
   </w:style>
   <w:style w:type="paragraph" w:styleId="TOC2">
     <w:name w:val="toc 2"/>
-    <w:basedOn w:val="a"/>
-    <w:next w:val="a"/>
+    <w:basedOn w:val="Normal"/>
+    <w:next w:val="Normal"/>
     <w:autoRedefine/>
     <w:uiPriority w:val="39"/>
     <w:unhideWhenUsed/>
@@ -6802,9 +7986,9 @@
       <w:ind w:leftChars="200" w:left="420"/>
     </w:pPr>
   </w:style>
-  <w:style w:type="character" w:styleId="ab">
+  <w:style w:type="character" w:styleId="Hyperlink">
     <w:name w:val="Hyperlink"/>
-    <w:basedOn w:val="a0"/>
+    <w:basedOn w:val="DefaultParagraphFont"/>
     <w:uiPriority w:val="99"/>
     <w:unhideWhenUsed/>
     <w:rsid w:val="0082660D"/>
@@ -7135,7 +8319,7 @@
 </file>
 
 <file path=customXml/itemProps2.xml><?xml version="1.0" encoding="utf-8"?>
-<ds:datastoreItem xmlns:ds="http://schemas.openxmlformats.org/officeDocument/2006/customXml" ds:itemID="{8D8843F3-233D-44A2-9888-EB46E11E0949}">
+<ds:datastoreItem xmlns:ds="http://schemas.openxmlformats.org/officeDocument/2006/customXml" ds:itemID="{9DC927D1-4928-E540-8B7A-6B831ECFC71C}">
   <ds:schemaRefs>
     <ds:schemaRef ds:uri="http://schemas.openxmlformats.org/officeDocument/2006/bibliography"/>
   </ds:schemaRefs>

</xml_diff>

<commit_message>
add iteration plan for the second stage and re-organize logs (#35)
* 7.11 study log

* re-upload

* modified iteration plan for the 2rd iter

* re-organized daily log

* Delete 18.7.11李翌珺学习日志.md

* Delete 18.7.4李翌珺学习日志.md

* Delete 18.7.5李翌珺学习日志.md

* Delete 学习日志 7.3 liyijun.md
</commit_message>
<xml_diff>
--- a/doc/迭代计划.docx
+++ b/doc/迭代计划.docx
@@ -1,6 +1,6 @@
 
 <file path=word/document.xml><?xml version="1.0" encoding="utf-8"?>
-<w:document xmlns:wpc="http://schemas.microsoft.com/office/word/2010/wordprocessingCanvas" xmlns:cx="http://schemas.microsoft.com/office/drawing/2014/chartex" xmlns:cx1="http://schemas.microsoft.com/office/drawing/2015/9/8/chartex" xmlns:cx2="http://schemas.microsoft.com/office/drawing/2015/10/21/chartex" xmlns:cx3="http://schemas.microsoft.com/office/drawing/2016/5/9/chartex" xmlns:cx4="http://schemas.microsoft.com/office/drawing/2016/5/10/chartex" xmlns:cx5="http://schemas.microsoft.com/office/drawing/2016/5/11/chartex" xmlns:cx6="http://schemas.microsoft.com/office/drawing/2016/5/12/chartex" xmlns:cx7="http://schemas.microsoft.com/office/drawing/2016/5/13/chartex" xmlns:cx8="http://schemas.microsoft.com/office/drawing/2016/5/14/chartex" xmlns:mc="http://schemas.openxmlformats.org/markup-compatibility/2006" xmlns:aink="http://schemas.microsoft.com/office/drawing/2016/ink" xmlns:am3d="http://schemas.microsoft.com/office/drawing/2017/model3d" xmlns:o="urn:schemas-microsoft-com:office:office" xmlns:r="http://schemas.openxmlformats.org/officeDocument/2006/relationships" xmlns:m="http://schemas.openxmlformats.org/officeDocument/2006/math" xmlns:v="urn:schemas-microsoft-com:vml" xmlns:wp14="http://schemas.microsoft.com/office/word/2010/wordprocessingDrawing" xmlns:wp="http://schemas.openxmlformats.org/drawingml/2006/wordprocessingDrawing" xmlns:w10="urn:schemas-microsoft-com:office:word" xmlns:w="http://schemas.openxmlformats.org/wordprocessingml/2006/main" xmlns:w14="http://schemas.microsoft.com/office/word/2010/wordml" xmlns:w15="http://schemas.microsoft.com/office/word/2012/wordml" xmlns:w16cid="http://schemas.microsoft.com/office/word/2016/wordml/cid" xmlns:w16se="http://schemas.microsoft.com/office/word/2015/wordml/symex" xmlns:wpg="http://schemas.microsoft.com/office/word/2010/wordprocessingGroup" xmlns:wpi="http://schemas.microsoft.com/office/word/2010/wordprocessingInk" xmlns:wne="http://schemas.microsoft.com/office/word/2006/wordml" xmlns:wps="http://schemas.microsoft.com/office/word/2010/wordprocessingShape" mc:Ignorable="w14 w15 w16se w16cid wp14">
+<w:document xmlns:wpc="http://schemas.microsoft.com/office/word/2010/wordprocessingCanvas" xmlns:mo="http://schemas.microsoft.com/office/mac/office/2008/main" xmlns:mc="http://schemas.openxmlformats.org/markup-compatibility/2006" xmlns:mv="urn:schemas-microsoft-com:mac:vml" xmlns:o="urn:schemas-microsoft-com:office:office" xmlns:r="http://schemas.openxmlformats.org/officeDocument/2006/relationships" xmlns:m="http://schemas.openxmlformats.org/officeDocument/2006/math" xmlns:v="urn:schemas-microsoft-com:vml" xmlns:wp14="http://schemas.microsoft.com/office/word/2010/wordprocessingDrawing" xmlns:wp="http://schemas.openxmlformats.org/drawingml/2006/wordprocessingDrawing" xmlns:w10="urn:schemas-microsoft-com:office:word" xmlns:w="http://schemas.openxmlformats.org/wordprocessingml/2006/main" xmlns:w14="http://schemas.microsoft.com/office/word/2010/wordml" xmlns:w15="http://schemas.microsoft.com/office/word/2012/wordml" xmlns:wpg="http://schemas.microsoft.com/office/word/2010/wordprocessingGroup" xmlns:wpi="http://schemas.microsoft.com/office/word/2010/wordprocessingInk" xmlns:wne="http://schemas.microsoft.com/office/word/2006/wordml" xmlns:wps="http://schemas.microsoft.com/office/word/2010/wordprocessingShape" mc:Ignorable="w14 w15 wp14">
   <w:body>
     <w:sdt>
       <w:sdtPr>
@@ -15,7 +15,7 @@
         <w:p/>
         <w:tbl>
           <w:tblPr>
-            <w:tblStyle w:val="a9"/>
+            <w:tblStyle w:val="TableGrid"/>
             <w:tblpPr w:leftFromText="180" w:rightFromText="180" w:vertAnchor="text" w:horzAnchor="margin" w:tblpY="5900"/>
             <w:tblW w:w="8341" w:type="dxa"/>
             <w:tblLook w:val="04A0" w:firstRow="1" w:lastRow="0" w:firstColumn="1" w:lastColumn="0" w:noHBand="0" w:noVBand="1"/>
@@ -249,9 +249,17 @@
                   <w:widowControl/>
                   <w:jc w:val="left"/>
                   <w:rPr>
+                    <w:rFonts w:hint="eastAsia"/>
                     <w:szCs w:val="21"/>
                   </w:rPr>
                 </w:pPr>
+                <w:r>
+                  <w:rPr>
+                    <w:rFonts w:hint="eastAsia"/>
+                    <w:szCs w:val="21"/>
+                  </w:rPr>
+                  <w:t>7/12/2018</w:t>
+                </w:r>
               </w:p>
             </w:tc>
             <w:tc>
@@ -263,9 +271,17 @@
                   <w:widowControl/>
                   <w:jc w:val="left"/>
                   <w:rPr>
+                    <w:rFonts w:hint="eastAsia"/>
                     <w:szCs w:val="21"/>
                   </w:rPr>
                 </w:pPr>
+                <w:r>
+                  <w:rPr>
+                    <w:rFonts w:hint="eastAsia"/>
+                    <w:szCs w:val="21"/>
+                  </w:rPr>
+                  <w:t>2.0</w:t>
+                </w:r>
               </w:p>
             </w:tc>
             <w:tc>
@@ -277,9 +293,17 @@
                   <w:widowControl/>
                   <w:jc w:val="left"/>
                   <w:rPr>
+                    <w:rFonts w:hint="eastAsia"/>
                     <w:szCs w:val="21"/>
                   </w:rPr>
                 </w:pPr>
+                <w:r>
+                  <w:rPr>
+                    <w:rFonts w:hint="eastAsia"/>
+                    <w:szCs w:val="21"/>
+                  </w:rPr>
+                  <w:t>第二次迭代</w:t>
+                </w:r>
               </w:p>
             </w:tc>
             <w:tc>
@@ -466,7 +490,7 @@
                             <w:txbxContent>
                               <w:p>
                                 <w:pPr>
-                                  <w:pStyle w:val="a7"/>
+                                  <w:pStyle w:val="NoSpacing"/>
                                   <w:spacing w:before="40" w:after="560" w:line="216" w:lineRule="auto"/>
                                   <w:rPr>
                                     <w:color w:val="4472C4" w:themeColor="accent1"/>
@@ -489,7 +513,6 @@
                                   </w:sdtPr>
                                   <w:sdtEndPr/>
                                   <w:sdtContent>
-                                    <w:proofErr w:type="gramStart"/>
                                     <w:r>
                                       <w:rPr>
                                         <w:rFonts w:hint="eastAsia"/>
@@ -497,44 +520,14 @@
                                         <w:sz w:val="32"/>
                                         <w:szCs w:val="32"/>
                                       </w:rPr>
-                                      <w:t>“</w:t>
-                                    </w:r>
-                                    <w:proofErr w:type="gramEnd"/>
-                                    <w:r>
-                                      <w:rPr>
-                                        <w:rFonts w:hint="eastAsia"/>
-                                        <w:b/>
-                                        <w:sz w:val="32"/>
-                                        <w:szCs w:val="32"/>
-                                      </w:rPr>
-                                      <w:t>慧眼识</w:t>
-                                    </w:r>
-                                    <w:proofErr w:type="gramStart"/>
-                                    <w:r>
-                                      <w:rPr>
-                                        <w:rFonts w:hint="eastAsia"/>
-                                        <w:b/>
-                                        <w:sz w:val="32"/>
-                                        <w:szCs w:val="32"/>
-                                      </w:rPr>
-                                      <w:t>踪</w:t>
-                                    </w:r>
-                                    <w:proofErr w:type="gramEnd"/>
-                                    <w:r>
-                                      <w:rPr>
-                                        <w:rFonts w:hint="eastAsia"/>
-                                        <w:b/>
-                                        <w:sz w:val="32"/>
-                                        <w:szCs w:val="32"/>
-                                      </w:rPr>
-                                      <w:t>“——基于深度学习的人员即时搜寻系统</w:t>
+                                      <w:t>“慧眼识踪“——基于深度学习的人员即时搜寻系统</w:t>
                                     </w:r>
                                   </w:sdtContent>
                                 </w:sdt>
                               </w:p>
                               <w:p>
                                 <w:pPr>
-                                  <w:pStyle w:val="a7"/>
+                                  <w:pStyle w:val="NoSpacing"/>
                                   <w:spacing w:before="40" w:after="40"/>
                                   <w:rPr>
                                     <w:caps/>
@@ -573,7 +566,7 @@
                               </w:p>
                               <w:p>
                                 <w:pPr>
-                                  <w:pStyle w:val="a7"/>
+                                  <w:pStyle w:val="NoSpacing"/>
                                   <w:spacing w:before="80" w:after="40"/>
                                   <w:rPr>
                                     <w:caps/>
@@ -603,7 +596,24 @@
                                         <w:sz w:val="24"/>
                                         <w:szCs w:val="24"/>
                                       </w:rPr>
-                                      <w:t>版本1.0</w:t>
+                                      <w:t>版本</w:t>
+                                    </w:r>
+                                    <w:r>
+                                      <w:rPr>
+                                        <w:rFonts w:hint="eastAsia"/>
+                                        <w:caps/>
+                                        <w:sz w:val="24"/>
+                                        <w:szCs w:val="24"/>
+                                      </w:rPr>
+                                      <w:t>2</w:t>
+                                    </w:r>
+                                    <w:r>
+                                      <w:rPr>
+                                        <w:caps/>
+                                        <w:sz w:val="24"/>
+                                        <w:szCs w:val="24"/>
+                                      </w:rPr>
+                                      <w:t>.0</w:t>
                                     </w:r>
                                   </w:sdtContent>
                                 </w:sdt>
@@ -630,16 +640,16 @@
               </mc:Choice>
               <mc:Fallback>
                 <w:pict>
-                  <v:shapetype w14:anchorId="54125780" id="_x0000_t202" coordsize="21600,21600" o:spt="202" path="m,l,21600r21600,l21600,xe">
+                  <v:shapetype w14:anchorId="54125780" id="_x0000_t202" coordsize="21600,21600" o:spt="202" path="m0,0l0,21600,21600,21600,21600,0xe">
                     <v:stroke joinstyle="miter"/>
                     <v:path gradientshapeok="t" o:connecttype="rect"/>
                   </v:shapetype>
-                  <v:shape id="文本框 131" o:spid="_x0000_s1026" type="#_x0000_t202" style="position:absolute;margin-left:331.55pt;margin-top:147.9pt;width:382.75pt;height:137.25pt;z-index:251660288;visibility:visible;mso-wrap-style:square;mso-width-percent:0;mso-height-percent:0;mso-wrap-distance-left:14.4pt;mso-wrap-distance-top:0;mso-wrap-distance-right:14.4pt;mso-wrap-distance-bottom:0;mso-position-horizontal:right;mso-position-horizontal-relative:margin;mso-position-vertical:absolute;mso-position-vertical-relative:page;mso-width-percent:0;mso-height-percent:0;mso-width-relative:margin;mso-height-relative:page;v-text-anchor:top" o:gfxdata="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" filled="f" stroked="f" strokeweight=".5pt">
+                  <v:shape id="文本框 131" o:spid="_x0000_s1026" type="#_x0000_t202" style="position:absolute;margin-left:331.55pt;margin-top:147.9pt;width:382.75pt;height:137.25pt;z-index:251660288;visibility:visible;mso-wrap-style:square;mso-width-percent:0;mso-height-percent:0;mso-wrap-distance-left:14.4pt;mso-wrap-distance-top:0;mso-wrap-distance-right:14.4pt;mso-wrap-distance-bottom:0;mso-position-horizontal:right;mso-position-horizontal-relative:margin;mso-position-vertical:absolute;mso-position-vertical-relative:page;mso-width-percent:0;mso-height-percent:0;mso-width-relative:margin;mso-height-relative:page;v-text-anchor:top" o:gfxdata="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" filled="f" stroked="f" strokeweight=".5pt">
                     <v:textbox inset="0,0,0,0">
                       <w:txbxContent>
                         <w:p>
                           <w:pPr>
-                            <w:pStyle w:val="a7"/>
+                            <w:pStyle w:val="NoSpacing"/>
                             <w:spacing w:before="40" w:after="560" w:line="216" w:lineRule="auto"/>
                             <w:rPr>
                               <w:color w:val="4472C4" w:themeColor="accent1"/>
@@ -662,7 +672,6 @@
                             </w:sdtPr>
                             <w:sdtEndPr/>
                             <w:sdtContent>
-                              <w:proofErr w:type="gramStart"/>
                               <w:r>
                                 <w:rPr>
                                   <w:rFonts w:hint="eastAsia"/>
@@ -670,44 +679,14 @@
                                   <w:sz w:val="32"/>
                                   <w:szCs w:val="32"/>
                                 </w:rPr>
-                                <w:t>“</w:t>
-                              </w:r>
-                              <w:proofErr w:type="gramEnd"/>
-                              <w:r>
-                                <w:rPr>
-                                  <w:rFonts w:hint="eastAsia"/>
-                                  <w:b/>
-                                  <w:sz w:val="32"/>
-                                  <w:szCs w:val="32"/>
-                                </w:rPr>
-                                <w:t>慧眼识</w:t>
-                              </w:r>
-                              <w:proofErr w:type="gramStart"/>
-                              <w:r>
-                                <w:rPr>
-                                  <w:rFonts w:hint="eastAsia"/>
-                                  <w:b/>
-                                  <w:sz w:val="32"/>
-                                  <w:szCs w:val="32"/>
-                                </w:rPr>
-                                <w:t>踪</w:t>
-                              </w:r>
-                              <w:proofErr w:type="gramEnd"/>
-                              <w:r>
-                                <w:rPr>
-                                  <w:rFonts w:hint="eastAsia"/>
-                                  <w:b/>
-                                  <w:sz w:val="32"/>
-                                  <w:szCs w:val="32"/>
-                                </w:rPr>
-                                <w:t>“——基于深度学习的人员即时搜寻系统</w:t>
+                                <w:t>“慧眼识踪“——基于深度学习的人员即时搜寻系统</w:t>
                               </w:r>
                             </w:sdtContent>
                           </w:sdt>
                         </w:p>
                         <w:p>
                           <w:pPr>
-                            <w:pStyle w:val="a7"/>
+                            <w:pStyle w:val="NoSpacing"/>
                             <w:spacing w:before="40" w:after="40"/>
                             <w:rPr>
                               <w:caps/>
@@ -746,7 +725,7 @@
                         </w:p>
                         <w:p>
                           <w:pPr>
-                            <w:pStyle w:val="a7"/>
+                            <w:pStyle w:val="NoSpacing"/>
                             <w:spacing w:before="80" w:after="40"/>
                             <w:rPr>
                               <w:caps/>
@@ -776,7 +755,24 @@
                                   <w:sz w:val="24"/>
                                   <w:szCs w:val="24"/>
                                 </w:rPr>
-                                <w:t>版本1.0</w:t>
+                                <w:t>版本</w:t>
+                              </w:r>
+                              <w:r>
+                                <w:rPr>
+                                  <w:rFonts w:hint="eastAsia"/>
+                                  <w:caps/>
+                                  <w:sz w:val="24"/>
+                                  <w:szCs w:val="24"/>
+                                </w:rPr>
+                                <w:t>2</w:t>
+                              </w:r>
+                              <w:r>
+                                <w:rPr>
+                                  <w:caps/>
+                                  <w:sz w:val="24"/>
+                                  <w:szCs w:val="24"/>
+                                </w:rPr>
+                                <w:t>.0</w:t>
                               </w:r>
                             </w:sdtContent>
                           </w:sdt>
@@ -826,7 +822,7 @@
       <w:sdtContent>
         <w:p>
           <w:pPr>
-            <w:pStyle w:val="TOC"/>
+            <w:pStyle w:val="TOCHeading"/>
           </w:pPr>
           <w:r>
             <w:rPr>
@@ -873,7 +869,7 @@
           <w:hyperlink w:anchor="_Toc518652589" w:history="1">
             <w:r>
               <w:rPr>
-                <w:rStyle w:val="ab"/>
+                <w:rStyle w:val="Hyperlink"/>
                 <w:noProof/>
               </w:rPr>
               <w:t>1.</w:t>
@@ -886,7 +882,7 @@
             </w:r>
             <w:r>
               <w:rPr>
-                <w:rStyle w:val="ab"/>
+                <w:rStyle w:val="Hyperlink"/>
                 <w:noProof/>
               </w:rPr>
               <w:t>简介</w:t>
@@ -954,7 +950,7 @@
           <w:hyperlink w:anchor="_Toc518652590" w:history="1">
             <w:r>
               <w:rPr>
-                <w:rStyle w:val="ab"/>
+                <w:rStyle w:val="Hyperlink"/>
                 <w:noProof/>
               </w:rPr>
               <w:t>1.1目的</w:t>
@@ -1022,7 +1018,7 @@
           <w:hyperlink w:anchor="_Toc518652591" w:history="1">
             <w:r>
               <w:rPr>
-                <w:rStyle w:val="ab"/>
+                <w:rStyle w:val="Hyperlink"/>
                 <w:noProof/>
               </w:rPr>
               <w:t>1.2范围</w:t>
@@ -1090,7 +1086,7 @@
           <w:hyperlink w:anchor="_Toc518652592" w:history="1">
             <w:r>
               <w:rPr>
-                <w:rStyle w:val="ab"/>
+                <w:rStyle w:val="Hyperlink"/>
                 <w:noProof/>
               </w:rPr>
               <w:t>1.3定义、首字母缩写词和缩略语</w:t>
@@ -1158,7 +1154,7 @@
           <w:hyperlink w:anchor="_Toc518652593" w:history="1">
             <w:r>
               <w:rPr>
-                <w:rStyle w:val="ab"/>
+                <w:rStyle w:val="Hyperlink"/>
                 <w:noProof/>
               </w:rPr>
               <w:t>1.4概述</w:t>
@@ -1227,7 +1223,7 @@
           <w:hyperlink w:anchor="_Toc518652594" w:history="1">
             <w:r>
               <w:rPr>
-                <w:rStyle w:val="ab"/>
+                <w:rStyle w:val="Hyperlink"/>
                 <w:noProof/>
               </w:rPr>
               <w:t>2.</w:t>
@@ -1240,7 +1236,7 @@
             </w:r>
             <w:r>
               <w:rPr>
-                <w:rStyle w:val="ab"/>
+                <w:rStyle w:val="Hyperlink"/>
                 <w:noProof/>
               </w:rPr>
               <w:t>计划</w:t>
@@ -1308,7 +1304,7 @@
           <w:hyperlink w:anchor="_Toc518652595" w:history="1">
             <w:r>
               <w:rPr>
-                <w:rStyle w:val="ab"/>
+                <w:rStyle w:val="Hyperlink"/>
                 <w:noProof/>
               </w:rPr>
               <w:t>2.1迭代阶段</w:t>
@@ -1376,7 +1372,7 @@
           <w:hyperlink w:anchor="_Toc518652596" w:history="1">
             <w:r>
               <w:rPr>
-                <w:rStyle w:val="ab"/>
+                <w:rStyle w:val="Hyperlink"/>
                 <w:noProof/>
               </w:rPr>
               <w:t>2.2迭代细分</w:t>
@@ -1445,7 +1441,7 @@
           <w:hyperlink w:anchor="_Toc518652597" w:history="1">
             <w:r>
               <w:rPr>
-                <w:rStyle w:val="ab"/>
+                <w:rStyle w:val="Hyperlink"/>
                 <w:noProof/>
               </w:rPr>
               <w:t>3.</w:t>
@@ -1458,7 +1454,7 @@
             </w:r>
             <w:r>
               <w:rPr>
-                <w:rStyle w:val="ab"/>
+                <w:rStyle w:val="Hyperlink"/>
                 <w:noProof/>
               </w:rPr>
               <w:t>用例</w:t>
@@ -1527,7 +1523,7 @@
           <w:hyperlink w:anchor="_Toc518652598" w:history="1">
             <w:r>
               <w:rPr>
-                <w:rStyle w:val="ab"/>
+                <w:rStyle w:val="Hyperlink"/>
                 <w:noProof/>
               </w:rPr>
               <w:t>4.</w:t>
@@ -1540,7 +1536,7 @@
             </w:r>
             <w:r>
               <w:rPr>
-                <w:rStyle w:val="ab"/>
+                <w:rStyle w:val="Hyperlink"/>
                 <w:noProof/>
               </w:rPr>
               <w:t>资源</w:t>
@@ -1609,7 +1605,7 @@
           <w:hyperlink w:anchor="_Toc518652599" w:history="1">
             <w:r>
               <w:rPr>
-                <w:rStyle w:val="ab"/>
+                <w:rStyle w:val="Hyperlink"/>
                 <w:noProof/>
               </w:rPr>
               <w:t>5.</w:t>
@@ -1622,7 +1618,7 @@
             </w:r>
             <w:r>
               <w:rPr>
-                <w:rStyle w:val="ab"/>
+                <w:rStyle w:val="Hyperlink"/>
                 <w:noProof/>
               </w:rPr>
               <w:t>评估标准</w:t>
@@ -1871,7 +1867,7 @@
     </w:p>
     <w:p>
       <w:pPr>
-        <w:pStyle w:val="1"/>
+        <w:pStyle w:val="Heading1"/>
         <w:numPr>
           <w:ilvl w:val="0"/>
           <w:numId w:val="5"/>
@@ -1935,7 +1931,7 @@
     </w:p>
     <w:p>
       <w:pPr>
-        <w:pStyle w:val="2"/>
+        <w:pStyle w:val="Heading2"/>
       </w:pPr>
       <w:bookmarkStart w:id="1" w:name="_Toc518652590"/>
       <w:r>
@@ -1990,7 +1986,7 @@
     </w:p>
     <w:p>
       <w:pPr>
-        <w:pStyle w:val="2"/>
+        <w:pStyle w:val="Heading2"/>
       </w:pPr>
       <w:bookmarkStart w:id="2" w:name="_Toc518652591"/>
       <w:r>
@@ -2045,7 +2041,7 @@
     </w:p>
     <w:p>
       <w:pPr>
-        <w:pStyle w:val="2"/>
+        <w:pStyle w:val="Heading2"/>
       </w:pPr>
       <w:bookmarkStart w:id="3" w:name="_Toc518652592"/>
       <w:r>
@@ -2135,7 +2131,7 @@
     </w:p>
     <w:p>
       <w:pPr>
-        <w:pStyle w:val="2"/>
+        <w:pStyle w:val="Heading2"/>
       </w:pPr>
       <w:bookmarkStart w:id="4" w:name="_Toc518652593"/>
       <w:r>
@@ -2167,7 +2163,7 @@
     </w:p>
     <w:p>
       <w:pPr>
-        <w:pStyle w:val="1"/>
+        <w:pStyle w:val="Heading1"/>
         <w:numPr>
           <w:ilvl w:val="0"/>
           <w:numId w:val="5"/>
@@ -2185,7 +2181,7 @@
     </w:p>
     <w:p>
       <w:pPr>
-        <w:pStyle w:val="2"/>
+        <w:pStyle w:val="Heading2"/>
       </w:pPr>
       <w:bookmarkStart w:id="6" w:name="_Toc518652595"/>
       <w:r>
@@ -2198,7 +2194,7 @@
     </w:p>
     <w:tbl>
       <w:tblPr>
-        <w:tblStyle w:val="TableNormal"/>
+        <w:tblStyle w:val="TableNormal1"/>
         <w:tblW w:w="8300" w:type="dxa"/>
         <w:jc w:val="center"/>
         <w:tblBorders>
@@ -2482,7 +2478,7 @@
             <w:pPr>
               <w:spacing w:line="360" w:lineRule="auto"/>
               <w:rPr>
-                <w:rFonts w:ascii="Arial Unicode MS" w:hAnsi="Arial Unicode MS" w:hint="eastAsia"/>
+                <w:rFonts w:ascii="Arial Unicode MS" w:hAnsi="Arial Unicode MS"/>
                 <w:sz w:val="24"/>
                 <w:szCs w:val="24"/>
               </w:rPr>
@@ -2597,7 +2593,7 @@
             <w:pPr>
               <w:spacing w:line="360" w:lineRule="auto"/>
               <w:rPr>
-                <w:rFonts w:ascii="Arial Unicode MS" w:hAnsi="Arial Unicode MS" w:hint="eastAsia"/>
+                <w:rFonts w:ascii="Arial Unicode MS" w:hAnsi="Arial Unicode MS"/>
                 <w:sz w:val="24"/>
                 <w:szCs w:val="24"/>
               </w:rPr>
@@ -2669,7 +2665,15 @@
                 <w:sz w:val="24"/>
                 <w:szCs w:val="24"/>
               </w:rPr>
-              <w:t>14</w:t>
+              <w:t>1</w:t>
+            </w:r>
+            <w:r>
+              <w:rPr>
+                <w:rFonts w:hint="eastAsia"/>
+                <w:sz w:val="24"/>
+                <w:szCs w:val="24"/>
+              </w:rPr>
+              <w:t>1</w:t>
             </w:r>
             <w:r>
               <w:rPr>
@@ -2872,7 +2876,7 @@
             <w:pPr>
               <w:spacing w:line="360" w:lineRule="auto"/>
               <w:rPr>
-                <w:rFonts w:ascii="Arial Unicode MS" w:hAnsi="Arial Unicode MS" w:hint="eastAsia"/>
+                <w:rFonts w:ascii="Arial Unicode MS" w:hAnsi="Arial Unicode MS"/>
                 <w:sz w:val="24"/>
                 <w:szCs w:val="24"/>
               </w:rPr>
@@ -2913,7 +2917,15 @@
                 <w:sz w:val="24"/>
                 <w:szCs w:val="24"/>
               </w:rPr>
-              <w:t>15</w:t>
+              <w:t>1</w:t>
+            </w:r>
+            <w:r>
+              <w:rPr>
+                <w:rFonts w:hint="eastAsia"/>
+                <w:sz w:val="24"/>
+                <w:szCs w:val="24"/>
+              </w:rPr>
+              <w:t>2</w:t>
             </w:r>
             <w:r>
               <w:rPr>
@@ -3143,7 +3155,7 @@
             <w:pPr>
               <w:spacing w:line="360" w:lineRule="auto"/>
               <w:rPr>
-                <w:rFonts w:ascii="Arial Unicode MS" w:hAnsi="Arial Unicode MS" w:hint="eastAsia"/>
+                <w:rFonts w:ascii="Arial Unicode MS" w:hAnsi="Arial Unicode MS"/>
                 <w:sz w:val="24"/>
                 <w:szCs w:val="24"/>
               </w:rPr>
@@ -3577,7 +3589,7 @@
             <w:pPr>
               <w:spacing w:line="360" w:lineRule="auto"/>
               <w:rPr>
-                <w:rFonts w:ascii="Arial Unicode MS" w:hAnsi="Arial Unicode MS" w:hint="eastAsia"/>
+                <w:rFonts w:ascii="Arial Unicode MS" w:hAnsi="Arial Unicode MS"/>
                 <w:sz w:val="24"/>
                 <w:szCs w:val="24"/>
               </w:rPr>
@@ -3841,23 +3853,7 @@
           <w:szCs w:val="24"/>
         </w:rPr>
         <w:tab/>
-        <w:t>从视频中截取图片</w:t>
-      </w:r>
-      <w:proofErr w:type="gramStart"/>
-      <w:r>
-        <w:rPr>
-          <w:sz w:val="24"/>
-          <w:szCs w:val="24"/>
-        </w:rPr>
-        <w:t>上传并单层</w:t>
-      </w:r>
-      <w:proofErr w:type="gramEnd"/>
-      <w:r>
-        <w:rPr>
-          <w:sz w:val="24"/>
-          <w:szCs w:val="24"/>
-        </w:rPr>
-        <w:t>搜索目标</w:t>
+        <w:t>从视频中截取图片上传并单层搜索目标</w:t>
       </w:r>
     </w:p>
     <w:p>
@@ -3953,28 +3949,12 @@
           <w:szCs w:val="24"/>
         </w:rPr>
         <w:tab/>
-        <w:t>尝试使用</w:t>
-      </w:r>
-      <w:proofErr w:type="gramStart"/>
-      <w:r>
-        <w:rPr>
-          <w:sz w:val="24"/>
-          <w:szCs w:val="24"/>
-        </w:rPr>
-        <w:t>英伟达</w:t>
-      </w:r>
-      <w:proofErr w:type="gramEnd"/>
-      <w:r>
-        <w:rPr>
-          <w:sz w:val="24"/>
-          <w:szCs w:val="24"/>
-        </w:rPr>
-        <w:t>Jetson TX 2或Jetson TK 1开发板来实现视频数据的识别，提供摄像头端边缘计算能力</w:t>
+        <w:t>尝试使用英伟达Jetson TX 2或Jetson TK 1开发板来实现视频数据的识别，提供摄像头端边缘计算能力</w:t>
       </w:r>
     </w:p>
     <w:p>
       <w:pPr>
-        <w:pStyle w:val="2"/>
+        <w:pStyle w:val="Heading2"/>
       </w:pPr>
       <w:bookmarkStart w:id="7" w:name="_Toc518652596"/>
       <w:r>
@@ -4010,7 +3990,7 @@
     </w:p>
     <w:tbl>
       <w:tblPr>
-        <w:tblStyle w:val="a9"/>
+        <w:tblStyle w:val="TableGrid"/>
         <w:tblW w:w="0" w:type="auto"/>
         <w:tblLook w:val="04A0" w:firstRow="1" w:lastRow="0" w:firstColumn="1" w:lastColumn="0" w:noHBand="0" w:noVBand="1"/>
       </w:tblPr>
@@ -4855,27 +4835,1166 @@
           <w:szCs w:val="24"/>
         </w:rPr>
       </w:pPr>
+      <w:r>
+        <w:rPr>
+          <w:sz w:val="24"/>
+          <w:szCs w:val="24"/>
+        </w:rPr>
+        <w:t>S</w:t>
+      </w:r>
+      <w:r>
+        <w:rPr>
+          <w:rFonts w:hint="eastAsia"/>
+          <w:sz w:val="24"/>
+          <w:szCs w:val="24"/>
+        </w:rPr>
+        <w:t>print</w:t>
+      </w:r>
+      <w:r>
+        <w:rPr>
+          <w:rFonts w:hint="eastAsia"/>
+          <w:sz w:val="24"/>
+          <w:szCs w:val="24"/>
+        </w:rPr>
+        <w:t>2</w:t>
+      </w:r>
+      <w:r>
+        <w:rPr>
+          <w:rFonts w:hint="eastAsia"/>
+          <w:sz w:val="24"/>
+          <w:szCs w:val="24"/>
+        </w:rPr>
+        <w:t>细分：</w:t>
+      </w:r>
+    </w:p>
+    <w:tbl>
+      <w:tblPr>
+        <w:tblStyle w:val="TableGrid"/>
+        <w:tblW w:w="0" w:type="auto"/>
+        <w:tblLook w:val="04A0" w:firstRow="1" w:lastRow="0" w:firstColumn="1" w:lastColumn="0" w:noHBand="0" w:noVBand="1"/>
+      </w:tblPr>
+      <w:tblGrid>
+        <w:gridCol w:w="2263"/>
+        <w:gridCol w:w="1885"/>
+        <w:gridCol w:w="2074"/>
+        <w:gridCol w:w="2074"/>
+      </w:tblGrid>
+      <w:tr>
+        <w:tc>
+          <w:tcPr>
+            <w:tcW w:w="2263" w:type="dxa"/>
+          </w:tcPr>
+          <w:p>
+            <w:pPr>
+              <w:rPr>
+                <w:sz w:val="24"/>
+                <w:szCs w:val="24"/>
+              </w:rPr>
+            </w:pPr>
+            <w:r>
+              <w:rPr>
+                <w:rFonts w:hint="eastAsia"/>
+                <w:sz w:val="24"/>
+                <w:szCs w:val="24"/>
+              </w:rPr>
+              <w:t>任务</w:t>
+            </w:r>
+          </w:p>
+        </w:tc>
+        <w:tc>
+          <w:tcPr>
+            <w:tcW w:w="1885" w:type="dxa"/>
+          </w:tcPr>
+          <w:p>
+            <w:pPr>
+              <w:rPr>
+                <w:sz w:val="24"/>
+                <w:szCs w:val="24"/>
+              </w:rPr>
+            </w:pPr>
+            <w:r>
+              <w:rPr>
+                <w:rFonts w:hint="eastAsia"/>
+                <w:sz w:val="24"/>
+                <w:szCs w:val="24"/>
+              </w:rPr>
+              <w:t>时间</w:t>
+            </w:r>
+          </w:p>
+        </w:tc>
+        <w:tc>
+          <w:tcPr>
+            <w:tcW w:w="2074" w:type="dxa"/>
+          </w:tcPr>
+          <w:p>
+            <w:pPr>
+              <w:rPr>
+                <w:sz w:val="24"/>
+                <w:szCs w:val="24"/>
+              </w:rPr>
+            </w:pPr>
+            <w:r>
+              <w:rPr>
+                <w:rFonts w:hint="eastAsia"/>
+                <w:sz w:val="24"/>
+                <w:szCs w:val="24"/>
+              </w:rPr>
+              <w:t>成果</w:t>
+            </w:r>
+          </w:p>
+        </w:tc>
+        <w:tc>
+          <w:tcPr>
+            <w:tcW w:w="2074" w:type="dxa"/>
+          </w:tcPr>
+          <w:p>
+            <w:pPr>
+              <w:rPr>
+                <w:sz w:val="24"/>
+                <w:szCs w:val="24"/>
+              </w:rPr>
+            </w:pPr>
+            <w:r>
+              <w:rPr>
+                <w:rFonts w:hint="eastAsia"/>
+                <w:sz w:val="24"/>
+                <w:szCs w:val="24"/>
+              </w:rPr>
+              <w:t>相关人员</w:t>
+            </w:r>
+          </w:p>
+        </w:tc>
+      </w:tr>
+      <w:tr>
+        <w:tc>
+          <w:tcPr>
+            <w:tcW w:w="2263" w:type="dxa"/>
+          </w:tcPr>
+          <w:p>
+            <w:pPr>
+              <w:rPr>
+                <w:sz w:val="24"/>
+                <w:szCs w:val="24"/>
+              </w:rPr>
+            </w:pPr>
+            <w:r>
+              <w:rPr>
+                <w:rFonts w:hint="eastAsia"/>
+                <w:sz w:val="24"/>
+                <w:szCs w:val="24"/>
+              </w:rPr>
+              <w:t>阶段会议</w:t>
+            </w:r>
+          </w:p>
+        </w:tc>
+        <w:tc>
+          <w:tcPr>
+            <w:tcW w:w="1885" w:type="dxa"/>
+          </w:tcPr>
+          <w:p>
+            <w:pPr>
+              <w:rPr>
+                <w:sz w:val="24"/>
+                <w:szCs w:val="24"/>
+              </w:rPr>
+            </w:pPr>
+            <w:r>
+              <w:rPr>
+                <w:rFonts w:hint="eastAsia"/>
+                <w:sz w:val="24"/>
+                <w:szCs w:val="24"/>
+              </w:rPr>
+              <w:t>7/</w:t>
+            </w:r>
+            <w:r>
+              <w:rPr>
+                <w:rFonts w:hint="eastAsia"/>
+                <w:sz w:val="24"/>
+                <w:szCs w:val="24"/>
+              </w:rPr>
+              <w:t>1</w:t>
+            </w:r>
+            <w:r>
+              <w:rPr>
+                <w:rFonts w:hint="eastAsia"/>
+                <w:sz w:val="24"/>
+                <w:szCs w:val="24"/>
+              </w:rPr>
+              <w:t>2/2018</w:t>
+            </w:r>
+          </w:p>
+        </w:tc>
+        <w:tc>
+          <w:tcPr>
+            <w:tcW w:w="2074" w:type="dxa"/>
+          </w:tcPr>
+          <w:p>
+            <w:pPr>
+              <w:rPr>
+                <w:sz w:val="24"/>
+                <w:szCs w:val="24"/>
+              </w:rPr>
+            </w:pPr>
+            <w:r>
+              <w:rPr>
+                <w:rFonts w:hint="eastAsia"/>
+                <w:sz w:val="24"/>
+                <w:szCs w:val="24"/>
+              </w:rPr>
+              <w:t>迭代计划</w:t>
+            </w:r>
+          </w:p>
+        </w:tc>
+        <w:tc>
+          <w:tcPr>
+            <w:tcW w:w="2074" w:type="dxa"/>
+          </w:tcPr>
+          <w:p>
+            <w:pPr>
+              <w:rPr>
+                <w:sz w:val="24"/>
+                <w:szCs w:val="24"/>
+              </w:rPr>
+            </w:pPr>
+            <w:r>
+              <w:rPr>
+                <w:rFonts w:hint="eastAsia"/>
+                <w:sz w:val="24"/>
+                <w:szCs w:val="24"/>
+              </w:rPr>
+              <w:t>全体成员</w:t>
+            </w:r>
+          </w:p>
+        </w:tc>
+      </w:tr>
+      <w:tr>
+        <w:tc>
+          <w:tcPr>
+            <w:tcW w:w="2263" w:type="dxa"/>
+          </w:tcPr>
+          <w:p>
+            <w:pPr>
+              <w:rPr>
+                <w:sz w:val="24"/>
+                <w:szCs w:val="24"/>
+              </w:rPr>
+            </w:pPr>
+            <w:r>
+              <w:rPr>
+                <w:rFonts w:hint="eastAsia"/>
+                <w:sz w:val="24"/>
+                <w:szCs w:val="24"/>
+              </w:rPr>
+              <w:t>分析系统架构</w:t>
+            </w:r>
+          </w:p>
+        </w:tc>
+        <w:tc>
+          <w:tcPr>
+            <w:tcW w:w="1885" w:type="dxa"/>
+          </w:tcPr>
+          <w:p>
+            <w:pPr>
+              <w:rPr>
+                <w:sz w:val="24"/>
+                <w:szCs w:val="24"/>
+              </w:rPr>
+            </w:pPr>
+            <w:r>
+              <w:rPr>
+                <w:rFonts w:hint="eastAsia"/>
+                <w:sz w:val="24"/>
+                <w:szCs w:val="24"/>
+              </w:rPr>
+              <w:t>7/</w:t>
+            </w:r>
+            <w:r>
+              <w:rPr>
+                <w:rFonts w:hint="eastAsia"/>
+                <w:sz w:val="24"/>
+                <w:szCs w:val="24"/>
+              </w:rPr>
+              <w:t>1</w:t>
+            </w:r>
+            <w:r>
+              <w:rPr>
+                <w:rFonts w:hint="eastAsia"/>
+                <w:sz w:val="24"/>
+                <w:szCs w:val="24"/>
+              </w:rPr>
+              <w:t>2/2018</w:t>
+            </w:r>
+          </w:p>
+        </w:tc>
+        <w:tc>
+          <w:tcPr>
+            <w:tcW w:w="2074" w:type="dxa"/>
+          </w:tcPr>
+          <w:p>
+            <w:pPr>
+              <w:rPr>
+                <w:sz w:val="24"/>
+                <w:szCs w:val="24"/>
+              </w:rPr>
+            </w:pPr>
+            <w:r>
+              <w:rPr>
+                <w:rFonts w:hint="eastAsia"/>
+                <w:sz w:val="24"/>
+                <w:szCs w:val="24"/>
+              </w:rPr>
+              <w:t>系统架构文档</w:t>
+            </w:r>
+          </w:p>
+        </w:tc>
+        <w:tc>
+          <w:tcPr>
+            <w:tcW w:w="2074" w:type="dxa"/>
+          </w:tcPr>
+          <w:p>
+            <w:pPr>
+              <w:rPr>
+                <w:sz w:val="24"/>
+                <w:szCs w:val="24"/>
+              </w:rPr>
+            </w:pPr>
+            <w:r>
+              <w:rPr>
+                <w:rFonts w:hint="eastAsia"/>
+                <w:sz w:val="24"/>
+                <w:szCs w:val="24"/>
+              </w:rPr>
+              <w:t>全体成员</w:t>
+            </w:r>
+          </w:p>
+        </w:tc>
+      </w:tr>
+      <w:tr>
+        <w:tc>
+          <w:tcPr>
+            <w:tcW w:w="2263" w:type="dxa"/>
+          </w:tcPr>
+          <w:p>
+            <w:pPr>
+              <w:rPr>
+                <w:rFonts w:hint="eastAsia"/>
+                <w:sz w:val="24"/>
+                <w:szCs w:val="24"/>
+              </w:rPr>
+            </w:pPr>
+            <w:r>
+              <w:rPr>
+                <w:rFonts w:hint="eastAsia"/>
+                <w:sz w:val="24"/>
+                <w:szCs w:val="24"/>
+              </w:rPr>
+              <w:t>添加查看历史视频</w:t>
+            </w:r>
+            <w:r>
+              <w:rPr>
+                <w:rFonts w:hint="eastAsia"/>
+                <w:sz w:val="24"/>
+                <w:szCs w:val="24"/>
+              </w:rPr>
+              <w:t>和截图</w:t>
+            </w:r>
+            <w:r>
+              <w:rPr>
+                <w:rFonts w:hint="eastAsia"/>
+                <w:sz w:val="24"/>
+                <w:szCs w:val="24"/>
+              </w:rPr>
+              <w:t>功能</w:t>
+            </w:r>
+          </w:p>
+        </w:tc>
+        <w:tc>
+          <w:tcPr>
+            <w:tcW w:w="1885" w:type="dxa"/>
+          </w:tcPr>
+          <w:p>
+            <w:pPr>
+              <w:rPr>
+                <w:sz w:val="24"/>
+                <w:szCs w:val="24"/>
+              </w:rPr>
+            </w:pPr>
+            <w:r>
+              <w:rPr>
+                <w:rFonts w:hint="eastAsia"/>
+                <w:sz w:val="24"/>
+                <w:szCs w:val="24"/>
+              </w:rPr>
+              <w:t>7/</w:t>
+            </w:r>
+            <w:r>
+              <w:rPr>
+                <w:rFonts w:hint="eastAsia"/>
+                <w:sz w:val="24"/>
+                <w:szCs w:val="24"/>
+              </w:rPr>
+              <w:t>1</w:t>
+            </w:r>
+            <w:r>
+              <w:rPr>
+                <w:rFonts w:hint="eastAsia"/>
+                <w:sz w:val="24"/>
+                <w:szCs w:val="24"/>
+              </w:rPr>
+              <w:t>2/2018</w:t>
+            </w:r>
+            <w:r>
+              <w:rPr>
+                <w:sz w:val="24"/>
+                <w:szCs w:val="24"/>
+              </w:rPr>
+              <w:t xml:space="preserve"> </w:t>
+            </w:r>
+            <w:r>
+              <w:rPr>
+                <w:rFonts w:hint="eastAsia"/>
+                <w:sz w:val="24"/>
+                <w:szCs w:val="24"/>
+              </w:rPr>
+              <w:t>-</w:t>
+            </w:r>
+            <w:r>
+              <w:rPr>
+                <w:sz w:val="24"/>
+                <w:szCs w:val="24"/>
+              </w:rPr>
+              <w:t xml:space="preserve"> </w:t>
+            </w:r>
+          </w:p>
+          <w:p>
+            <w:pPr>
+              <w:rPr>
+                <w:sz w:val="24"/>
+                <w:szCs w:val="24"/>
+              </w:rPr>
+            </w:pPr>
+            <w:r>
+              <w:rPr>
+                <w:rFonts w:hint="eastAsia"/>
+                <w:sz w:val="24"/>
+                <w:szCs w:val="24"/>
+              </w:rPr>
+              <w:t>7/</w:t>
+            </w:r>
+            <w:r>
+              <w:rPr>
+                <w:rFonts w:hint="eastAsia"/>
+                <w:sz w:val="24"/>
+                <w:szCs w:val="24"/>
+              </w:rPr>
+              <w:t>1</w:t>
+            </w:r>
+            <w:r>
+              <w:rPr>
+                <w:rFonts w:hint="eastAsia"/>
+                <w:sz w:val="24"/>
+                <w:szCs w:val="24"/>
+              </w:rPr>
+              <w:t>7</w:t>
+            </w:r>
+            <w:r>
+              <w:rPr>
+                <w:rFonts w:hint="eastAsia"/>
+                <w:sz w:val="24"/>
+                <w:szCs w:val="24"/>
+              </w:rPr>
+              <w:t>/2018</w:t>
+            </w:r>
+          </w:p>
+        </w:tc>
+        <w:tc>
+          <w:tcPr>
+            <w:tcW w:w="2074" w:type="dxa"/>
+          </w:tcPr>
+          <w:p>
+            <w:pPr>
+              <w:rPr>
+                <w:sz w:val="24"/>
+                <w:szCs w:val="24"/>
+              </w:rPr>
+            </w:pPr>
+            <w:r>
+              <w:rPr>
+                <w:rFonts w:hint="eastAsia"/>
+                <w:sz w:val="24"/>
+                <w:szCs w:val="24"/>
+              </w:rPr>
+              <w:t>第</w:t>
+            </w:r>
+            <w:r>
+              <w:rPr>
+                <w:rFonts w:hint="eastAsia"/>
+                <w:sz w:val="24"/>
+                <w:szCs w:val="24"/>
+              </w:rPr>
+              <w:t>三</w:t>
+            </w:r>
+            <w:r>
+              <w:rPr>
+                <w:rFonts w:hint="eastAsia"/>
+                <w:sz w:val="24"/>
+                <w:szCs w:val="24"/>
+              </w:rPr>
+              <w:t>版前端界面</w:t>
+            </w:r>
+            <w:r>
+              <w:rPr>
+                <w:rFonts w:hint="eastAsia"/>
+                <w:sz w:val="24"/>
+                <w:szCs w:val="24"/>
+              </w:rPr>
+              <w:t>、第一版后端服务</w:t>
+            </w:r>
+          </w:p>
+        </w:tc>
+        <w:tc>
+          <w:tcPr>
+            <w:tcW w:w="2074" w:type="dxa"/>
+          </w:tcPr>
+          <w:p>
+            <w:pPr>
+              <w:rPr>
+                <w:sz w:val="24"/>
+                <w:szCs w:val="24"/>
+              </w:rPr>
+            </w:pPr>
+            <w:r>
+              <w:rPr>
+                <w:rFonts w:hint="eastAsia"/>
+                <w:sz w:val="24"/>
+                <w:szCs w:val="24"/>
+              </w:rPr>
+              <w:t>王见思、宋逸凡</w:t>
+            </w:r>
+          </w:p>
+        </w:tc>
+      </w:tr>
+      <w:tr>
+        <w:tc>
+          <w:tcPr>
+            <w:tcW w:w="2263" w:type="dxa"/>
+          </w:tcPr>
+          <w:p>
+            <w:pPr>
+              <w:rPr>
+                <w:rFonts w:hint="eastAsia"/>
+                <w:sz w:val="24"/>
+                <w:szCs w:val="24"/>
+              </w:rPr>
+            </w:pPr>
+            <w:r>
+              <w:rPr>
+                <w:rFonts w:hint="eastAsia"/>
+                <w:sz w:val="24"/>
+                <w:szCs w:val="24"/>
+              </w:rPr>
+              <w:t>使用python脚本</w:t>
+            </w:r>
+            <w:r>
+              <w:rPr>
+                <w:rFonts w:hint="eastAsia"/>
+                <w:sz w:val="24"/>
+                <w:szCs w:val="24"/>
+              </w:rPr>
+              <w:t>实现</w:t>
+            </w:r>
+            <w:r>
+              <w:rPr>
+                <w:rFonts w:hint="eastAsia"/>
+                <w:sz w:val="24"/>
+                <w:szCs w:val="24"/>
+              </w:rPr>
+              <w:t>探测物体功能</w:t>
+            </w:r>
+          </w:p>
+        </w:tc>
+        <w:tc>
+          <w:tcPr>
+            <w:tcW w:w="1885" w:type="dxa"/>
+          </w:tcPr>
+          <w:p>
+            <w:pPr>
+              <w:rPr>
+                <w:sz w:val="24"/>
+                <w:szCs w:val="24"/>
+              </w:rPr>
+            </w:pPr>
+            <w:r>
+              <w:rPr>
+                <w:rFonts w:hint="eastAsia"/>
+                <w:sz w:val="24"/>
+                <w:szCs w:val="24"/>
+              </w:rPr>
+              <w:t>7/</w:t>
+            </w:r>
+            <w:r>
+              <w:rPr>
+                <w:rFonts w:hint="eastAsia"/>
+                <w:sz w:val="24"/>
+                <w:szCs w:val="24"/>
+              </w:rPr>
+              <w:t>1</w:t>
+            </w:r>
+            <w:r>
+              <w:rPr>
+                <w:rFonts w:hint="eastAsia"/>
+                <w:sz w:val="24"/>
+                <w:szCs w:val="24"/>
+              </w:rPr>
+              <w:t>2/2018</w:t>
+            </w:r>
+            <w:r>
+              <w:rPr>
+                <w:sz w:val="24"/>
+                <w:szCs w:val="24"/>
+              </w:rPr>
+              <w:t xml:space="preserve"> –</w:t>
+            </w:r>
+            <w:r>
+              <w:rPr>
+                <w:rFonts w:hint="eastAsia"/>
+                <w:sz w:val="24"/>
+                <w:szCs w:val="24"/>
+              </w:rPr>
+              <w:t xml:space="preserve"> </w:t>
+            </w:r>
+          </w:p>
+          <w:p>
+            <w:pPr>
+              <w:rPr>
+                <w:sz w:val="24"/>
+                <w:szCs w:val="24"/>
+              </w:rPr>
+            </w:pPr>
+            <w:r>
+              <w:rPr>
+                <w:rFonts w:hint="eastAsia"/>
+                <w:sz w:val="24"/>
+                <w:szCs w:val="24"/>
+              </w:rPr>
+              <w:t>7/18</w:t>
+            </w:r>
+            <w:r>
+              <w:rPr>
+                <w:rFonts w:hint="eastAsia"/>
+                <w:sz w:val="24"/>
+                <w:szCs w:val="24"/>
+              </w:rPr>
+              <w:t>/2018</w:t>
+            </w:r>
+          </w:p>
+        </w:tc>
+        <w:tc>
+          <w:tcPr>
+            <w:tcW w:w="2074" w:type="dxa"/>
+          </w:tcPr>
+          <w:p>
+            <w:pPr>
+              <w:rPr>
+                <w:sz w:val="24"/>
+                <w:szCs w:val="24"/>
+              </w:rPr>
+            </w:pPr>
+            <w:r>
+              <w:rPr>
+                <w:rFonts w:hint="eastAsia"/>
+                <w:sz w:val="24"/>
+                <w:szCs w:val="24"/>
+              </w:rPr>
+              <w:t>图片及视频在本地</w:t>
+            </w:r>
+            <w:r>
+              <w:rPr>
+                <w:rFonts w:hint="eastAsia"/>
+                <w:sz w:val="24"/>
+                <w:szCs w:val="24"/>
+              </w:rPr>
+              <w:t>的输出</w:t>
+            </w:r>
+          </w:p>
+        </w:tc>
+        <w:tc>
+          <w:tcPr>
+            <w:tcW w:w="2074" w:type="dxa"/>
+          </w:tcPr>
+          <w:p>
+            <w:pPr>
+              <w:rPr>
+                <w:sz w:val="24"/>
+                <w:szCs w:val="24"/>
+              </w:rPr>
+            </w:pPr>
+            <w:r>
+              <w:rPr>
+                <w:rFonts w:hint="eastAsia"/>
+                <w:sz w:val="24"/>
+                <w:szCs w:val="24"/>
+              </w:rPr>
+              <w:t>李翌珺</w:t>
+            </w:r>
+            <w:r>
+              <w:rPr>
+                <w:rFonts w:hint="eastAsia"/>
+                <w:sz w:val="24"/>
+                <w:szCs w:val="24"/>
+              </w:rPr>
+              <w:t>、宋逸凡</w:t>
+            </w:r>
+          </w:p>
+        </w:tc>
+      </w:tr>
+      <w:tr>
+        <w:tc>
+          <w:tcPr>
+            <w:tcW w:w="2263" w:type="dxa"/>
+          </w:tcPr>
+          <w:p>
+            <w:pPr>
+              <w:rPr>
+                <w:rFonts w:hint="eastAsia"/>
+                <w:sz w:val="24"/>
+                <w:szCs w:val="24"/>
+              </w:rPr>
+            </w:pPr>
+            <w:r>
+              <w:rPr>
+                <w:rFonts w:hint="eastAsia"/>
+                <w:sz w:val="24"/>
+                <w:szCs w:val="24"/>
+              </w:rPr>
+              <w:t>使用python脚本实现物体重识别</w:t>
+            </w:r>
+          </w:p>
+        </w:tc>
+        <w:tc>
+          <w:tcPr>
+            <w:tcW w:w="1885" w:type="dxa"/>
+          </w:tcPr>
+          <w:p>
+            <w:pPr>
+              <w:rPr>
+                <w:sz w:val="24"/>
+                <w:szCs w:val="24"/>
+              </w:rPr>
+            </w:pPr>
+            <w:r>
+              <w:rPr>
+                <w:rFonts w:hint="eastAsia"/>
+                <w:sz w:val="24"/>
+                <w:szCs w:val="24"/>
+              </w:rPr>
+              <w:t>7/12</w:t>
+            </w:r>
+            <w:r>
+              <w:rPr>
+                <w:rFonts w:hint="eastAsia"/>
+                <w:sz w:val="24"/>
+                <w:szCs w:val="24"/>
+              </w:rPr>
+              <w:t>/2018</w:t>
+            </w:r>
+            <w:r>
+              <w:rPr>
+                <w:sz w:val="24"/>
+                <w:szCs w:val="24"/>
+              </w:rPr>
+              <w:t xml:space="preserve"> – </w:t>
+            </w:r>
+          </w:p>
+          <w:p>
+            <w:pPr>
+              <w:rPr>
+                <w:sz w:val="24"/>
+                <w:szCs w:val="24"/>
+              </w:rPr>
+            </w:pPr>
+            <w:r>
+              <w:rPr>
+                <w:rFonts w:hint="eastAsia"/>
+                <w:sz w:val="24"/>
+                <w:szCs w:val="24"/>
+              </w:rPr>
+              <w:t>7/18</w:t>
+            </w:r>
+            <w:r>
+              <w:rPr>
+                <w:rFonts w:hint="eastAsia"/>
+                <w:sz w:val="24"/>
+                <w:szCs w:val="24"/>
+              </w:rPr>
+              <w:t>/2018</w:t>
+            </w:r>
+          </w:p>
+        </w:tc>
+        <w:tc>
+          <w:tcPr>
+            <w:tcW w:w="2074" w:type="dxa"/>
+          </w:tcPr>
+          <w:p>
+            <w:pPr>
+              <w:rPr>
+                <w:sz w:val="24"/>
+                <w:szCs w:val="24"/>
+              </w:rPr>
+            </w:pPr>
+            <w:r>
+              <w:rPr>
+                <w:rFonts w:hint="eastAsia"/>
+                <w:sz w:val="24"/>
+                <w:szCs w:val="24"/>
+              </w:rPr>
+              <w:t>图片和识别结果在本地的输出</w:t>
+            </w:r>
+          </w:p>
+        </w:tc>
+        <w:tc>
+          <w:tcPr>
+            <w:tcW w:w="2074" w:type="dxa"/>
+          </w:tcPr>
+          <w:p>
+            <w:pPr>
+              <w:rPr>
+                <w:rFonts w:hint="eastAsia"/>
+                <w:sz w:val="24"/>
+                <w:szCs w:val="24"/>
+              </w:rPr>
+            </w:pPr>
+            <w:r>
+              <w:rPr>
+                <w:rFonts w:hint="eastAsia"/>
+                <w:sz w:val="24"/>
+                <w:szCs w:val="24"/>
+              </w:rPr>
+              <w:t>金瑞洋</w:t>
+            </w:r>
+          </w:p>
+        </w:tc>
+      </w:tr>
+      <w:tr>
+        <w:tc>
+          <w:tcPr>
+            <w:tcW w:w="2263" w:type="dxa"/>
+          </w:tcPr>
+          <w:p>
+            <w:pPr>
+              <w:rPr>
+                <w:rFonts w:hint="eastAsia"/>
+                <w:sz w:val="24"/>
+                <w:szCs w:val="24"/>
+              </w:rPr>
+            </w:pPr>
+            <w:r>
+              <w:rPr>
+                <w:rFonts w:hint="eastAsia"/>
+                <w:sz w:val="24"/>
+                <w:szCs w:val="24"/>
+              </w:rPr>
+              <w:t>将探测与识别功能</w:t>
+            </w:r>
+            <w:r>
+              <w:rPr>
+                <w:rFonts w:hint="eastAsia"/>
+                <w:sz w:val="24"/>
+                <w:szCs w:val="24"/>
+              </w:rPr>
+              <w:lastRenderedPageBreak/>
+              <w:t>集成到web应用上</w:t>
+            </w:r>
+          </w:p>
+        </w:tc>
+        <w:tc>
+          <w:tcPr>
+            <w:tcW w:w="1885" w:type="dxa"/>
+          </w:tcPr>
+          <w:p>
+            <w:pPr>
+              <w:rPr>
+                <w:sz w:val="24"/>
+                <w:szCs w:val="24"/>
+              </w:rPr>
+            </w:pPr>
+            <w:r>
+              <w:rPr>
+                <w:rFonts w:hint="eastAsia"/>
+                <w:sz w:val="24"/>
+                <w:szCs w:val="24"/>
+              </w:rPr>
+              <w:lastRenderedPageBreak/>
+              <w:t>7/</w:t>
+            </w:r>
+            <w:r>
+              <w:rPr>
+                <w:rFonts w:hint="eastAsia"/>
+                <w:sz w:val="24"/>
+                <w:szCs w:val="24"/>
+              </w:rPr>
+              <w:t>19</w:t>
+            </w:r>
+            <w:r>
+              <w:rPr>
+                <w:rFonts w:hint="eastAsia"/>
+                <w:sz w:val="24"/>
+                <w:szCs w:val="24"/>
+              </w:rPr>
+              <w:t>/2018</w:t>
+            </w:r>
+            <w:r>
+              <w:rPr>
+                <w:sz w:val="24"/>
+                <w:szCs w:val="24"/>
+              </w:rPr>
+              <w:t xml:space="preserve"> – </w:t>
+            </w:r>
+          </w:p>
+          <w:p>
+            <w:pPr>
+              <w:rPr>
+                <w:sz w:val="24"/>
+                <w:szCs w:val="24"/>
+              </w:rPr>
+            </w:pPr>
+            <w:r>
+              <w:rPr>
+                <w:rFonts w:hint="eastAsia"/>
+                <w:sz w:val="24"/>
+                <w:szCs w:val="24"/>
+              </w:rPr>
+              <w:lastRenderedPageBreak/>
+              <w:t>7/2</w:t>
+            </w:r>
+            <w:r>
+              <w:rPr>
+                <w:rFonts w:hint="eastAsia"/>
+                <w:sz w:val="24"/>
+                <w:szCs w:val="24"/>
+              </w:rPr>
+              <w:t>5</w:t>
+            </w:r>
+            <w:r>
+              <w:rPr>
+                <w:rFonts w:hint="eastAsia"/>
+                <w:sz w:val="24"/>
+                <w:szCs w:val="24"/>
+              </w:rPr>
+              <w:t>/2018</w:t>
+            </w:r>
+          </w:p>
+        </w:tc>
+        <w:tc>
+          <w:tcPr>
+            <w:tcW w:w="2074" w:type="dxa"/>
+          </w:tcPr>
+          <w:p>
+            <w:pPr>
+              <w:rPr>
+                <w:rFonts w:hint="eastAsia"/>
+                <w:sz w:val="24"/>
+                <w:szCs w:val="24"/>
+              </w:rPr>
+            </w:pPr>
+            <w:r>
+              <w:rPr>
+                <w:rFonts w:hint="eastAsia"/>
+                <w:sz w:val="24"/>
+                <w:szCs w:val="24"/>
+              </w:rPr>
+              <w:lastRenderedPageBreak/>
+              <w:t>第二版后端服务</w:t>
+            </w:r>
+          </w:p>
+        </w:tc>
+        <w:tc>
+          <w:tcPr>
+            <w:tcW w:w="2074" w:type="dxa"/>
+          </w:tcPr>
+          <w:p>
+            <w:pPr>
+              <w:rPr>
+                <w:sz w:val="24"/>
+                <w:szCs w:val="24"/>
+              </w:rPr>
+            </w:pPr>
+            <w:bookmarkStart w:id="8" w:name="_GoBack"/>
+            <w:r>
+              <w:rPr>
+                <w:rFonts w:hint="eastAsia"/>
+                <w:sz w:val="24"/>
+                <w:szCs w:val="24"/>
+              </w:rPr>
+              <w:t>全体成员</w:t>
+            </w:r>
+            <w:bookmarkEnd w:id="8"/>
+          </w:p>
+        </w:tc>
+      </w:tr>
+      <w:tr>
+        <w:tc>
+          <w:tcPr>
+            <w:tcW w:w="2263" w:type="dxa"/>
+          </w:tcPr>
+          <w:p>
+            <w:pPr>
+              <w:rPr>
+                <w:sz w:val="24"/>
+                <w:szCs w:val="24"/>
+              </w:rPr>
+            </w:pPr>
+            <w:r>
+              <w:rPr>
+                <w:rFonts w:hint="eastAsia"/>
+                <w:sz w:val="24"/>
+                <w:szCs w:val="24"/>
+              </w:rPr>
+              <w:lastRenderedPageBreak/>
+              <w:t>测试</w:t>
+            </w:r>
+          </w:p>
+        </w:tc>
+        <w:tc>
+          <w:tcPr>
+            <w:tcW w:w="1885" w:type="dxa"/>
+          </w:tcPr>
+          <w:p>
+            <w:pPr>
+              <w:rPr>
+                <w:sz w:val="24"/>
+                <w:szCs w:val="24"/>
+              </w:rPr>
+            </w:pPr>
+            <w:r>
+              <w:rPr>
+                <w:rFonts w:hint="eastAsia"/>
+                <w:sz w:val="24"/>
+                <w:szCs w:val="24"/>
+              </w:rPr>
+              <w:t>7/25</w:t>
+            </w:r>
+            <w:r>
+              <w:rPr>
+                <w:rFonts w:hint="eastAsia"/>
+                <w:sz w:val="24"/>
+                <w:szCs w:val="24"/>
+              </w:rPr>
+              <w:t>/2018</w:t>
+            </w:r>
+            <w:r>
+              <w:rPr>
+                <w:sz w:val="24"/>
+                <w:szCs w:val="24"/>
+              </w:rPr>
+              <w:t xml:space="preserve"> – </w:t>
+            </w:r>
+          </w:p>
+          <w:p>
+            <w:pPr>
+              <w:rPr>
+                <w:sz w:val="24"/>
+                <w:szCs w:val="24"/>
+              </w:rPr>
+            </w:pPr>
+            <w:r>
+              <w:rPr>
+                <w:rFonts w:hint="eastAsia"/>
+                <w:sz w:val="24"/>
+                <w:szCs w:val="24"/>
+              </w:rPr>
+              <w:t>7/27</w:t>
+            </w:r>
+            <w:r>
+              <w:rPr>
+                <w:rFonts w:hint="eastAsia"/>
+                <w:sz w:val="24"/>
+                <w:szCs w:val="24"/>
+              </w:rPr>
+              <w:t>/2018</w:t>
+            </w:r>
+          </w:p>
+        </w:tc>
+        <w:tc>
+          <w:tcPr>
+            <w:tcW w:w="2074" w:type="dxa"/>
+          </w:tcPr>
+          <w:p>
+            <w:pPr>
+              <w:rPr>
+                <w:sz w:val="24"/>
+                <w:szCs w:val="24"/>
+              </w:rPr>
+            </w:pPr>
+            <w:r>
+              <w:rPr>
+                <w:rFonts w:hint="eastAsia"/>
+                <w:sz w:val="24"/>
+                <w:szCs w:val="24"/>
+              </w:rPr>
+              <w:t>测试用例与测试报告第二</w:t>
+            </w:r>
+            <w:r>
+              <w:rPr>
+                <w:rFonts w:hint="eastAsia"/>
+                <w:sz w:val="24"/>
+                <w:szCs w:val="24"/>
+              </w:rPr>
+              <w:t>部分</w:t>
+            </w:r>
+          </w:p>
+        </w:tc>
+        <w:tc>
+          <w:tcPr>
+            <w:tcW w:w="2074" w:type="dxa"/>
+          </w:tcPr>
+          <w:p>
+            <w:pPr>
+              <w:rPr>
+                <w:sz w:val="24"/>
+                <w:szCs w:val="24"/>
+              </w:rPr>
+            </w:pPr>
+            <w:r>
+              <w:rPr>
+                <w:rFonts w:hint="eastAsia"/>
+                <w:sz w:val="24"/>
+                <w:szCs w:val="24"/>
+              </w:rPr>
+              <w:t>全体成员</w:t>
+            </w:r>
+          </w:p>
+        </w:tc>
+      </w:tr>
+    </w:tbl>
+    <w:p>
+      <w:pPr>
+        <w:rPr>
+          <w:sz w:val="24"/>
+          <w:szCs w:val="24"/>
+        </w:rPr>
+      </w:pPr>
     </w:p>
     <w:p>
       <w:pPr>
-        <w:pStyle w:val="1"/>
+        <w:pStyle w:val="Heading1"/>
         <w:numPr>
           <w:ilvl w:val="0"/>
           <w:numId w:val="5"/>
         </w:numPr>
       </w:pPr>
-      <w:bookmarkStart w:id="8" w:name="_Toc518652597"/>
+      <w:bookmarkStart w:id="9" w:name="_Toc518652597"/>
       <w:r>
         <w:rPr>
           <w:rFonts w:hint="eastAsia"/>
         </w:rPr>
         <w:t>用例</w:t>
       </w:r>
-      <w:bookmarkEnd w:id="8"/>
+      <w:bookmarkEnd w:id="9"/>
     </w:p>
     <w:p>
       <w:pPr>
-        <w:pStyle w:val="aa"/>
+        <w:pStyle w:val="ListParagraph"/>
         <w:ind w:left="360" w:firstLineChars="0" w:firstLine="0"/>
         <w:rPr>
           <w:sz w:val="24"/>
@@ -4901,7 +6020,7 @@
     </w:p>
     <w:p>
       <w:pPr>
-        <w:pStyle w:val="aa"/>
+        <w:pStyle w:val="ListParagraph"/>
         <w:ind w:left="360" w:firstLineChars="0" w:firstLine="0"/>
         <w:rPr>
           <w:sz w:val="24"/>
@@ -4919,24 +6038,24 @@
     </w:p>
     <w:p>
       <w:pPr>
-        <w:pStyle w:val="1"/>
+        <w:pStyle w:val="Heading1"/>
         <w:numPr>
           <w:ilvl w:val="0"/>
           <w:numId w:val="5"/>
         </w:numPr>
       </w:pPr>
-      <w:bookmarkStart w:id="9" w:name="_Toc518652598"/>
+      <w:bookmarkStart w:id="10" w:name="_Toc518652598"/>
       <w:r>
         <w:rPr>
           <w:rFonts w:hint="eastAsia"/>
         </w:rPr>
         <w:t>资源</w:t>
       </w:r>
-      <w:bookmarkEnd w:id="9"/>
+      <w:bookmarkEnd w:id="10"/>
     </w:p>
     <w:p>
       <w:pPr>
-        <w:pStyle w:val="aa"/>
+        <w:pStyle w:val="ListParagraph"/>
         <w:ind w:left="360" w:firstLineChars="0" w:firstLine="0"/>
         <w:rPr>
           <w:sz w:val="24"/>
@@ -4954,7 +6073,7 @@
     </w:p>
     <w:tbl>
       <w:tblPr>
-        <w:tblStyle w:val="a9"/>
+        <w:tblStyle w:val="TableGrid"/>
         <w:tblW w:w="8143" w:type="dxa"/>
         <w:tblInd w:w="360" w:type="dxa"/>
         <w:tblLook w:val="04A0" w:firstRow="1" w:lastRow="0" w:firstColumn="1" w:lastColumn="0" w:noHBand="0" w:noVBand="1"/>
@@ -4974,7 +6093,7 @@
           </w:tcPr>
           <w:p>
             <w:pPr>
-              <w:pStyle w:val="aa"/>
+              <w:pStyle w:val="ListParagraph"/>
               <w:ind w:firstLineChars="0" w:firstLine="0"/>
               <w:rPr>
                 <w:sz w:val="24"/>
@@ -4997,7 +6116,7 @@
           </w:tcPr>
           <w:p>
             <w:pPr>
-              <w:pStyle w:val="aa"/>
+              <w:pStyle w:val="ListParagraph"/>
               <w:ind w:firstLineChars="0" w:firstLine="0"/>
               <w:rPr>
                 <w:sz w:val="24"/>
@@ -5020,7 +6139,7 @@
           </w:tcPr>
           <w:p>
             <w:pPr>
-              <w:pStyle w:val="aa"/>
+              <w:pStyle w:val="ListParagraph"/>
               <w:ind w:firstLineChars="0" w:firstLine="0"/>
               <w:rPr>
                 <w:sz w:val="24"/>
@@ -5048,7 +6167,7 @@
           </w:tcPr>
           <w:p>
             <w:pPr>
-              <w:pStyle w:val="aa"/>
+              <w:pStyle w:val="ListParagraph"/>
               <w:ind w:firstLineChars="0" w:firstLine="0"/>
               <w:rPr>
                 <w:sz w:val="24"/>
@@ -5071,7 +6190,7 @@
           </w:tcPr>
           <w:p>
             <w:pPr>
-              <w:pStyle w:val="aa"/>
+              <w:pStyle w:val="ListParagraph"/>
               <w:ind w:firstLineChars="0" w:firstLine="0"/>
               <w:rPr>
                 <w:sz w:val="24"/>
@@ -5089,7 +6208,7 @@
           </w:p>
           <w:p>
             <w:pPr>
-              <w:pStyle w:val="aa"/>
+              <w:pStyle w:val="ListParagraph"/>
               <w:ind w:firstLineChars="0" w:firstLine="0"/>
               <w:rPr>
                 <w:sz w:val="24"/>
@@ -5101,7 +6220,6 @@
                 <w:sz w:val="24"/>
                 <w:szCs w:val="24"/>
               </w:rPr>
-              <w:lastRenderedPageBreak/>
               <w:t>技术助理</w:t>
             </w:r>
           </w:p>
@@ -5112,7 +6230,7 @@
           </w:tcPr>
           <w:p>
             <w:pPr>
-              <w:pStyle w:val="aa"/>
+              <w:pStyle w:val="ListParagraph"/>
               <w:ind w:firstLineChars="0" w:firstLine="0"/>
               <w:rPr>
                 <w:sz w:val="24"/>
@@ -5125,17 +6243,7 @@
                 <w:sz w:val="24"/>
                 <w:szCs w:val="24"/>
               </w:rPr>
-              <w:lastRenderedPageBreak/>
-              <w:t>监管项目进度、调度任</w:t>
-            </w:r>
-            <w:r>
-              <w:rPr>
-                <w:rFonts w:hint="eastAsia"/>
-                <w:sz w:val="24"/>
-                <w:szCs w:val="24"/>
-              </w:rPr>
-              <w:lastRenderedPageBreak/>
-              <w:t>务、编写文档</w:t>
+              <w:t>监管项目进度、调度任务、编写文档</w:t>
             </w:r>
             <w:r>
               <w:rPr>
@@ -5158,7 +6266,7 @@
           </w:tcPr>
           <w:p>
             <w:pPr>
-              <w:pStyle w:val="aa"/>
+              <w:pStyle w:val="ListParagraph"/>
               <w:ind w:firstLineChars="0" w:firstLine="0"/>
               <w:rPr>
                 <w:sz w:val="24"/>
@@ -5171,7 +6279,6 @@
                 <w:sz w:val="24"/>
                 <w:szCs w:val="24"/>
               </w:rPr>
-              <w:lastRenderedPageBreak/>
               <w:t>王见思</w:t>
             </w:r>
           </w:p>
@@ -5182,7 +6289,7 @@
           </w:tcPr>
           <w:p>
             <w:pPr>
-              <w:pStyle w:val="aa"/>
+              <w:pStyle w:val="ListParagraph"/>
               <w:ind w:firstLineChars="0" w:firstLine="0"/>
               <w:rPr>
                 <w:sz w:val="24"/>
@@ -5194,28 +6301,12 @@
                 <w:sz w:val="24"/>
                 <w:szCs w:val="24"/>
               </w:rPr>
-              <w:t>全</w:t>
-            </w:r>
-            <w:proofErr w:type="gramStart"/>
-            <w:r>
-              <w:rPr>
-                <w:sz w:val="24"/>
-                <w:szCs w:val="24"/>
-              </w:rPr>
-              <w:t>栈</w:t>
-            </w:r>
-            <w:proofErr w:type="gramEnd"/>
-            <w:r>
-              <w:rPr>
-                <w:sz w:val="24"/>
-                <w:szCs w:val="24"/>
-              </w:rPr>
-              <w:t>工程师</w:t>
-            </w:r>
-          </w:p>
-          <w:p>
-            <w:pPr>
-              <w:pStyle w:val="aa"/>
+              <w:t>全栈工程师</w:t>
+            </w:r>
+          </w:p>
+          <w:p>
+            <w:pPr>
+              <w:pStyle w:val="ListParagraph"/>
               <w:ind w:firstLineChars="0" w:firstLine="0"/>
               <w:rPr>
                 <w:sz w:val="24"/>
@@ -5230,8 +6321,6 @@
               </w:rPr>
               <w:t>项目</w:t>
             </w:r>
-            <w:bookmarkStart w:id="10" w:name="_GoBack"/>
-            <w:bookmarkEnd w:id="10"/>
             <w:r>
               <w:rPr>
                 <w:sz w:val="24"/>
@@ -5242,7 +6331,7 @@
           </w:p>
           <w:p>
             <w:pPr>
-              <w:pStyle w:val="aa"/>
+              <w:pStyle w:val="ListParagraph"/>
               <w:ind w:firstLineChars="0" w:firstLine="0"/>
               <w:rPr>
                 <w:sz w:val="24"/>
@@ -5265,7 +6354,7 @@
           </w:tcPr>
           <w:p>
             <w:pPr>
-              <w:pStyle w:val="aa"/>
+              <w:pStyle w:val="ListParagraph"/>
               <w:ind w:firstLineChars="0" w:firstLine="0"/>
               <w:rPr>
                 <w:sz w:val="24"/>
@@ -5293,7 +6382,7 @@
           </w:tcPr>
           <w:p>
             <w:pPr>
-              <w:pStyle w:val="aa"/>
+              <w:pStyle w:val="ListParagraph"/>
               <w:ind w:firstLineChars="0" w:firstLine="0"/>
               <w:rPr>
                 <w:sz w:val="24"/>
@@ -5316,7 +6405,7 @@
           </w:tcPr>
           <w:p>
             <w:pPr>
-              <w:pStyle w:val="aa"/>
+              <w:pStyle w:val="ListParagraph"/>
               <w:ind w:firstLineChars="0" w:firstLine="0"/>
               <w:rPr>
                 <w:sz w:val="24"/>
@@ -5334,7 +6423,7 @@
           </w:p>
           <w:p>
             <w:pPr>
-              <w:pStyle w:val="aa"/>
+              <w:pStyle w:val="ListParagraph"/>
               <w:ind w:firstLineChars="0" w:firstLine="0"/>
               <w:rPr>
                 <w:sz w:val="24"/>
@@ -5356,7 +6445,7 @@
           </w:tcPr>
           <w:p>
             <w:pPr>
-              <w:pStyle w:val="aa"/>
+              <w:pStyle w:val="ListParagraph"/>
               <w:ind w:firstLineChars="0" w:firstLine="0"/>
               <w:rPr>
                 <w:sz w:val="24"/>
@@ -5374,7 +6463,7 @@
           </w:p>
           <w:p>
             <w:pPr>
-              <w:pStyle w:val="aa"/>
+              <w:pStyle w:val="ListParagraph"/>
               <w:ind w:firstLineChars="0" w:firstLine="0"/>
               <w:rPr>
                 <w:sz w:val="24"/>
@@ -5401,7 +6490,7 @@
           </w:tcPr>
           <w:p>
             <w:pPr>
-              <w:pStyle w:val="aa"/>
+              <w:pStyle w:val="ListParagraph"/>
               <w:ind w:firstLineChars="0" w:firstLine="0"/>
               <w:rPr>
                 <w:sz w:val="24"/>
@@ -5424,7 +6513,7 @@
           </w:tcPr>
           <w:p>
             <w:pPr>
-              <w:pStyle w:val="aa"/>
+              <w:pStyle w:val="ListParagraph"/>
               <w:ind w:firstLineChars="0" w:firstLine="0"/>
               <w:rPr>
                 <w:sz w:val="24"/>
@@ -5446,7 +6535,7 @@
           </w:tcPr>
           <w:p>
             <w:pPr>
-              <w:pStyle w:val="aa"/>
+              <w:pStyle w:val="ListParagraph"/>
               <w:ind w:firstLineChars="0" w:firstLine="0"/>
               <w:rPr>
                 <w:sz w:val="24"/>
@@ -5467,7 +6556,7 @@
     </w:tbl>
     <w:p>
       <w:pPr>
-        <w:pStyle w:val="aa"/>
+        <w:pStyle w:val="ListParagraph"/>
         <w:ind w:left="360" w:firstLineChars="0" w:firstLine="0"/>
         <w:rPr>
           <w:sz w:val="24"/>
@@ -5477,7 +6566,7 @@
     </w:p>
     <w:p>
       <w:pPr>
-        <w:pStyle w:val="1"/>
+        <w:pStyle w:val="Heading1"/>
         <w:numPr>
           <w:ilvl w:val="0"/>
           <w:numId w:val="5"/>
@@ -5496,6 +6585,7 @@
       <w:pPr>
         <w:ind w:firstLine="360"/>
         <w:rPr>
+          <w:rFonts w:hint="eastAsia"/>
           <w:sz w:val="24"/>
           <w:szCs w:val="24"/>
         </w:rPr>
@@ -5516,6 +6606,96 @@
         </w:rPr>
         <w:t>“查看摄像头参数“与”查看实时监控”为目的，具体评估指标参见需求规约。</w:t>
       </w:r>
+    </w:p>
+    <w:p>
+      <w:pPr>
+        <w:ind w:firstLine="360"/>
+        <w:rPr>
+          <w:sz w:val="24"/>
+          <w:szCs w:val="24"/>
+        </w:rPr>
+      </w:pPr>
+      <w:r>
+        <w:rPr>
+          <w:rFonts w:hint="eastAsia"/>
+          <w:sz w:val="24"/>
+          <w:szCs w:val="24"/>
+        </w:rPr>
+        <w:t>第</w:t>
+      </w:r>
+      <w:r>
+        <w:rPr>
+          <w:rFonts w:hint="eastAsia"/>
+          <w:sz w:val="24"/>
+          <w:szCs w:val="24"/>
+        </w:rPr>
+        <w:t>二</w:t>
+      </w:r>
+      <w:r>
+        <w:rPr>
+          <w:rFonts w:hint="eastAsia"/>
+          <w:sz w:val="24"/>
+          <w:szCs w:val="24"/>
+        </w:rPr>
+        <w:t>次迭代以完成R</w:t>
+      </w:r>
+      <w:r>
+        <w:rPr>
+          <w:rFonts w:hint="eastAsia"/>
+          <w:sz w:val="24"/>
+          <w:szCs w:val="24"/>
+        </w:rPr>
+        <w:t>2</w:t>
+      </w:r>
+      <w:r>
+        <w:rPr>
+          <w:rFonts w:hint="eastAsia"/>
+          <w:sz w:val="24"/>
+          <w:szCs w:val="24"/>
+        </w:rPr>
+        <w:t>版本，实现“查看</w:t>
+      </w:r>
+      <w:r>
+        <w:rPr>
+          <w:rFonts w:hint="eastAsia"/>
+          <w:sz w:val="24"/>
+          <w:szCs w:val="24"/>
+        </w:rPr>
+        <w:t>历史参数</w:t>
+      </w:r>
+      <w:r>
+        <w:rPr>
+          <w:rFonts w:hint="eastAsia"/>
+          <w:sz w:val="24"/>
+          <w:szCs w:val="24"/>
+        </w:rPr>
+        <w:t>“与”</w:t>
+      </w:r>
+      <w:r>
+        <w:rPr>
+          <w:rFonts w:hint="eastAsia"/>
+          <w:sz w:val="24"/>
+          <w:szCs w:val="24"/>
+        </w:rPr>
+        <w:t>搜索选中物体</w:t>
+      </w:r>
+      <w:r>
+        <w:rPr>
+          <w:rFonts w:hint="eastAsia"/>
+          <w:sz w:val="24"/>
+          <w:szCs w:val="24"/>
+        </w:rPr>
+        <w:t>”为目的，具体评估指标参见需求规约。</w:t>
+      </w:r>
+    </w:p>
+    <w:p>
+      <w:pPr>
+        <w:ind w:firstLine="360"/>
+        <w:rPr>
+          <w:sz w:val="24"/>
+          <w:szCs w:val="24"/>
+        </w:rPr>
+      </w:pPr>
     </w:p>
     <w:sectPr>
       <w:pgSz w:w="11906" w:h="16838"/>
@@ -5530,7 +6710,7 @@
 </file>
 
 <file path=word/endnotes.xml><?xml version="1.0" encoding="utf-8"?>
-<w:endnotes xmlns:wpc="http://schemas.microsoft.com/office/word/2010/wordprocessingCanvas" xmlns:cx="http://schemas.microsoft.com/office/drawing/2014/chartex" xmlns:cx1="http://schemas.microsoft.com/office/drawing/2015/9/8/chartex" xmlns:cx2="http://schemas.microsoft.com/office/drawing/2015/10/21/chartex" xmlns:cx3="http://schemas.microsoft.com/office/drawing/2016/5/9/chartex" xmlns:cx4="http://schemas.microsoft.com/office/drawing/2016/5/10/chartex" xmlns:cx5="http://schemas.microsoft.com/office/drawing/2016/5/11/chartex" xmlns:cx6="http://schemas.microsoft.com/office/drawing/2016/5/12/chartex" xmlns:cx7="http://schemas.microsoft.com/office/drawing/2016/5/13/chartex" xmlns:cx8="http://schemas.microsoft.com/office/drawing/2016/5/14/chartex" xmlns:mc="http://schemas.openxmlformats.org/markup-compatibility/2006" xmlns:aink="http://schemas.microsoft.com/office/drawing/2016/ink" xmlns:am3d="http://schemas.microsoft.com/office/drawing/2017/model3d" xmlns:o="urn:schemas-microsoft-com:office:office" xmlns:r="http://schemas.openxmlformats.org/officeDocument/2006/relationships" xmlns:m="http://schemas.openxmlformats.org/officeDocument/2006/math" xmlns:v="urn:schemas-microsoft-com:vml" xmlns:wp14="http://schemas.microsoft.com/office/word/2010/wordprocessingDrawing" xmlns:wp="http://schemas.openxmlformats.org/drawingml/2006/wordprocessingDrawing" xmlns:w10="urn:schemas-microsoft-com:office:word" xmlns:w="http://schemas.openxmlformats.org/wordprocessingml/2006/main" xmlns:w14="http://schemas.microsoft.com/office/word/2010/wordml" xmlns:w15="http://schemas.microsoft.com/office/word/2012/wordml" xmlns:w16cid="http://schemas.microsoft.com/office/word/2016/wordml/cid" xmlns:w16se="http://schemas.microsoft.com/office/word/2015/wordml/symex" xmlns:wpg="http://schemas.microsoft.com/office/word/2010/wordprocessingGroup" xmlns:wpi="http://schemas.microsoft.com/office/word/2010/wordprocessingInk" xmlns:wne="http://schemas.microsoft.com/office/word/2006/wordml" xmlns:wps="http://schemas.microsoft.com/office/word/2010/wordprocessingShape" mc:Ignorable="w14 w15 w16se w16cid wp14">
+<w:endnotes xmlns:wpc="http://schemas.microsoft.com/office/word/2010/wordprocessingCanvas" xmlns:mo="http://schemas.microsoft.com/office/mac/office/2008/main" xmlns:mc="http://schemas.openxmlformats.org/markup-compatibility/2006" xmlns:mv="urn:schemas-microsoft-com:mac:vml" xmlns:o="urn:schemas-microsoft-com:office:office" xmlns:r="http://schemas.openxmlformats.org/officeDocument/2006/relationships" xmlns:m="http://schemas.openxmlformats.org/officeDocument/2006/math" xmlns:v="urn:schemas-microsoft-com:vml" xmlns:wp14="http://schemas.microsoft.com/office/word/2010/wordprocessingDrawing" xmlns:wp="http://schemas.openxmlformats.org/drawingml/2006/wordprocessingDrawing" xmlns:w10="urn:schemas-microsoft-com:office:word" xmlns:w="http://schemas.openxmlformats.org/wordprocessingml/2006/main" xmlns:w14="http://schemas.microsoft.com/office/word/2010/wordml" xmlns:w15="http://schemas.microsoft.com/office/word/2012/wordml" xmlns:wpg="http://schemas.microsoft.com/office/word/2010/wordprocessingGroup" xmlns:wpi="http://schemas.microsoft.com/office/word/2010/wordprocessingInk" xmlns:wne="http://schemas.microsoft.com/office/word/2006/wordml" xmlns:wps="http://schemas.microsoft.com/office/word/2010/wordprocessingShape" mc:Ignorable="w14 w15 wp14">
   <w:endnote w:type="separator" w:id="-1">
     <w:p>
       <w:r>
@@ -5549,7 +6729,7 @@
 </file>
 
 <file path=word/footnotes.xml><?xml version="1.0" encoding="utf-8"?>
-<w:footnotes xmlns:wpc="http://schemas.microsoft.com/office/word/2010/wordprocessingCanvas" xmlns:cx="http://schemas.microsoft.com/office/drawing/2014/chartex" xmlns:cx1="http://schemas.microsoft.com/office/drawing/2015/9/8/chartex" xmlns:cx2="http://schemas.microsoft.com/office/drawing/2015/10/21/chartex" xmlns:cx3="http://schemas.microsoft.com/office/drawing/2016/5/9/chartex" xmlns:cx4="http://schemas.microsoft.com/office/drawing/2016/5/10/chartex" xmlns:cx5="http://schemas.microsoft.com/office/drawing/2016/5/11/chartex" xmlns:cx6="http://schemas.microsoft.com/office/drawing/2016/5/12/chartex" xmlns:cx7="http://schemas.microsoft.com/office/drawing/2016/5/13/chartex" xmlns:cx8="http://schemas.microsoft.com/office/drawing/2016/5/14/chartex" xmlns:mc="http://schemas.openxmlformats.org/markup-compatibility/2006" xmlns:aink="http://schemas.microsoft.com/office/drawing/2016/ink" xmlns:am3d="http://schemas.microsoft.com/office/drawing/2017/model3d" xmlns:o="urn:schemas-microsoft-com:office:office" xmlns:r="http://schemas.openxmlformats.org/officeDocument/2006/relationships" xmlns:m="http://schemas.openxmlformats.org/officeDocument/2006/math" xmlns:v="urn:schemas-microsoft-com:vml" xmlns:wp14="http://schemas.microsoft.com/office/word/2010/wordprocessingDrawing" xmlns:wp="http://schemas.openxmlformats.org/drawingml/2006/wordprocessingDrawing" xmlns:w10="urn:schemas-microsoft-com:office:word" xmlns:w="http://schemas.openxmlformats.org/wordprocessingml/2006/main" xmlns:w14="http://schemas.microsoft.com/office/word/2010/wordml" xmlns:w15="http://schemas.microsoft.com/office/word/2012/wordml" xmlns:w16cid="http://schemas.microsoft.com/office/word/2016/wordml/cid" xmlns:w16se="http://schemas.microsoft.com/office/word/2015/wordml/symex" xmlns:wpg="http://schemas.microsoft.com/office/word/2010/wordprocessingGroup" xmlns:wpi="http://schemas.microsoft.com/office/word/2010/wordprocessingInk" xmlns:wne="http://schemas.microsoft.com/office/word/2006/wordml" xmlns:wps="http://schemas.microsoft.com/office/word/2010/wordprocessingShape" mc:Ignorable="w14 w15 w16se w16cid wp14">
+<w:footnotes xmlns:wpc="http://schemas.microsoft.com/office/word/2010/wordprocessingCanvas" xmlns:mo="http://schemas.microsoft.com/office/mac/office/2008/main" xmlns:mc="http://schemas.openxmlformats.org/markup-compatibility/2006" xmlns:mv="urn:schemas-microsoft-com:mac:vml" xmlns:o="urn:schemas-microsoft-com:office:office" xmlns:r="http://schemas.openxmlformats.org/officeDocument/2006/relationships" xmlns:m="http://schemas.openxmlformats.org/officeDocument/2006/math" xmlns:v="urn:schemas-microsoft-com:vml" xmlns:wp14="http://schemas.microsoft.com/office/word/2010/wordprocessingDrawing" xmlns:wp="http://schemas.openxmlformats.org/drawingml/2006/wordprocessingDrawing" xmlns:w10="urn:schemas-microsoft-com:office:word" xmlns:w="http://schemas.openxmlformats.org/wordprocessingml/2006/main" xmlns:w14="http://schemas.microsoft.com/office/word/2010/wordml" xmlns:w15="http://schemas.microsoft.com/office/word/2012/wordml" xmlns:wpg="http://schemas.microsoft.com/office/word/2010/wordprocessingGroup" xmlns:wpi="http://schemas.microsoft.com/office/word/2010/wordprocessingInk" xmlns:wne="http://schemas.microsoft.com/office/word/2006/wordml" xmlns:wps="http://schemas.microsoft.com/office/word/2010/wordprocessingShape" mc:Ignorable="w14 w15 wp14">
   <w:footnote w:type="separator" w:id="-1">
     <w:p>
       <w:r>
@@ -5568,8 +6748,8 @@
 </file>
 
 <file path=word/numbering.xml><?xml version="1.0" encoding="utf-8"?>
-<w:numbering xmlns:wpc="http://schemas.microsoft.com/office/word/2010/wordprocessingCanvas" xmlns:cx="http://schemas.microsoft.com/office/drawing/2014/chartex" xmlns:cx1="http://schemas.microsoft.com/office/drawing/2015/9/8/chartex" xmlns:cx2="http://schemas.microsoft.com/office/drawing/2015/10/21/chartex" xmlns:cx3="http://schemas.microsoft.com/office/drawing/2016/5/9/chartex" xmlns:cx4="http://schemas.microsoft.com/office/drawing/2016/5/10/chartex" xmlns:cx5="http://schemas.microsoft.com/office/drawing/2016/5/11/chartex" xmlns:cx6="http://schemas.microsoft.com/office/drawing/2016/5/12/chartex" xmlns:cx7="http://schemas.microsoft.com/office/drawing/2016/5/13/chartex" xmlns:cx8="http://schemas.microsoft.com/office/drawing/2016/5/14/chartex" xmlns:mc="http://schemas.openxmlformats.org/markup-compatibility/2006" xmlns:aink="http://schemas.microsoft.com/office/drawing/2016/ink" xmlns:am3d="http://schemas.microsoft.com/office/drawing/2017/model3d" xmlns:o="urn:schemas-microsoft-com:office:office" xmlns:r="http://schemas.openxmlformats.org/officeDocument/2006/relationships" xmlns:m="http://schemas.openxmlformats.org/officeDocument/2006/math" xmlns:v="urn:schemas-microsoft-com:vml" xmlns:wp14="http://schemas.microsoft.com/office/word/2010/wordprocessingDrawing" xmlns:wp="http://schemas.openxmlformats.org/drawingml/2006/wordprocessingDrawing" xmlns:w10="urn:schemas-microsoft-com:office:word" xmlns:w="http://schemas.openxmlformats.org/wordprocessingml/2006/main" xmlns:w14="http://schemas.microsoft.com/office/word/2010/wordml" xmlns:w15="http://schemas.microsoft.com/office/word/2012/wordml" xmlns:w16cid="http://schemas.microsoft.com/office/word/2016/wordml/cid" xmlns:w16se="http://schemas.microsoft.com/office/word/2015/wordml/symex" xmlns:wpg="http://schemas.microsoft.com/office/word/2010/wordprocessingGroup" xmlns:wpi="http://schemas.microsoft.com/office/word/2010/wordprocessingInk" xmlns:wne="http://schemas.microsoft.com/office/word/2006/wordml" xmlns:wps="http://schemas.microsoft.com/office/word/2010/wordprocessingShape" mc:Ignorable="w14 w15 w16se w16cid wp14">
-  <w:abstractNum w:abstractNumId="0" w15:restartNumberingAfterBreak="0">
+<w:numbering xmlns:wpc="http://schemas.microsoft.com/office/word/2010/wordprocessingCanvas" xmlns:mo="http://schemas.microsoft.com/office/mac/office/2008/main" xmlns:mc="http://schemas.openxmlformats.org/markup-compatibility/2006" xmlns:mv="urn:schemas-microsoft-com:mac:vml" xmlns:o="urn:schemas-microsoft-com:office:office" xmlns:r="http://schemas.openxmlformats.org/officeDocument/2006/relationships" xmlns:m="http://schemas.openxmlformats.org/officeDocument/2006/math" xmlns:v="urn:schemas-microsoft-com:vml" xmlns:wp14="http://schemas.microsoft.com/office/word/2010/wordprocessingDrawing" xmlns:wp="http://schemas.openxmlformats.org/drawingml/2006/wordprocessingDrawing" xmlns:w10="urn:schemas-microsoft-com:office:word" xmlns:w="http://schemas.openxmlformats.org/wordprocessingml/2006/main" xmlns:w14="http://schemas.microsoft.com/office/word/2010/wordml" xmlns:w15="http://schemas.microsoft.com/office/word/2012/wordml" xmlns:wpg="http://schemas.microsoft.com/office/word/2010/wordprocessingGroup" xmlns:wpi="http://schemas.microsoft.com/office/word/2010/wordprocessingInk" xmlns:wne="http://schemas.microsoft.com/office/word/2006/wordml" xmlns:wps="http://schemas.microsoft.com/office/word/2010/wordprocessingShape" mc:Ignorable="w14 w15 wp14">
+  <w:abstractNum w:abstractNumId="0">
     <w:nsid w:val="016B13E2"/>
     <w:multiLevelType w:val="hybridMultilevel"/>
     <w:tmpl w:val="81D432A8"/>
@@ -5658,7 +6838,7 @@
       </w:pPr>
     </w:lvl>
   </w:abstractNum>
-  <w:abstractNum w:abstractNumId="1" w15:restartNumberingAfterBreak="0">
+  <w:abstractNum w:abstractNumId="1">
     <w:nsid w:val="138A374D"/>
     <w:multiLevelType w:val="multilevel"/>
     <w:tmpl w:val="A8DCB208"/>
@@ -5771,7 +6951,7 @@
       </w:rPr>
     </w:lvl>
   </w:abstractNum>
-  <w:abstractNum w:abstractNumId="2" w15:restartNumberingAfterBreak="0">
+  <w:abstractNum w:abstractNumId="2">
     <w:nsid w:val="35460C41"/>
     <w:multiLevelType w:val="hybridMultilevel"/>
     <w:tmpl w:val="6EFA0742"/>
@@ -5860,7 +7040,7 @@
       </w:pPr>
     </w:lvl>
   </w:abstractNum>
-  <w:abstractNum w:abstractNumId="3" w15:restartNumberingAfterBreak="0">
+  <w:abstractNum w:abstractNumId="3">
     <w:nsid w:val="59695858"/>
     <w:multiLevelType w:val="multilevel"/>
     <w:tmpl w:val="C3B0BBD0"/>
@@ -5973,7 +7153,7 @@
       </w:rPr>
     </w:lvl>
   </w:abstractNum>
-  <w:abstractNum w:abstractNumId="4" w15:restartNumberingAfterBreak="0">
+  <w:abstractNum w:abstractNumId="4">
     <w:nsid w:val="6E1735CD"/>
     <w:multiLevelType w:val="hybridMultilevel"/>
     <w:tmpl w:val="92AEA984"/>
@@ -6081,7 +7261,7 @@
 </file>
 
 <file path=word/styles.xml><?xml version="1.0" encoding="utf-8"?>
-<w:styles xmlns:mc="http://schemas.openxmlformats.org/markup-compatibility/2006" xmlns:r="http://schemas.openxmlformats.org/officeDocument/2006/relationships" xmlns:w="http://schemas.openxmlformats.org/wordprocessingml/2006/main" xmlns:w14="http://schemas.microsoft.com/office/word/2010/wordml" xmlns:w15="http://schemas.microsoft.com/office/word/2012/wordml" xmlns:w16cid="http://schemas.microsoft.com/office/word/2016/wordml/cid" xmlns:w16se="http://schemas.microsoft.com/office/word/2015/wordml/symex" mc:Ignorable="w14 w15 w16se w16cid">
+<w:styles xmlns:mc="http://schemas.openxmlformats.org/markup-compatibility/2006" xmlns:r="http://schemas.openxmlformats.org/officeDocument/2006/relationships" xmlns:w="http://schemas.openxmlformats.org/wordprocessingml/2006/main" xmlns:w14="http://schemas.microsoft.com/office/word/2010/wordml" xmlns:w15="http://schemas.microsoft.com/office/word/2012/wordml" mc:Ignorable="w14 w15">
   <w:docDefaults>
     <w:rPrDefault>
       <w:rPr>
@@ -6094,7 +7274,7 @@
     </w:rPrDefault>
     <w:pPrDefault/>
   </w:docDefaults>
-  <w:latentStyles w:defLockedState="0" w:defUIPriority="99" w:defSemiHidden="0" w:defUnhideWhenUsed="0" w:defQFormat="0" w:count="375">
+  <w:latentStyles w:defLockedState="0" w:defUIPriority="99" w:defSemiHidden="0" w:defUnhideWhenUsed="0" w:defQFormat="0" w:count="381">
     <w:lsdException w:name="Normal" w:uiPriority="0" w:qFormat="1"/>
     <w:lsdException w:name="heading 1" w:uiPriority="9" w:qFormat="1"/>
     <w:lsdException w:name="heading 2" w:semiHidden="1" w:uiPriority="9" w:unhideWhenUsed="1" w:qFormat="1"/>
@@ -6467,11 +7647,8 @@
     <w:lsdException w:name="List Table 6 Colorful Accent 6" w:uiPriority="51"/>
     <w:lsdException w:name="List Table 7 Colorful Accent 6" w:uiPriority="52"/>
     <w:lsdException w:name="Mention" w:semiHidden="1" w:unhideWhenUsed="1"/>
-    <w:lsdException w:name="Smart Hyperlink" w:semiHidden="1" w:unhideWhenUsed="1"/>
-    <w:lsdException w:name="Hashtag" w:semiHidden="1" w:unhideWhenUsed="1"/>
-    <w:lsdException w:name="Unresolved Mention" w:semiHidden="1" w:unhideWhenUsed="1"/>
   </w:latentStyles>
-  <w:style w:type="paragraph" w:default="1" w:styleId="a">
+  <w:style w:type="paragraph" w:default="1" w:styleId="Normal">
     <w:name w:val="Normal"/>
     <w:qFormat/>
     <w:pPr>
@@ -6479,11 +7656,11 @@
       <w:jc w:val="both"/>
     </w:pPr>
   </w:style>
-  <w:style w:type="paragraph" w:styleId="1">
+  <w:style w:type="paragraph" w:styleId="Heading1">
     <w:name w:val="heading 1"/>
-    <w:basedOn w:val="a"/>
-    <w:next w:val="a"/>
-    <w:link w:val="10"/>
+    <w:basedOn w:val="Normal"/>
+    <w:next w:val="Normal"/>
+    <w:link w:val="Heading1Char"/>
     <w:uiPriority w:val="9"/>
     <w:qFormat/>
     <w:rsid w:val="00132ACF"/>
@@ -6501,11 +7678,11 @@
       <w:szCs w:val="44"/>
     </w:rPr>
   </w:style>
-  <w:style w:type="paragraph" w:styleId="2">
+  <w:style w:type="paragraph" w:styleId="Heading2">
     <w:name w:val="heading 2"/>
-    <w:basedOn w:val="a"/>
-    <w:next w:val="a"/>
-    <w:link w:val="20"/>
+    <w:basedOn w:val="Normal"/>
+    <w:next w:val="Normal"/>
+    <w:link w:val="Heading2Char"/>
     <w:uiPriority w:val="9"/>
     <w:unhideWhenUsed/>
     <w:qFormat/>
@@ -6524,11 +7701,11 @@
       <w:szCs w:val="32"/>
     </w:rPr>
   </w:style>
-  <w:style w:type="paragraph" w:styleId="3">
+  <w:style w:type="paragraph" w:styleId="Heading3">
     <w:name w:val="heading 3"/>
-    <w:basedOn w:val="a"/>
-    <w:next w:val="a"/>
-    <w:link w:val="30"/>
+    <w:basedOn w:val="Normal"/>
+    <w:next w:val="Normal"/>
+    <w:link w:val="Heading3Char"/>
     <w:uiPriority w:val="9"/>
     <w:unhideWhenUsed/>
     <w:qFormat/>
@@ -6546,13 +7723,13 @@
       <w:szCs w:val="32"/>
     </w:rPr>
   </w:style>
-  <w:style w:type="character" w:default="1" w:styleId="a0">
+  <w:style w:type="character" w:default="1" w:styleId="DefaultParagraphFont">
     <w:name w:val="Default Paragraph Font"/>
     <w:uiPriority w:val="1"/>
     <w:semiHidden/>
     <w:unhideWhenUsed/>
   </w:style>
-  <w:style w:type="table" w:default="1" w:styleId="a1">
+  <w:style w:type="table" w:default="1" w:styleId="TableNormal">
     <w:name w:val="Normal Table"/>
     <w:uiPriority w:val="99"/>
     <w:semiHidden/>
@@ -6567,16 +7744,16 @@
       </w:tblCellMar>
     </w:tblPr>
   </w:style>
-  <w:style w:type="numbering" w:default="1" w:styleId="a2">
+  <w:style w:type="numbering" w:default="1" w:styleId="NoList">
     <w:name w:val="No List"/>
     <w:uiPriority w:val="99"/>
     <w:semiHidden/>
     <w:unhideWhenUsed/>
   </w:style>
-  <w:style w:type="character" w:customStyle="1" w:styleId="30">
-    <w:name w:val="标题 3 字符"/>
-    <w:basedOn w:val="a0"/>
-    <w:link w:val="3"/>
+  <w:style w:type="character" w:customStyle="1" w:styleId="Heading3Char">
+    <w:name w:val="Heading 3 Char"/>
+    <w:basedOn w:val="DefaultParagraphFont"/>
+    <w:link w:val="Heading3"/>
     <w:uiPriority w:val="9"/>
     <w:rsid w:val="00D71BBD"/>
     <w:rPr>
@@ -6586,10 +7763,10 @@
       <w:szCs w:val="32"/>
     </w:rPr>
   </w:style>
-  <w:style w:type="paragraph" w:styleId="a3">
+  <w:style w:type="paragraph" w:styleId="Header">
     <w:name w:val="header"/>
-    <w:basedOn w:val="a"/>
-    <w:link w:val="a4"/>
+    <w:basedOn w:val="Normal"/>
+    <w:link w:val="HeaderChar"/>
     <w:uiPriority w:val="99"/>
     <w:unhideWhenUsed/>
     <w:rsid w:val="0007509F"/>
@@ -6609,10 +7786,10 @@
       <w:szCs w:val="18"/>
     </w:rPr>
   </w:style>
-  <w:style w:type="character" w:customStyle="1" w:styleId="a4">
-    <w:name w:val="页眉 字符"/>
-    <w:basedOn w:val="a0"/>
-    <w:link w:val="a3"/>
+  <w:style w:type="character" w:customStyle="1" w:styleId="HeaderChar">
+    <w:name w:val="Header Char"/>
+    <w:basedOn w:val="DefaultParagraphFont"/>
+    <w:link w:val="Header"/>
     <w:uiPriority w:val="99"/>
     <w:rsid w:val="0007509F"/>
     <w:rPr>
@@ -6620,10 +7797,10 @@
       <w:szCs w:val="18"/>
     </w:rPr>
   </w:style>
-  <w:style w:type="paragraph" w:styleId="a5">
+  <w:style w:type="paragraph" w:styleId="Footer">
     <w:name w:val="footer"/>
-    <w:basedOn w:val="a"/>
-    <w:link w:val="a6"/>
+    <w:basedOn w:val="Normal"/>
+    <w:link w:val="FooterChar"/>
     <w:uiPriority w:val="99"/>
     <w:unhideWhenUsed/>
     <w:rsid w:val="0007509F"/>
@@ -6640,10 +7817,10 @@
       <w:szCs w:val="18"/>
     </w:rPr>
   </w:style>
-  <w:style w:type="character" w:customStyle="1" w:styleId="a6">
-    <w:name w:val="页脚 字符"/>
-    <w:basedOn w:val="a0"/>
-    <w:link w:val="a5"/>
+  <w:style w:type="character" w:customStyle="1" w:styleId="FooterChar">
+    <w:name w:val="Footer Char"/>
+    <w:basedOn w:val="DefaultParagraphFont"/>
+    <w:link w:val="Footer"/>
     <w:uiPriority w:val="99"/>
     <w:rsid w:val="0007509F"/>
     <w:rPr>
@@ -6651,9 +7828,9 @@
       <w:szCs w:val="18"/>
     </w:rPr>
   </w:style>
-  <w:style w:type="paragraph" w:styleId="a7">
+  <w:style w:type="paragraph" w:styleId="NoSpacing">
     <w:name w:val="No Spacing"/>
-    <w:link w:val="a8"/>
+    <w:link w:val="NoSpacingChar"/>
     <w:uiPriority w:val="1"/>
     <w:qFormat/>
     <w:rsid w:val="0007509F"/>
@@ -6662,10 +7839,10 @@
       <w:sz w:val="22"/>
     </w:rPr>
   </w:style>
-  <w:style w:type="character" w:customStyle="1" w:styleId="a8">
-    <w:name w:val="无间隔 字符"/>
-    <w:basedOn w:val="a0"/>
-    <w:link w:val="a7"/>
+  <w:style w:type="character" w:customStyle="1" w:styleId="NoSpacingChar">
+    <w:name w:val="No Spacing Char"/>
+    <w:basedOn w:val="DefaultParagraphFont"/>
+    <w:link w:val="NoSpacing"/>
     <w:uiPriority w:val="1"/>
     <w:rsid w:val="0007509F"/>
     <w:rPr>
@@ -6673,12 +7850,13 @@
       <w:sz w:val="22"/>
     </w:rPr>
   </w:style>
-  <w:style w:type="table" w:styleId="a9">
+  <w:style w:type="table" w:styleId="TableGrid">
     <w:name w:val="Table Grid"/>
-    <w:basedOn w:val="a1"/>
+    <w:basedOn w:val="TableNormal"/>
     <w:uiPriority w:val="39"/>
     <w:rsid w:val="0007509F"/>
     <w:tblPr>
+      <w:tblInd w:w="0" w:type="dxa"/>
       <w:tblBorders>
         <w:top w:val="single" w:sz="4" w:space="0" w:color="auto"/>
         <w:left w:val="single" w:sz="4" w:space="0" w:color="auto"/>
@@ -6687,11 +7865,17 @@
         <w:insideH w:val="single" w:sz="4" w:space="0" w:color="auto"/>
         <w:insideV w:val="single" w:sz="4" w:space="0" w:color="auto"/>
       </w:tblBorders>
+      <w:tblCellMar>
+        <w:top w:w="0" w:type="dxa"/>
+        <w:left w:w="108" w:type="dxa"/>
+        <w:bottom w:w="0" w:type="dxa"/>
+        <w:right w:w="108" w:type="dxa"/>
+      </w:tblCellMar>
     </w:tblPr>
   </w:style>
-  <w:style w:type="paragraph" w:styleId="aa">
+  <w:style w:type="paragraph" w:styleId="ListParagraph">
     <w:name w:val="List Paragraph"/>
-    <w:basedOn w:val="a"/>
+    <w:basedOn w:val="Normal"/>
     <w:uiPriority w:val="34"/>
     <w:qFormat/>
     <w:rsid w:val="0007509F"/>
@@ -6699,10 +7883,10 @@
       <w:ind w:firstLineChars="200" w:firstLine="420"/>
     </w:pPr>
   </w:style>
-  <w:style w:type="character" w:customStyle="1" w:styleId="10">
-    <w:name w:val="标题 1 字符"/>
-    <w:basedOn w:val="a0"/>
-    <w:link w:val="1"/>
+  <w:style w:type="character" w:customStyle="1" w:styleId="Heading1Char">
+    <w:name w:val="Heading 1 Char"/>
+    <w:basedOn w:val="DefaultParagraphFont"/>
+    <w:link w:val="Heading1"/>
     <w:uiPriority w:val="9"/>
     <w:rsid w:val="00132ACF"/>
     <w:rPr>
@@ -6713,10 +7897,10 @@
       <w:szCs w:val="44"/>
     </w:rPr>
   </w:style>
-  <w:style w:type="character" w:customStyle="1" w:styleId="20">
-    <w:name w:val="标题 2 字符"/>
-    <w:basedOn w:val="a0"/>
-    <w:link w:val="2"/>
+  <w:style w:type="character" w:customStyle="1" w:styleId="Heading2Char">
+    <w:name w:val="Heading 2 Char"/>
+    <w:basedOn w:val="DefaultParagraphFont"/>
+    <w:link w:val="Heading2"/>
     <w:uiPriority w:val="9"/>
     <w:rsid w:val="00132ACF"/>
     <w:rPr>
@@ -6727,8 +7911,8 @@
       <w:szCs w:val="32"/>
     </w:rPr>
   </w:style>
-  <w:style w:type="table" w:customStyle="1" w:styleId="TableNormal">
-    <w:name w:val="Table Normal"/>
+  <w:style w:type="table" w:customStyle="1" w:styleId="TableNormal1">
+    <w:name w:val="Table Normal1"/>
     <w:rsid w:val="00DB1229"/>
     <w:pPr>
       <w:pBdr>
@@ -6757,10 +7941,10 @@
       </w:tblCellMar>
     </w:tblPr>
   </w:style>
-  <w:style w:type="paragraph" w:styleId="TOC">
+  <w:style w:type="paragraph" w:styleId="TOCHeading">
     <w:name w:val="TOC Heading"/>
-    <w:basedOn w:val="1"/>
-    <w:next w:val="a"/>
+    <w:basedOn w:val="Heading1"/>
+    <w:next w:val="Normal"/>
     <w:uiPriority w:val="39"/>
     <w:unhideWhenUsed/>
     <w:qFormat/>
@@ -6783,8 +7967,8 @@
   </w:style>
   <w:style w:type="paragraph" w:styleId="TOC1">
     <w:name w:val="toc 1"/>
-    <w:basedOn w:val="a"/>
-    <w:next w:val="a"/>
+    <w:basedOn w:val="Normal"/>
+    <w:next w:val="Normal"/>
     <w:autoRedefine/>
     <w:uiPriority w:val="39"/>
     <w:unhideWhenUsed/>
@@ -6792,8 +7976,8 @@
   </w:style>
   <w:style w:type="paragraph" w:styleId="TOC2">
     <w:name w:val="toc 2"/>
-    <w:basedOn w:val="a"/>
-    <w:next w:val="a"/>
+    <w:basedOn w:val="Normal"/>
+    <w:next w:val="Normal"/>
     <w:autoRedefine/>
     <w:uiPriority w:val="39"/>
     <w:unhideWhenUsed/>
@@ -6802,9 +7986,9 @@
       <w:ind w:leftChars="200" w:left="420"/>
     </w:pPr>
   </w:style>
-  <w:style w:type="character" w:styleId="ab">
+  <w:style w:type="character" w:styleId="Hyperlink">
     <w:name w:val="Hyperlink"/>
-    <w:basedOn w:val="a0"/>
+    <w:basedOn w:val="DefaultParagraphFont"/>
     <w:uiPriority w:val="99"/>
     <w:unhideWhenUsed/>
     <w:rsid w:val="0082660D"/>
@@ -7135,7 +8319,7 @@
 </file>
 
 <file path=customXml/itemProps2.xml><?xml version="1.0" encoding="utf-8"?>
-<ds:datastoreItem xmlns:ds="http://schemas.openxmlformats.org/officeDocument/2006/customXml" ds:itemID="{8D8843F3-233D-44A2-9888-EB46E11E0949}">
+<ds:datastoreItem xmlns:ds="http://schemas.openxmlformats.org/officeDocument/2006/customXml" ds:itemID="{9DC927D1-4928-E540-8B7A-6B831ECFC71C}">
   <ds:schemaRefs>
     <ds:schemaRef ds:uri="http://schemas.openxmlformats.org/officeDocument/2006/bibliography"/>
   </ds:schemaRefs>

</xml_diff>

<commit_message>
minor changes on docs
</commit_message>
<xml_diff>
--- a/doc/迭代计划.docx
+++ b/doc/迭代计划.docx
@@ -1,6 +1,6 @@
 
 <file path=word/document.xml><?xml version="1.0" encoding="utf-8"?>
-<w:document xmlns:wpc="http://schemas.microsoft.com/office/word/2010/wordprocessingCanvas" xmlns:mo="http://schemas.microsoft.com/office/mac/office/2008/main" xmlns:mc="http://schemas.openxmlformats.org/markup-compatibility/2006" xmlns:mv="urn:schemas-microsoft-com:mac:vml" xmlns:o="urn:schemas-microsoft-com:office:office" xmlns:r="http://schemas.openxmlformats.org/officeDocument/2006/relationships" xmlns:m="http://schemas.openxmlformats.org/officeDocument/2006/math" xmlns:v="urn:schemas-microsoft-com:vml" xmlns:wp14="http://schemas.microsoft.com/office/word/2010/wordprocessingDrawing" xmlns:wp="http://schemas.openxmlformats.org/drawingml/2006/wordprocessingDrawing" xmlns:w10="urn:schemas-microsoft-com:office:word" xmlns:w="http://schemas.openxmlformats.org/wordprocessingml/2006/main" xmlns:w14="http://schemas.microsoft.com/office/word/2010/wordml" xmlns:w15="http://schemas.microsoft.com/office/word/2012/wordml" xmlns:wpg="http://schemas.microsoft.com/office/word/2010/wordprocessingGroup" xmlns:wpi="http://schemas.microsoft.com/office/word/2010/wordprocessingInk" xmlns:wne="http://schemas.microsoft.com/office/word/2006/wordml" xmlns:wps="http://schemas.microsoft.com/office/word/2010/wordprocessingShape" mc:Ignorable="w14 w15 wp14">
+<w:document xmlns:wpc="http://schemas.microsoft.com/office/word/2010/wordprocessingCanvas" xmlns:cx="http://schemas.microsoft.com/office/drawing/2014/chartex" xmlns:cx1="http://schemas.microsoft.com/office/drawing/2015/9/8/chartex" xmlns:cx2="http://schemas.microsoft.com/office/drawing/2015/10/21/chartex" xmlns:cx3="http://schemas.microsoft.com/office/drawing/2016/5/9/chartex" xmlns:cx4="http://schemas.microsoft.com/office/drawing/2016/5/10/chartex" xmlns:cx5="http://schemas.microsoft.com/office/drawing/2016/5/11/chartex" xmlns:cx6="http://schemas.microsoft.com/office/drawing/2016/5/12/chartex" xmlns:cx7="http://schemas.microsoft.com/office/drawing/2016/5/13/chartex" xmlns:cx8="http://schemas.microsoft.com/office/drawing/2016/5/14/chartex" xmlns:mc="http://schemas.openxmlformats.org/markup-compatibility/2006" xmlns:aink="http://schemas.microsoft.com/office/drawing/2016/ink" xmlns:am3d="http://schemas.microsoft.com/office/drawing/2017/model3d" xmlns:o="urn:schemas-microsoft-com:office:office" xmlns:r="http://schemas.openxmlformats.org/officeDocument/2006/relationships" xmlns:m="http://schemas.openxmlformats.org/officeDocument/2006/math" xmlns:v="urn:schemas-microsoft-com:vml" xmlns:wp14="http://schemas.microsoft.com/office/word/2010/wordprocessingDrawing" xmlns:wp="http://schemas.openxmlformats.org/drawingml/2006/wordprocessingDrawing" xmlns:w10="urn:schemas-microsoft-com:office:word" xmlns:w="http://schemas.openxmlformats.org/wordprocessingml/2006/main" xmlns:w14="http://schemas.microsoft.com/office/word/2010/wordml" xmlns:w15="http://schemas.microsoft.com/office/word/2012/wordml" xmlns:w16cid="http://schemas.microsoft.com/office/word/2016/wordml/cid" xmlns:w16se="http://schemas.microsoft.com/office/word/2015/wordml/symex" xmlns:wpg="http://schemas.microsoft.com/office/word/2010/wordprocessingGroup" xmlns:wpi="http://schemas.microsoft.com/office/word/2010/wordprocessingInk" xmlns:wne="http://schemas.microsoft.com/office/word/2006/wordml" xmlns:wps="http://schemas.microsoft.com/office/word/2010/wordprocessingShape" mc:Ignorable="w14 w15 w16se w16cid wp14">
   <w:body>
     <w:sdt>
       <w:sdtPr>
@@ -15,7 +15,7 @@
         <w:p/>
         <w:tbl>
           <w:tblPr>
-            <w:tblStyle w:val="TableGrid"/>
+            <w:tblStyle w:val="a9"/>
             <w:tblpPr w:leftFromText="180" w:rightFromText="180" w:vertAnchor="text" w:horzAnchor="margin" w:tblpY="5900"/>
             <w:tblW w:w="8341" w:type="dxa"/>
             <w:tblLook w:val="04A0" w:firstRow="1" w:lastRow="0" w:firstColumn="1" w:lastColumn="0" w:noHBand="0" w:noVBand="1"/>
@@ -249,7 +249,6 @@
                   <w:widowControl/>
                   <w:jc w:val="left"/>
                   <w:rPr>
-                    <w:rFonts w:hint="eastAsia"/>
                     <w:szCs w:val="21"/>
                   </w:rPr>
                 </w:pPr>
@@ -271,7 +270,6 @@
                   <w:widowControl/>
                   <w:jc w:val="left"/>
                   <w:rPr>
-                    <w:rFonts w:hint="eastAsia"/>
                     <w:szCs w:val="21"/>
                   </w:rPr>
                 </w:pPr>
@@ -293,7 +291,6 @@
                   <w:widowControl/>
                   <w:jc w:val="left"/>
                   <w:rPr>
-                    <w:rFonts w:hint="eastAsia"/>
                     <w:szCs w:val="21"/>
                   </w:rPr>
                 </w:pPr>
@@ -490,7 +487,7 @@
                             <w:txbxContent>
                               <w:p>
                                 <w:pPr>
-                                  <w:pStyle w:val="NoSpacing"/>
+                                  <w:pStyle w:val="a7"/>
                                   <w:spacing w:before="40" w:after="560" w:line="216" w:lineRule="auto"/>
                                   <w:rPr>
                                     <w:color w:val="4472C4" w:themeColor="accent1"/>
@@ -527,7 +524,7 @@
                               </w:p>
                               <w:p>
                                 <w:pPr>
-                                  <w:pStyle w:val="NoSpacing"/>
+                                  <w:pStyle w:val="a7"/>
                                   <w:spacing w:before="40" w:after="40"/>
                                   <w:rPr>
                                     <w:caps/>
@@ -566,7 +563,7 @@
                               </w:p>
                               <w:p>
                                 <w:pPr>
-                                  <w:pStyle w:val="NoSpacing"/>
+                                  <w:pStyle w:val="a7"/>
                                   <w:spacing w:before="80" w:after="40"/>
                                   <w:rPr>
                                     <w:caps/>
@@ -640,16 +637,16 @@
               </mc:Choice>
               <mc:Fallback>
                 <w:pict>
-                  <v:shapetype w14:anchorId="54125780" id="_x0000_t202" coordsize="21600,21600" o:spt="202" path="m0,0l0,21600,21600,21600,21600,0xe">
+                  <v:shapetype w14:anchorId="54125780" id="_x0000_t202" coordsize="21600,21600" o:spt="202" path="m,l,21600r21600,l21600,xe">
                     <v:stroke joinstyle="miter"/>
                     <v:path gradientshapeok="t" o:connecttype="rect"/>
                   </v:shapetype>
-                  <v:shape id="文本框 131" o:spid="_x0000_s1026" type="#_x0000_t202" style="position:absolute;margin-left:331.55pt;margin-top:147.9pt;width:382.75pt;height:137.25pt;z-index:251660288;visibility:visible;mso-wrap-style:square;mso-width-percent:0;mso-height-percent:0;mso-wrap-distance-left:14.4pt;mso-wrap-distance-top:0;mso-wrap-distance-right:14.4pt;mso-wrap-distance-bottom:0;mso-position-horizontal:right;mso-position-horizontal-relative:margin;mso-position-vertical:absolute;mso-position-vertical-relative:page;mso-width-percent:0;mso-height-percent:0;mso-width-relative:margin;mso-height-relative:page;v-text-anchor:top" o:gfxdata="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" filled="f" stroked="f" strokeweight=".5pt">
+                  <v:shape id="文本框 131" o:spid="_x0000_s1026" type="#_x0000_t202" style="position:absolute;margin-left:331.55pt;margin-top:147.9pt;width:382.75pt;height:137.25pt;z-index:251660288;visibility:visible;mso-wrap-style:square;mso-width-percent:0;mso-height-percent:0;mso-wrap-distance-left:14.4pt;mso-wrap-distance-top:0;mso-wrap-distance-right:14.4pt;mso-wrap-distance-bottom:0;mso-position-horizontal:right;mso-position-horizontal-relative:margin;mso-position-vertical:absolute;mso-position-vertical-relative:page;mso-width-percent:0;mso-height-percent:0;mso-width-relative:margin;mso-height-relative:page;v-text-anchor:top" o:gfxdata="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" filled="f" stroked="f" strokeweight=".5pt">
                     <v:textbox inset="0,0,0,0">
                       <w:txbxContent>
                         <w:p>
                           <w:pPr>
-                            <w:pStyle w:val="NoSpacing"/>
+                            <w:pStyle w:val="a7"/>
                             <w:spacing w:before="40" w:after="560" w:line="216" w:lineRule="auto"/>
                             <w:rPr>
                               <w:color w:val="4472C4" w:themeColor="accent1"/>
@@ -686,7 +683,7 @@
                         </w:p>
                         <w:p>
                           <w:pPr>
-                            <w:pStyle w:val="NoSpacing"/>
+                            <w:pStyle w:val="a7"/>
                             <w:spacing w:before="40" w:after="40"/>
                             <w:rPr>
                               <w:caps/>
@@ -725,7 +722,7 @@
                         </w:p>
                         <w:p>
                           <w:pPr>
-                            <w:pStyle w:val="NoSpacing"/>
+                            <w:pStyle w:val="a7"/>
                             <w:spacing w:before="80" w:after="40"/>
                             <w:rPr>
                               <w:caps/>
@@ -822,7 +819,7 @@
       <w:sdtContent>
         <w:p>
           <w:pPr>
-            <w:pStyle w:val="TOCHeading"/>
+            <w:pStyle w:val="TOC"/>
           </w:pPr>
           <w:r>
             <w:rPr>
@@ -869,7 +866,7 @@
           <w:hyperlink w:anchor="_Toc518652589" w:history="1">
             <w:r>
               <w:rPr>
-                <w:rStyle w:val="Hyperlink"/>
+                <w:rStyle w:val="ab"/>
                 <w:noProof/>
               </w:rPr>
               <w:t>1.</w:t>
@@ -882,7 +879,7 @@
             </w:r>
             <w:r>
               <w:rPr>
-                <w:rStyle w:val="Hyperlink"/>
+                <w:rStyle w:val="ab"/>
                 <w:noProof/>
               </w:rPr>
               <w:t>简介</w:t>
@@ -950,7 +947,7 @@
           <w:hyperlink w:anchor="_Toc518652590" w:history="1">
             <w:r>
               <w:rPr>
-                <w:rStyle w:val="Hyperlink"/>
+                <w:rStyle w:val="ab"/>
                 <w:noProof/>
               </w:rPr>
               <w:t>1.1目的</w:t>
@@ -1018,7 +1015,7 @@
           <w:hyperlink w:anchor="_Toc518652591" w:history="1">
             <w:r>
               <w:rPr>
-                <w:rStyle w:val="Hyperlink"/>
+                <w:rStyle w:val="ab"/>
                 <w:noProof/>
               </w:rPr>
               <w:t>1.2范围</w:t>
@@ -1086,7 +1083,7 @@
           <w:hyperlink w:anchor="_Toc518652592" w:history="1">
             <w:r>
               <w:rPr>
-                <w:rStyle w:val="Hyperlink"/>
+                <w:rStyle w:val="ab"/>
                 <w:noProof/>
               </w:rPr>
               <w:t>1.3定义、首字母缩写词和缩略语</w:t>
@@ -1154,7 +1151,7 @@
           <w:hyperlink w:anchor="_Toc518652593" w:history="1">
             <w:r>
               <w:rPr>
-                <w:rStyle w:val="Hyperlink"/>
+                <w:rStyle w:val="ab"/>
                 <w:noProof/>
               </w:rPr>
               <w:t>1.4概述</w:t>
@@ -1223,7 +1220,7 @@
           <w:hyperlink w:anchor="_Toc518652594" w:history="1">
             <w:r>
               <w:rPr>
-                <w:rStyle w:val="Hyperlink"/>
+                <w:rStyle w:val="ab"/>
                 <w:noProof/>
               </w:rPr>
               <w:t>2.</w:t>
@@ -1236,7 +1233,7 @@
             </w:r>
             <w:r>
               <w:rPr>
-                <w:rStyle w:val="Hyperlink"/>
+                <w:rStyle w:val="ab"/>
                 <w:noProof/>
               </w:rPr>
               <w:t>计划</w:t>
@@ -1304,7 +1301,7 @@
           <w:hyperlink w:anchor="_Toc518652595" w:history="1">
             <w:r>
               <w:rPr>
-                <w:rStyle w:val="Hyperlink"/>
+                <w:rStyle w:val="ab"/>
                 <w:noProof/>
               </w:rPr>
               <w:t>2.1迭代阶段</w:t>
@@ -1372,7 +1369,7 @@
           <w:hyperlink w:anchor="_Toc518652596" w:history="1">
             <w:r>
               <w:rPr>
-                <w:rStyle w:val="Hyperlink"/>
+                <w:rStyle w:val="ab"/>
                 <w:noProof/>
               </w:rPr>
               <w:t>2.2迭代细分</w:t>
@@ -1441,7 +1438,7 @@
           <w:hyperlink w:anchor="_Toc518652597" w:history="1">
             <w:r>
               <w:rPr>
-                <w:rStyle w:val="Hyperlink"/>
+                <w:rStyle w:val="ab"/>
                 <w:noProof/>
               </w:rPr>
               <w:t>3.</w:t>
@@ -1454,7 +1451,7 @@
             </w:r>
             <w:r>
               <w:rPr>
-                <w:rStyle w:val="Hyperlink"/>
+                <w:rStyle w:val="ab"/>
                 <w:noProof/>
               </w:rPr>
               <w:t>用例</w:t>
@@ -1523,7 +1520,7 @@
           <w:hyperlink w:anchor="_Toc518652598" w:history="1">
             <w:r>
               <w:rPr>
-                <w:rStyle w:val="Hyperlink"/>
+                <w:rStyle w:val="ab"/>
                 <w:noProof/>
               </w:rPr>
               <w:t>4.</w:t>
@@ -1536,7 +1533,7 @@
             </w:r>
             <w:r>
               <w:rPr>
-                <w:rStyle w:val="Hyperlink"/>
+                <w:rStyle w:val="ab"/>
                 <w:noProof/>
               </w:rPr>
               <w:t>资源</w:t>
@@ -1605,7 +1602,7 @@
           <w:hyperlink w:anchor="_Toc518652599" w:history="1">
             <w:r>
               <w:rPr>
-                <w:rStyle w:val="Hyperlink"/>
+                <w:rStyle w:val="ab"/>
                 <w:noProof/>
               </w:rPr>
               <w:t>5.</w:t>
@@ -1618,7 +1615,7 @@
             </w:r>
             <w:r>
               <w:rPr>
-                <w:rStyle w:val="Hyperlink"/>
+                <w:rStyle w:val="ab"/>
                 <w:noProof/>
               </w:rPr>
               <w:t>评估标准</w:t>
@@ -1867,7 +1864,7 @@
     </w:p>
     <w:p>
       <w:pPr>
-        <w:pStyle w:val="Heading1"/>
+        <w:pStyle w:val="1"/>
         <w:numPr>
           <w:ilvl w:val="0"/>
           <w:numId w:val="5"/>
@@ -1931,7 +1928,7 @@
     </w:p>
     <w:p>
       <w:pPr>
-        <w:pStyle w:val="Heading2"/>
+        <w:pStyle w:val="2"/>
       </w:pPr>
       <w:bookmarkStart w:id="1" w:name="_Toc518652590"/>
       <w:r>
@@ -1986,7 +1983,7 @@
     </w:p>
     <w:p>
       <w:pPr>
-        <w:pStyle w:val="Heading2"/>
+        <w:pStyle w:val="2"/>
       </w:pPr>
       <w:bookmarkStart w:id="2" w:name="_Toc518652591"/>
       <w:r>
@@ -2041,7 +2038,7 @@
     </w:p>
     <w:p>
       <w:pPr>
-        <w:pStyle w:val="Heading2"/>
+        <w:pStyle w:val="2"/>
       </w:pPr>
       <w:bookmarkStart w:id="3" w:name="_Toc518652592"/>
       <w:r>
@@ -2131,7 +2128,7 @@
     </w:p>
     <w:p>
       <w:pPr>
-        <w:pStyle w:val="Heading2"/>
+        <w:pStyle w:val="2"/>
       </w:pPr>
       <w:bookmarkStart w:id="4" w:name="_Toc518652593"/>
       <w:r>
@@ -2163,7 +2160,7 @@
     </w:p>
     <w:p>
       <w:pPr>
-        <w:pStyle w:val="Heading1"/>
+        <w:pStyle w:val="1"/>
         <w:numPr>
           <w:ilvl w:val="0"/>
           <w:numId w:val="5"/>
@@ -2181,7 +2178,7 @@
     </w:p>
     <w:p>
       <w:pPr>
-        <w:pStyle w:val="Heading2"/>
+        <w:pStyle w:val="2"/>
       </w:pPr>
       <w:bookmarkStart w:id="6" w:name="_Toc518652595"/>
       <w:r>
@@ -3954,7 +3951,7 @@
     </w:p>
     <w:p>
       <w:pPr>
-        <w:pStyle w:val="Heading2"/>
+        <w:pStyle w:val="2"/>
       </w:pPr>
       <w:bookmarkStart w:id="7" w:name="_Toc518652596"/>
       <w:r>
@@ -3990,7 +3987,7 @@
     </w:p>
     <w:tbl>
       <w:tblPr>
-        <w:tblStyle w:val="TableGrid"/>
+        <w:tblStyle w:val="a9"/>
         <w:tblW w:w="0" w:type="auto"/>
         <w:tblLook w:val="04A0" w:firstRow="1" w:lastRow="0" w:firstColumn="1" w:lastColumn="0" w:noHBand="0" w:noVBand="1"/>
       </w:tblPr>
@@ -4780,7 +4777,31 @@
                 <w:sz w:val="24"/>
                 <w:szCs w:val="24"/>
               </w:rPr>
-              <w:t>7/14/2018</w:t>
+              <w:t>7/</w:t>
+            </w:r>
+            <w:r>
+              <w:rPr>
+                <w:rFonts w:hint="eastAsia"/>
+                <w:sz w:val="24"/>
+                <w:szCs w:val="24"/>
+              </w:rPr>
+              <w:t>1</w:t>
+            </w:r>
+            <w:r>
+              <w:rPr>
+                <w:rFonts w:hint="eastAsia"/>
+                <w:sz w:val="24"/>
+                <w:szCs w:val="24"/>
+              </w:rPr>
+              <w:t>4</w:t>
+            </w:r>
+            <w:r>
+              <w:rPr>
+                <w:rFonts w:hint="eastAsia"/>
+                <w:sz w:val="24"/>
+                <w:szCs w:val="24"/>
+              </w:rPr>
+              <w:t>/2018</w:t>
             </w:r>
           </w:p>
         </w:tc>
@@ -4848,28 +4869,12 @@
           <w:sz w:val="24"/>
           <w:szCs w:val="24"/>
         </w:rPr>
-        <w:t>print</w:t>
-      </w:r>
-      <w:r>
-        <w:rPr>
-          <w:rFonts w:hint="eastAsia"/>
-          <w:sz w:val="24"/>
-          <w:szCs w:val="24"/>
-        </w:rPr>
-        <w:t>2</w:t>
-      </w:r>
-      <w:r>
-        <w:rPr>
-          <w:rFonts w:hint="eastAsia"/>
-          <w:sz w:val="24"/>
-          <w:szCs w:val="24"/>
-        </w:rPr>
-        <w:t>细分：</w:t>
+        <w:t>print2细分：</w:t>
       </w:r>
     </w:p>
     <w:tbl>
       <w:tblPr>
-        <w:tblStyle w:val="TableGrid"/>
+        <w:tblStyle w:val="a9"/>
         <w:tblW w:w="0" w:type="auto"/>
         <w:tblLook w:val="04A0" w:firstRow="1" w:lastRow="0" w:firstColumn="1" w:lastColumn="0" w:noHBand="0" w:noVBand="1"/>
       </w:tblPr>
@@ -5004,23 +5009,7 @@
                 <w:sz w:val="24"/>
                 <w:szCs w:val="24"/>
               </w:rPr>
-              <w:t>7/</w:t>
-            </w:r>
-            <w:r>
-              <w:rPr>
-                <w:rFonts w:hint="eastAsia"/>
-                <w:sz w:val="24"/>
-                <w:szCs w:val="24"/>
-              </w:rPr>
-              <w:t>1</w:t>
-            </w:r>
-            <w:r>
-              <w:rPr>
-                <w:rFonts w:hint="eastAsia"/>
-                <w:sz w:val="24"/>
-                <w:szCs w:val="24"/>
-              </w:rPr>
-              <w:t>2/2018</w:t>
+              <w:t>7/12/2018</w:t>
             </w:r>
           </w:p>
         </w:tc>
@@ -5106,23 +5095,7 @@
                 <w:sz w:val="24"/>
                 <w:szCs w:val="24"/>
               </w:rPr>
-              <w:t>7/</w:t>
-            </w:r>
-            <w:r>
-              <w:rPr>
-                <w:rFonts w:hint="eastAsia"/>
-                <w:sz w:val="24"/>
-                <w:szCs w:val="24"/>
-              </w:rPr>
-              <w:t>1</w:t>
-            </w:r>
-            <w:r>
-              <w:rPr>
-                <w:rFonts w:hint="eastAsia"/>
-                <w:sz w:val="24"/>
-                <w:szCs w:val="24"/>
-              </w:rPr>
-              <w:t>2/2018</w:t>
+              <w:t>7/12/2018</w:t>
             </w:r>
           </w:p>
         </w:tc>
@@ -5177,7 +5150,6 @@
           <w:p>
             <w:pPr>
               <w:rPr>
-                <w:rFonts w:hint="eastAsia"/>
                 <w:sz w:val="24"/>
                 <w:szCs w:val="24"/>
               </w:rPr>
@@ -5225,23 +5197,7 @@
                 <w:sz w:val="24"/>
                 <w:szCs w:val="24"/>
               </w:rPr>
-              <w:t>7/</w:t>
-            </w:r>
-            <w:r>
-              <w:rPr>
-                <w:rFonts w:hint="eastAsia"/>
-                <w:sz w:val="24"/>
-                <w:szCs w:val="24"/>
-              </w:rPr>
-              <w:t>1</w:t>
-            </w:r>
-            <w:r>
-              <w:rPr>
-                <w:rFonts w:hint="eastAsia"/>
-                <w:sz w:val="24"/>
-                <w:szCs w:val="24"/>
-              </w:rPr>
-              <w:t>2/2018</w:t>
+              <w:t>7/12/2018</w:t>
             </w:r>
             <w:r>
               <w:rPr>
@@ -5279,15 +5235,7 @@
                 <w:sz w:val="24"/>
                 <w:szCs w:val="24"/>
               </w:rPr>
-              <w:t>7/</w:t>
-            </w:r>
-            <w:r>
-              <w:rPr>
-                <w:rFonts w:hint="eastAsia"/>
-                <w:sz w:val="24"/>
-                <w:szCs w:val="24"/>
-              </w:rPr>
-              <w:t>1</w:t>
+              <w:t>7/1</w:t>
             </w:r>
             <w:r>
               <w:rPr>
@@ -5382,7 +5330,6 @@
           <w:p>
             <w:pPr>
               <w:rPr>
-                <w:rFonts w:hint="eastAsia"/>
                 <w:sz w:val="24"/>
                 <w:szCs w:val="24"/>
               </w:rPr>
@@ -5556,7 +5503,6 @@
           <w:p>
             <w:pPr>
               <w:rPr>
-                <w:rFonts w:hint="eastAsia"/>
                 <w:sz w:val="24"/>
                 <w:szCs w:val="24"/>
               </w:rPr>
@@ -5659,7 +5605,6 @@
           <w:p>
             <w:pPr>
               <w:rPr>
-                <w:rFonts w:hint="eastAsia"/>
                 <w:sz w:val="24"/>
                 <w:szCs w:val="24"/>
               </w:rPr>
@@ -5683,7 +5628,6 @@
           <w:p>
             <w:pPr>
               <w:rPr>
-                <w:rFonts w:hint="eastAsia"/>
                 <w:sz w:val="24"/>
                 <w:szCs w:val="24"/>
               </w:rPr>
@@ -5792,7 +5736,6 @@
           <w:p>
             <w:pPr>
               <w:rPr>
-                <w:rFonts w:hint="eastAsia"/>
                 <w:sz w:val="24"/>
                 <w:szCs w:val="24"/>
               </w:rPr>
@@ -5819,7 +5762,6 @@
                 <w:szCs w:val="24"/>
               </w:rPr>
             </w:pPr>
-            <w:bookmarkStart w:id="8" w:name="_GoBack"/>
             <w:r>
               <w:rPr>
                 <w:rFonts w:hint="eastAsia"/>
@@ -5828,7 +5770,6 @@
               </w:rPr>
               <w:t>全体成员</w:t>
             </w:r>
-            <w:bookmarkEnd w:id="8"/>
           </w:p>
         </w:tc>
       </w:tr>
@@ -5850,7 +5791,6 @@
                 <w:sz w:val="24"/>
                 <w:szCs w:val="24"/>
               </w:rPr>
-              <w:lastRenderedPageBreak/>
               <w:t>测试</w:t>
             </w:r>
           </w:p>
@@ -5977,85 +5917,85 @@
     </w:p>
     <w:p>
       <w:pPr>
-        <w:pStyle w:val="Heading1"/>
+        <w:pStyle w:val="1"/>
         <w:numPr>
           <w:ilvl w:val="0"/>
           <w:numId w:val="5"/>
         </w:numPr>
       </w:pPr>
-      <w:bookmarkStart w:id="9" w:name="_Toc518652597"/>
+      <w:bookmarkStart w:id="8" w:name="_Toc518652597"/>
       <w:r>
         <w:rPr>
           <w:rFonts w:hint="eastAsia"/>
         </w:rPr>
         <w:t>用例</w:t>
+      </w:r>
+      <w:bookmarkEnd w:id="8"/>
+    </w:p>
+    <w:p>
+      <w:pPr>
+        <w:pStyle w:val="aa"/>
+        <w:ind w:left="360" w:firstLineChars="0" w:firstLine="0"/>
+        <w:rPr>
+          <w:sz w:val="24"/>
+          <w:szCs w:val="24"/>
+        </w:rPr>
+      </w:pPr>
+      <w:r>
+        <w:rPr>
+          <w:rFonts w:hint="eastAsia"/>
+          <w:sz w:val="24"/>
+          <w:szCs w:val="24"/>
+        </w:rPr>
+        <w:t>第一次迭代</w:t>
+      </w:r>
+      <w:r>
+        <w:rPr>
+          <w:rFonts w:hint="eastAsia"/>
+          <w:sz w:val="24"/>
+          <w:szCs w:val="24"/>
+        </w:rPr>
+        <w:t>实现：查看摄像头参数，查看实时监控</w:t>
+      </w:r>
+    </w:p>
+    <w:p>
+      <w:pPr>
+        <w:pStyle w:val="aa"/>
+        <w:ind w:left="360" w:firstLineChars="0" w:firstLine="0"/>
+        <w:rPr>
+          <w:sz w:val="24"/>
+          <w:szCs w:val="24"/>
+        </w:rPr>
+      </w:pPr>
+      <w:r>
+        <w:rPr>
+          <w:rFonts w:hint="eastAsia"/>
+          <w:sz w:val="24"/>
+          <w:szCs w:val="24"/>
+        </w:rPr>
+        <w:t>第二次迭代实现：查看历史监控视频，根据图片搜索目标</w:t>
+      </w:r>
+    </w:p>
+    <w:p>
+      <w:pPr>
+        <w:pStyle w:val="1"/>
+        <w:numPr>
+          <w:ilvl w:val="0"/>
+          <w:numId w:val="5"/>
+        </w:numPr>
+      </w:pPr>
+      <w:bookmarkStart w:id="9" w:name="_Toc518652598"/>
+      <w:r>
+        <w:rPr>
+          <w:rFonts w:hint="eastAsia"/>
+        </w:rPr>
+        <w:t>资源</w:t>
       </w:r>
       <w:bookmarkEnd w:id="9"/>
     </w:p>
     <w:p>
       <w:pPr>
-        <w:pStyle w:val="ListParagraph"/>
-        <w:ind w:left="360" w:firstLineChars="0" w:firstLine="0"/>
-        <w:rPr>
-          <w:sz w:val="24"/>
-          <w:szCs w:val="24"/>
-        </w:rPr>
-      </w:pPr>
-      <w:r>
-        <w:rPr>
-          <w:rFonts w:hint="eastAsia"/>
-          <w:sz w:val="24"/>
-          <w:szCs w:val="24"/>
-        </w:rPr>
-        <w:t>第一次迭代</w:t>
-      </w:r>
-      <w:r>
-        <w:rPr>
-          <w:rFonts w:hint="eastAsia"/>
-          <w:sz w:val="24"/>
-          <w:szCs w:val="24"/>
-        </w:rPr>
-        <w:t>实现：查看摄像头参数，查看实时监控</w:t>
-      </w:r>
-    </w:p>
-    <w:p>
-      <w:pPr>
-        <w:pStyle w:val="ListParagraph"/>
-        <w:ind w:left="360" w:firstLineChars="0" w:firstLine="0"/>
-        <w:rPr>
-          <w:sz w:val="24"/>
-          <w:szCs w:val="24"/>
-        </w:rPr>
-      </w:pPr>
-      <w:r>
-        <w:rPr>
-          <w:rFonts w:hint="eastAsia"/>
-          <w:sz w:val="24"/>
-          <w:szCs w:val="24"/>
-        </w:rPr>
-        <w:t>第二次迭代实现：查看历史监控视频，根据图片搜索目标</w:t>
-      </w:r>
-    </w:p>
-    <w:p>
-      <w:pPr>
-        <w:pStyle w:val="Heading1"/>
-        <w:numPr>
-          <w:ilvl w:val="0"/>
-          <w:numId w:val="5"/>
-        </w:numPr>
-      </w:pPr>
-      <w:bookmarkStart w:id="10" w:name="_Toc518652598"/>
-      <w:r>
-        <w:rPr>
-          <w:rFonts w:hint="eastAsia"/>
-        </w:rPr>
-        <w:t>资源</w:t>
-      </w:r>
-      <w:bookmarkEnd w:id="10"/>
-    </w:p>
-    <w:p>
-      <w:pPr>
-        <w:pStyle w:val="ListParagraph"/>
+        <w:pStyle w:val="aa"/>
         <w:ind w:left="360" w:firstLineChars="0" w:firstLine="0"/>
         <w:rPr>
           <w:sz w:val="24"/>
@@ -6073,7 +6013,7 @@
     </w:p>
     <w:tbl>
       <w:tblPr>
-        <w:tblStyle w:val="TableGrid"/>
+        <w:tblStyle w:val="a9"/>
         <w:tblW w:w="8143" w:type="dxa"/>
         <w:tblInd w:w="360" w:type="dxa"/>
         <w:tblLook w:val="04A0" w:firstRow="1" w:lastRow="0" w:firstColumn="1" w:lastColumn="0" w:noHBand="0" w:noVBand="1"/>
@@ -6093,7 +6033,7 @@
           </w:tcPr>
           <w:p>
             <w:pPr>
-              <w:pStyle w:val="ListParagraph"/>
+              <w:pStyle w:val="aa"/>
               <w:ind w:firstLineChars="0" w:firstLine="0"/>
               <w:rPr>
                 <w:sz w:val="24"/>
@@ -6116,7 +6056,7 @@
           </w:tcPr>
           <w:p>
             <w:pPr>
-              <w:pStyle w:val="ListParagraph"/>
+              <w:pStyle w:val="aa"/>
               <w:ind w:firstLineChars="0" w:firstLine="0"/>
               <w:rPr>
                 <w:sz w:val="24"/>
@@ -6139,7 +6079,7 @@
           </w:tcPr>
           <w:p>
             <w:pPr>
-              <w:pStyle w:val="ListParagraph"/>
+              <w:pStyle w:val="aa"/>
               <w:ind w:firstLineChars="0" w:firstLine="0"/>
               <w:rPr>
                 <w:sz w:val="24"/>
@@ -6167,7 +6107,7 @@
           </w:tcPr>
           <w:p>
             <w:pPr>
-              <w:pStyle w:val="ListParagraph"/>
+              <w:pStyle w:val="aa"/>
               <w:ind w:firstLineChars="0" w:firstLine="0"/>
               <w:rPr>
                 <w:sz w:val="24"/>
@@ -6190,7 +6130,7 @@
           </w:tcPr>
           <w:p>
             <w:pPr>
-              <w:pStyle w:val="ListParagraph"/>
+              <w:pStyle w:val="aa"/>
               <w:ind w:firstLineChars="0" w:firstLine="0"/>
               <w:rPr>
                 <w:sz w:val="24"/>
@@ -6208,7 +6148,7 @@
           </w:p>
           <w:p>
             <w:pPr>
-              <w:pStyle w:val="ListParagraph"/>
+              <w:pStyle w:val="aa"/>
               <w:ind w:firstLineChars="0" w:firstLine="0"/>
               <w:rPr>
                 <w:sz w:val="24"/>
@@ -6230,7 +6170,7 @@
           </w:tcPr>
           <w:p>
             <w:pPr>
-              <w:pStyle w:val="ListParagraph"/>
+              <w:pStyle w:val="aa"/>
               <w:ind w:firstLineChars="0" w:firstLine="0"/>
               <w:rPr>
                 <w:sz w:val="24"/>
@@ -6266,7 +6206,7 @@
           </w:tcPr>
           <w:p>
             <w:pPr>
-              <w:pStyle w:val="ListParagraph"/>
+              <w:pStyle w:val="aa"/>
               <w:ind w:firstLineChars="0" w:firstLine="0"/>
               <w:rPr>
                 <w:sz w:val="24"/>
@@ -6289,7 +6229,7 @@
           </w:tcPr>
           <w:p>
             <w:pPr>
-              <w:pStyle w:val="ListParagraph"/>
+              <w:pStyle w:val="aa"/>
               <w:ind w:firstLineChars="0" w:firstLine="0"/>
               <w:rPr>
                 <w:sz w:val="24"/>
@@ -6306,7 +6246,7 @@
           </w:p>
           <w:p>
             <w:pPr>
-              <w:pStyle w:val="ListParagraph"/>
+              <w:pStyle w:val="aa"/>
               <w:ind w:firstLineChars="0" w:firstLine="0"/>
               <w:rPr>
                 <w:sz w:val="24"/>
@@ -6321,6 +6261,7 @@
               </w:rPr>
               <w:t>项目</w:t>
             </w:r>
+            <w:proofErr w:type="gramStart"/>
             <w:r>
               <w:rPr>
                 <w:sz w:val="24"/>
@@ -6328,24 +6269,7 @@
               </w:rPr>
               <w:t>架构师</w:t>
             </w:r>
-          </w:p>
-          <w:p>
-            <w:pPr>
-              <w:pStyle w:val="ListParagraph"/>
-              <w:ind w:firstLineChars="0" w:firstLine="0"/>
-              <w:rPr>
-                <w:sz w:val="24"/>
-                <w:szCs w:val="24"/>
-              </w:rPr>
-            </w:pPr>
-            <w:r>
-              <w:rPr>
-                <w:rFonts w:hint="eastAsia"/>
-                <w:sz w:val="24"/>
-                <w:szCs w:val="24"/>
-              </w:rPr>
-              <w:t>运维工程师</w:t>
-            </w:r>
+            <w:proofErr w:type="gramEnd"/>
           </w:p>
         </w:tc>
         <w:tc>
@@ -6354,7 +6278,7 @@
           </w:tcPr>
           <w:p>
             <w:pPr>
-              <w:pStyle w:val="ListParagraph"/>
+              <w:pStyle w:val="aa"/>
               <w:ind w:firstLineChars="0" w:firstLine="0"/>
               <w:rPr>
                 <w:sz w:val="24"/>
@@ -6382,13 +6306,14 @@
           </w:tcPr>
           <w:p>
             <w:pPr>
-              <w:pStyle w:val="ListParagraph"/>
+              <w:pStyle w:val="aa"/>
               <w:ind w:firstLineChars="0" w:firstLine="0"/>
               <w:rPr>
                 <w:sz w:val="24"/>
                 <w:szCs w:val="24"/>
               </w:rPr>
             </w:pPr>
+            <w:proofErr w:type="gramStart"/>
             <w:r>
               <w:rPr>
                 <w:rFonts w:hint="eastAsia"/>
@@ -6397,6 +6322,7 @@
               </w:rPr>
               <w:t>宋逸凡</w:t>
             </w:r>
+            <w:proofErr w:type="gramEnd"/>
           </w:p>
         </w:tc>
         <w:tc>
@@ -6405,7 +6331,7 @@
           </w:tcPr>
           <w:p>
             <w:pPr>
-              <w:pStyle w:val="ListParagraph"/>
+              <w:pStyle w:val="aa"/>
               <w:ind w:firstLineChars="0" w:firstLine="0"/>
               <w:rPr>
                 <w:sz w:val="24"/>
@@ -6423,7 +6349,7 @@
           </w:p>
           <w:p>
             <w:pPr>
-              <w:pStyle w:val="ListParagraph"/>
+              <w:pStyle w:val="aa"/>
               <w:ind w:firstLineChars="0" w:firstLine="0"/>
               <w:rPr>
                 <w:sz w:val="24"/>
@@ -6445,7 +6371,7 @@
           </w:tcPr>
           <w:p>
             <w:pPr>
-              <w:pStyle w:val="ListParagraph"/>
+              <w:pStyle w:val="aa"/>
               <w:ind w:firstLineChars="0" w:firstLine="0"/>
               <w:rPr>
                 <w:sz w:val="24"/>
@@ -6463,7 +6389,7 @@
           </w:p>
           <w:p>
             <w:pPr>
-              <w:pStyle w:val="ListParagraph"/>
+              <w:pStyle w:val="aa"/>
               <w:ind w:firstLineChars="0" w:firstLine="0"/>
               <w:rPr>
                 <w:sz w:val="24"/>
@@ -6490,7 +6416,7 @@
           </w:tcPr>
           <w:p>
             <w:pPr>
-              <w:pStyle w:val="ListParagraph"/>
+              <w:pStyle w:val="aa"/>
               <w:ind w:firstLineChars="0" w:firstLine="0"/>
               <w:rPr>
                 <w:sz w:val="24"/>
@@ -6513,7 +6439,7 @@
           </w:tcPr>
           <w:p>
             <w:pPr>
-              <w:pStyle w:val="ListParagraph"/>
+              <w:pStyle w:val="aa"/>
               <w:ind w:firstLineChars="0" w:firstLine="0"/>
               <w:rPr>
                 <w:sz w:val="24"/>
@@ -6535,7 +6461,7 @@
           </w:tcPr>
           <w:p>
             <w:pPr>
-              <w:pStyle w:val="ListParagraph"/>
+              <w:pStyle w:val="aa"/>
               <w:ind w:firstLineChars="0" w:firstLine="0"/>
               <w:rPr>
                 <w:sz w:val="24"/>
@@ -6556,7 +6482,7 @@
     </w:tbl>
     <w:p>
       <w:pPr>
-        <w:pStyle w:val="ListParagraph"/>
+        <w:pStyle w:val="aa"/>
         <w:ind w:left="360" w:firstLineChars="0" w:firstLine="0"/>
         <w:rPr>
           <w:sz w:val="24"/>
@@ -6566,26 +6492,26 @@
     </w:p>
     <w:p>
       <w:pPr>
-        <w:pStyle w:val="Heading1"/>
+        <w:pStyle w:val="1"/>
         <w:numPr>
           <w:ilvl w:val="0"/>
           <w:numId w:val="5"/>
         </w:numPr>
       </w:pPr>
-      <w:bookmarkStart w:id="11" w:name="_Toc518652599"/>
+      <w:bookmarkStart w:id="10" w:name="_Toc518652599"/>
       <w:r>
         <w:rPr>
           <w:rFonts w:hint="eastAsia"/>
         </w:rPr>
+        <w:lastRenderedPageBreak/>
         <w:t>评估标准</w:t>
       </w:r>
-      <w:bookmarkEnd w:id="11"/>
+      <w:bookmarkEnd w:id="10"/>
     </w:p>
     <w:p>
       <w:pPr>
         <w:ind w:firstLine="360"/>
         <w:rPr>
-          <w:rFonts w:hint="eastAsia"/>
           <w:sz w:val="24"/>
           <w:szCs w:val="24"/>
         </w:rPr>
@@ -6611,41 +6537,36 @@
       <w:pPr>
         <w:ind w:firstLine="360"/>
         <w:rPr>
-          <w:sz w:val="24"/>
-          <w:szCs w:val="24"/>
-        </w:rPr>
-      </w:pPr>
-      <w:r>
-        <w:rPr>
           <w:rFonts w:hint="eastAsia"/>
           <w:sz w:val="24"/>
           <w:szCs w:val="24"/>
         </w:rPr>
-        <w:t>第</w:t>
-      </w:r>
+      </w:pPr>
       <w:r>
         <w:rPr>
           <w:rFonts w:hint="eastAsia"/>
           <w:sz w:val="24"/>
           <w:szCs w:val="24"/>
         </w:rPr>
-        <w:t>二</w:t>
+        <w:t>第二次迭代以完成R2版本，实现</w:t>
       </w:r>
+      <w:proofErr w:type="gramStart"/>
       <w:r>
         <w:rPr>
           <w:rFonts w:hint="eastAsia"/>
           <w:sz w:val="24"/>
           <w:szCs w:val="24"/>
         </w:rPr>
-        <w:t>次迭代以完成R</w:t>
+        <w:t>“</w:t>
       </w:r>
+      <w:proofErr w:type="gramEnd"/>
       <w:r>
         <w:rPr>
           <w:rFonts w:hint="eastAsia"/>
           <w:sz w:val="24"/>
           <w:szCs w:val="24"/>
         </w:rPr>
-        <w:t>2</w:t>
+        <w:t>查看历史参数“与”</w:t>
       </w:r>
       <w:r>
         <w:rPr>
@@ -6653,49 +6574,28 @@
           <w:sz w:val="24"/>
           <w:szCs w:val="24"/>
         </w:rPr>
-        <w:t>版本，实现“查看</w:t>
+        <w:t>根据图片搜索目标</w:t>
       </w:r>
+      <w:proofErr w:type="gramStart"/>
       <w:r>
         <w:rPr>
           <w:rFonts w:hint="eastAsia"/>
           <w:sz w:val="24"/>
           <w:szCs w:val="24"/>
         </w:rPr>
-        <w:t>历史参数</w:t>
+        <w:t>”</w:t>
       </w:r>
+      <w:proofErr w:type="gramEnd"/>
       <w:r>
         <w:rPr>
           <w:rFonts w:hint="eastAsia"/>
           <w:sz w:val="24"/>
           <w:szCs w:val="24"/>
         </w:rPr>
-        <w:t>“与”</w:t>
+        <w:t>为目的，具体评估指标参见需求规约。</w:t>
       </w:r>
-      <w:r>
-        <w:rPr>
-          <w:rFonts w:hint="eastAsia"/>
-          <w:sz w:val="24"/>
-          <w:szCs w:val="24"/>
-        </w:rPr>
-        <w:t>搜索选中物体</w:t>
-      </w:r>
-      <w:r>
-        <w:rPr>
-          <w:rFonts w:hint="eastAsia"/>
-          <w:sz w:val="24"/>
-          <w:szCs w:val="24"/>
-        </w:rPr>
-        <w:t>”为目的，具体评估指标参见需求规约。</w:t>
-      </w:r>
-    </w:p>
-    <w:p>
-      <w:pPr>
-        <w:ind w:firstLine="360"/>
-        <w:rPr>
-          <w:sz w:val="24"/>
-          <w:szCs w:val="24"/>
-        </w:rPr>
-      </w:pPr>
+      <w:bookmarkStart w:id="11" w:name="_GoBack"/>
+      <w:bookmarkEnd w:id="11"/>
     </w:p>
     <w:sectPr>
       <w:pgSz w:w="11906" w:h="16838"/>
@@ -6710,7 +6610,7 @@
 </file>
 
 <file path=word/endnotes.xml><?xml version="1.0" encoding="utf-8"?>
-<w:endnotes xmlns:wpc="http://schemas.microsoft.com/office/word/2010/wordprocessingCanvas" xmlns:mo="http://schemas.microsoft.com/office/mac/office/2008/main" xmlns:mc="http://schemas.openxmlformats.org/markup-compatibility/2006" xmlns:mv="urn:schemas-microsoft-com:mac:vml" xmlns:o="urn:schemas-microsoft-com:office:office" xmlns:r="http://schemas.openxmlformats.org/officeDocument/2006/relationships" xmlns:m="http://schemas.openxmlformats.org/officeDocument/2006/math" xmlns:v="urn:schemas-microsoft-com:vml" xmlns:wp14="http://schemas.microsoft.com/office/word/2010/wordprocessingDrawing" xmlns:wp="http://schemas.openxmlformats.org/drawingml/2006/wordprocessingDrawing" xmlns:w10="urn:schemas-microsoft-com:office:word" xmlns:w="http://schemas.openxmlformats.org/wordprocessingml/2006/main" xmlns:w14="http://schemas.microsoft.com/office/word/2010/wordml" xmlns:w15="http://schemas.microsoft.com/office/word/2012/wordml" xmlns:wpg="http://schemas.microsoft.com/office/word/2010/wordprocessingGroup" xmlns:wpi="http://schemas.microsoft.com/office/word/2010/wordprocessingInk" xmlns:wne="http://schemas.microsoft.com/office/word/2006/wordml" xmlns:wps="http://schemas.microsoft.com/office/word/2010/wordprocessingShape" mc:Ignorable="w14 w15 wp14">
+<w:endnotes xmlns:wpc="http://schemas.microsoft.com/office/word/2010/wordprocessingCanvas" xmlns:cx="http://schemas.microsoft.com/office/drawing/2014/chartex" xmlns:cx1="http://schemas.microsoft.com/office/drawing/2015/9/8/chartex" xmlns:cx2="http://schemas.microsoft.com/office/drawing/2015/10/21/chartex" xmlns:cx3="http://schemas.microsoft.com/office/drawing/2016/5/9/chartex" xmlns:cx4="http://schemas.microsoft.com/office/drawing/2016/5/10/chartex" xmlns:cx5="http://schemas.microsoft.com/office/drawing/2016/5/11/chartex" xmlns:cx6="http://schemas.microsoft.com/office/drawing/2016/5/12/chartex" xmlns:cx7="http://schemas.microsoft.com/office/drawing/2016/5/13/chartex" xmlns:cx8="http://schemas.microsoft.com/office/drawing/2016/5/14/chartex" xmlns:mc="http://schemas.openxmlformats.org/markup-compatibility/2006" xmlns:aink="http://schemas.microsoft.com/office/drawing/2016/ink" xmlns:am3d="http://schemas.microsoft.com/office/drawing/2017/model3d" xmlns:o="urn:schemas-microsoft-com:office:office" xmlns:r="http://schemas.openxmlformats.org/officeDocument/2006/relationships" xmlns:m="http://schemas.openxmlformats.org/officeDocument/2006/math" xmlns:v="urn:schemas-microsoft-com:vml" xmlns:wp14="http://schemas.microsoft.com/office/word/2010/wordprocessingDrawing" xmlns:wp="http://schemas.openxmlformats.org/drawingml/2006/wordprocessingDrawing" xmlns:w10="urn:schemas-microsoft-com:office:word" xmlns:w="http://schemas.openxmlformats.org/wordprocessingml/2006/main" xmlns:w14="http://schemas.microsoft.com/office/word/2010/wordml" xmlns:w15="http://schemas.microsoft.com/office/word/2012/wordml" xmlns:w16cid="http://schemas.microsoft.com/office/word/2016/wordml/cid" xmlns:w16se="http://schemas.microsoft.com/office/word/2015/wordml/symex" xmlns:wpg="http://schemas.microsoft.com/office/word/2010/wordprocessingGroup" xmlns:wpi="http://schemas.microsoft.com/office/word/2010/wordprocessingInk" xmlns:wne="http://schemas.microsoft.com/office/word/2006/wordml" xmlns:wps="http://schemas.microsoft.com/office/word/2010/wordprocessingShape" mc:Ignorable="w14 w15 w16se w16cid wp14">
   <w:endnote w:type="separator" w:id="-1">
     <w:p>
       <w:r>
@@ -6729,7 +6629,7 @@
 </file>
 
 <file path=word/footnotes.xml><?xml version="1.0" encoding="utf-8"?>
-<w:footnotes xmlns:wpc="http://schemas.microsoft.com/office/word/2010/wordprocessingCanvas" xmlns:mo="http://schemas.microsoft.com/office/mac/office/2008/main" xmlns:mc="http://schemas.openxmlformats.org/markup-compatibility/2006" xmlns:mv="urn:schemas-microsoft-com:mac:vml" xmlns:o="urn:schemas-microsoft-com:office:office" xmlns:r="http://schemas.openxmlformats.org/officeDocument/2006/relationships" xmlns:m="http://schemas.openxmlformats.org/officeDocument/2006/math" xmlns:v="urn:schemas-microsoft-com:vml" xmlns:wp14="http://schemas.microsoft.com/office/word/2010/wordprocessingDrawing" xmlns:wp="http://schemas.openxmlformats.org/drawingml/2006/wordprocessingDrawing" xmlns:w10="urn:schemas-microsoft-com:office:word" xmlns:w="http://schemas.openxmlformats.org/wordprocessingml/2006/main" xmlns:w14="http://schemas.microsoft.com/office/word/2010/wordml" xmlns:w15="http://schemas.microsoft.com/office/word/2012/wordml" xmlns:wpg="http://schemas.microsoft.com/office/word/2010/wordprocessingGroup" xmlns:wpi="http://schemas.microsoft.com/office/word/2010/wordprocessingInk" xmlns:wne="http://schemas.microsoft.com/office/word/2006/wordml" xmlns:wps="http://schemas.microsoft.com/office/word/2010/wordprocessingShape" mc:Ignorable="w14 w15 wp14">
+<w:footnotes xmlns:wpc="http://schemas.microsoft.com/office/word/2010/wordprocessingCanvas" xmlns:cx="http://schemas.microsoft.com/office/drawing/2014/chartex" xmlns:cx1="http://schemas.microsoft.com/office/drawing/2015/9/8/chartex" xmlns:cx2="http://schemas.microsoft.com/office/drawing/2015/10/21/chartex" xmlns:cx3="http://schemas.microsoft.com/office/drawing/2016/5/9/chartex" xmlns:cx4="http://schemas.microsoft.com/office/drawing/2016/5/10/chartex" xmlns:cx5="http://schemas.microsoft.com/office/drawing/2016/5/11/chartex" xmlns:cx6="http://schemas.microsoft.com/office/drawing/2016/5/12/chartex" xmlns:cx7="http://schemas.microsoft.com/office/drawing/2016/5/13/chartex" xmlns:cx8="http://schemas.microsoft.com/office/drawing/2016/5/14/chartex" xmlns:mc="http://schemas.openxmlformats.org/markup-compatibility/2006" xmlns:aink="http://schemas.microsoft.com/office/drawing/2016/ink" xmlns:am3d="http://schemas.microsoft.com/office/drawing/2017/model3d" xmlns:o="urn:schemas-microsoft-com:office:office" xmlns:r="http://schemas.openxmlformats.org/officeDocument/2006/relationships" xmlns:m="http://schemas.openxmlformats.org/officeDocument/2006/math" xmlns:v="urn:schemas-microsoft-com:vml" xmlns:wp14="http://schemas.microsoft.com/office/word/2010/wordprocessingDrawing" xmlns:wp="http://schemas.openxmlformats.org/drawingml/2006/wordprocessingDrawing" xmlns:w10="urn:schemas-microsoft-com:office:word" xmlns:w="http://schemas.openxmlformats.org/wordprocessingml/2006/main" xmlns:w14="http://schemas.microsoft.com/office/word/2010/wordml" xmlns:w15="http://schemas.microsoft.com/office/word/2012/wordml" xmlns:w16cid="http://schemas.microsoft.com/office/word/2016/wordml/cid" xmlns:w16se="http://schemas.microsoft.com/office/word/2015/wordml/symex" xmlns:wpg="http://schemas.microsoft.com/office/word/2010/wordprocessingGroup" xmlns:wpi="http://schemas.microsoft.com/office/word/2010/wordprocessingInk" xmlns:wne="http://schemas.microsoft.com/office/word/2006/wordml" xmlns:wps="http://schemas.microsoft.com/office/word/2010/wordprocessingShape" mc:Ignorable="w14 w15 w16se w16cid wp14">
   <w:footnote w:type="separator" w:id="-1">
     <w:p>
       <w:r>
@@ -6748,8 +6648,8 @@
 </file>
 
 <file path=word/numbering.xml><?xml version="1.0" encoding="utf-8"?>
-<w:numbering xmlns:wpc="http://schemas.microsoft.com/office/word/2010/wordprocessingCanvas" xmlns:mo="http://schemas.microsoft.com/office/mac/office/2008/main" xmlns:mc="http://schemas.openxmlformats.org/markup-compatibility/2006" xmlns:mv="urn:schemas-microsoft-com:mac:vml" xmlns:o="urn:schemas-microsoft-com:office:office" xmlns:r="http://schemas.openxmlformats.org/officeDocument/2006/relationships" xmlns:m="http://schemas.openxmlformats.org/officeDocument/2006/math" xmlns:v="urn:schemas-microsoft-com:vml" xmlns:wp14="http://schemas.microsoft.com/office/word/2010/wordprocessingDrawing" xmlns:wp="http://schemas.openxmlformats.org/drawingml/2006/wordprocessingDrawing" xmlns:w10="urn:schemas-microsoft-com:office:word" xmlns:w="http://schemas.openxmlformats.org/wordprocessingml/2006/main" xmlns:w14="http://schemas.microsoft.com/office/word/2010/wordml" xmlns:w15="http://schemas.microsoft.com/office/word/2012/wordml" xmlns:wpg="http://schemas.microsoft.com/office/word/2010/wordprocessingGroup" xmlns:wpi="http://schemas.microsoft.com/office/word/2010/wordprocessingInk" xmlns:wne="http://schemas.microsoft.com/office/word/2006/wordml" xmlns:wps="http://schemas.microsoft.com/office/word/2010/wordprocessingShape" mc:Ignorable="w14 w15 wp14">
-  <w:abstractNum w:abstractNumId="0">
+<w:numbering xmlns:wpc="http://schemas.microsoft.com/office/word/2010/wordprocessingCanvas" xmlns:cx="http://schemas.microsoft.com/office/drawing/2014/chartex" xmlns:cx1="http://schemas.microsoft.com/office/drawing/2015/9/8/chartex" xmlns:cx2="http://schemas.microsoft.com/office/drawing/2015/10/21/chartex" xmlns:cx3="http://schemas.microsoft.com/office/drawing/2016/5/9/chartex" xmlns:cx4="http://schemas.microsoft.com/office/drawing/2016/5/10/chartex" xmlns:cx5="http://schemas.microsoft.com/office/drawing/2016/5/11/chartex" xmlns:cx6="http://schemas.microsoft.com/office/drawing/2016/5/12/chartex" xmlns:cx7="http://schemas.microsoft.com/office/drawing/2016/5/13/chartex" xmlns:cx8="http://schemas.microsoft.com/office/drawing/2016/5/14/chartex" xmlns:mc="http://schemas.openxmlformats.org/markup-compatibility/2006" xmlns:aink="http://schemas.microsoft.com/office/drawing/2016/ink" xmlns:am3d="http://schemas.microsoft.com/office/drawing/2017/model3d" xmlns:o="urn:schemas-microsoft-com:office:office" xmlns:r="http://schemas.openxmlformats.org/officeDocument/2006/relationships" xmlns:m="http://schemas.openxmlformats.org/officeDocument/2006/math" xmlns:v="urn:schemas-microsoft-com:vml" xmlns:wp14="http://schemas.microsoft.com/office/word/2010/wordprocessingDrawing" xmlns:wp="http://schemas.openxmlformats.org/drawingml/2006/wordprocessingDrawing" xmlns:w10="urn:schemas-microsoft-com:office:word" xmlns:w="http://schemas.openxmlformats.org/wordprocessingml/2006/main" xmlns:w14="http://schemas.microsoft.com/office/word/2010/wordml" xmlns:w15="http://schemas.microsoft.com/office/word/2012/wordml" xmlns:w16cid="http://schemas.microsoft.com/office/word/2016/wordml/cid" xmlns:w16se="http://schemas.microsoft.com/office/word/2015/wordml/symex" xmlns:wpg="http://schemas.microsoft.com/office/word/2010/wordprocessingGroup" xmlns:wpi="http://schemas.microsoft.com/office/word/2010/wordprocessingInk" xmlns:wne="http://schemas.microsoft.com/office/word/2006/wordml" xmlns:wps="http://schemas.microsoft.com/office/word/2010/wordprocessingShape" mc:Ignorable="w14 w15 w16se w16cid wp14">
+  <w:abstractNum w:abstractNumId="0" w15:restartNumberingAfterBreak="0">
     <w:nsid w:val="016B13E2"/>
     <w:multiLevelType w:val="hybridMultilevel"/>
     <w:tmpl w:val="81D432A8"/>
@@ -6838,7 +6738,7 @@
       </w:pPr>
     </w:lvl>
   </w:abstractNum>
-  <w:abstractNum w:abstractNumId="1">
+  <w:abstractNum w:abstractNumId="1" w15:restartNumberingAfterBreak="0">
     <w:nsid w:val="138A374D"/>
     <w:multiLevelType w:val="multilevel"/>
     <w:tmpl w:val="A8DCB208"/>
@@ -6951,7 +6851,7 @@
       </w:rPr>
     </w:lvl>
   </w:abstractNum>
-  <w:abstractNum w:abstractNumId="2">
+  <w:abstractNum w:abstractNumId="2" w15:restartNumberingAfterBreak="0">
     <w:nsid w:val="35460C41"/>
     <w:multiLevelType w:val="hybridMultilevel"/>
     <w:tmpl w:val="6EFA0742"/>
@@ -7040,7 +6940,7 @@
       </w:pPr>
     </w:lvl>
   </w:abstractNum>
-  <w:abstractNum w:abstractNumId="3">
+  <w:abstractNum w:abstractNumId="3" w15:restartNumberingAfterBreak="0">
     <w:nsid w:val="59695858"/>
     <w:multiLevelType w:val="multilevel"/>
     <w:tmpl w:val="C3B0BBD0"/>
@@ -7153,7 +7053,7 @@
       </w:rPr>
     </w:lvl>
   </w:abstractNum>
-  <w:abstractNum w:abstractNumId="4">
+  <w:abstractNum w:abstractNumId="4" w15:restartNumberingAfterBreak="0">
     <w:nsid w:val="6E1735CD"/>
     <w:multiLevelType w:val="hybridMultilevel"/>
     <w:tmpl w:val="92AEA984"/>
@@ -7261,7 +7161,7 @@
 </file>
 
 <file path=word/styles.xml><?xml version="1.0" encoding="utf-8"?>
-<w:styles xmlns:mc="http://schemas.openxmlformats.org/markup-compatibility/2006" xmlns:r="http://schemas.openxmlformats.org/officeDocument/2006/relationships" xmlns:w="http://schemas.openxmlformats.org/wordprocessingml/2006/main" xmlns:w14="http://schemas.microsoft.com/office/word/2010/wordml" xmlns:w15="http://schemas.microsoft.com/office/word/2012/wordml" mc:Ignorable="w14 w15">
+<w:styles xmlns:mc="http://schemas.openxmlformats.org/markup-compatibility/2006" xmlns:r="http://schemas.openxmlformats.org/officeDocument/2006/relationships" xmlns:w="http://schemas.openxmlformats.org/wordprocessingml/2006/main" xmlns:w14="http://schemas.microsoft.com/office/word/2010/wordml" xmlns:w15="http://schemas.microsoft.com/office/word/2012/wordml" xmlns:w16cid="http://schemas.microsoft.com/office/word/2016/wordml/cid" xmlns:w16se="http://schemas.microsoft.com/office/word/2015/wordml/symex" mc:Ignorable="w14 w15 w16se w16cid">
   <w:docDefaults>
     <w:rPrDefault>
       <w:rPr>
@@ -7274,7 +7174,7 @@
     </w:rPrDefault>
     <w:pPrDefault/>
   </w:docDefaults>
-  <w:latentStyles w:defLockedState="0" w:defUIPriority="99" w:defSemiHidden="0" w:defUnhideWhenUsed="0" w:defQFormat="0" w:count="381">
+  <w:latentStyles w:defLockedState="0" w:defUIPriority="99" w:defSemiHidden="0" w:defUnhideWhenUsed="0" w:defQFormat="0" w:count="375">
     <w:lsdException w:name="Normal" w:uiPriority="0" w:qFormat="1"/>
     <w:lsdException w:name="heading 1" w:uiPriority="9" w:qFormat="1"/>
     <w:lsdException w:name="heading 2" w:semiHidden="1" w:uiPriority="9" w:unhideWhenUsed="1" w:qFormat="1"/>
@@ -7648,7 +7548,7 @@
     <w:lsdException w:name="List Table 7 Colorful Accent 6" w:uiPriority="52"/>
     <w:lsdException w:name="Mention" w:semiHidden="1" w:unhideWhenUsed="1"/>
   </w:latentStyles>
-  <w:style w:type="paragraph" w:default="1" w:styleId="Normal">
+  <w:style w:type="paragraph" w:default="1" w:styleId="a">
     <w:name w:val="Normal"/>
     <w:qFormat/>
     <w:pPr>
@@ -7656,11 +7556,11 @@
       <w:jc w:val="both"/>
     </w:pPr>
   </w:style>
-  <w:style w:type="paragraph" w:styleId="Heading1">
+  <w:style w:type="paragraph" w:styleId="1">
     <w:name w:val="heading 1"/>
-    <w:basedOn w:val="Normal"/>
-    <w:next w:val="Normal"/>
-    <w:link w:val="Heading1Char"/>
+    <w:basedOn w:val="a"/>
+    <w:next w:val="a"/>
+    <w:link w:val="10"/>
     <w:uiPriority w:val="9"/>
     <w:qFormat/>
     <w:rsid w:val="00132ACF"/>
@@ -7678,11 +7578,11 @@
       <w:szCs w:val="44"/>
     </w:rPr>
   </w:style>
-  <w:style w:type="paragraph" w:styleId="Heading2">
+  <w:style w:type="paragraph" w:styleId="2">
     <w:name w:val="heading 2"/>
-    <w:basedOn w:val="Normal"/>
-    <w:next w:val="Normal"/>
-    <w:link w:val="Heading2Char"/>
+    <w:basedOn w:val="a"/>
+    <w:next w:val="a"/>
+    <w:link w:val="20"/>
     <w:uiPriority w:val="9"/>
     <w:unhideWhenUsed/>
     <w:qFormat/>
@@ -7701,11 +7601,11 @@
       <w:szCs w:val="32"/>
     </w:rPr>
   </w:style>
-  <w:style w:type="paragraph" w:styleId="Heading3">
+  <w:style w:type="paragraph" w:styleId="3">
     <w:name w:val="heading 3"/>
-    <w:basedOn w:val="Normal"/>
-    <w:next w:val="Normal"/>
-    <w:link w:val="Heading3Char"/>
+    <w:basedOn w:val="a"/>
+    <w:next w:val="a"/>
+    <w:link w:val="30"/>
     <w:uiPriority w:val="9"/>
     <w:unhideWhenUsed/>
     <w:qFormat/>
@@ -7723,13 +7623,13 @@
       <w:szCs w:val="32"/>
     </w:rPr>
   </w:style>
-  <w:style w:type="character" w:default="1" w:styleId="DefaultParagraphFont">
+  <w:style w:type="character" w:default="1" w:styleId="a0">
     <w:name w:val="Default Paragraph Font"/>
     <w:uiPriority w:val="1"/>
     <w:semiHidden/>
     <w:unhideWhenUsed/>
   </w:style>
-  <w:style w:type="table" w:default="1" w:styleId="TableNormal">
+  <w:style w:type="table" w:default="1" w:styleId="a1">
     <w:name w:val="Normal Table"/>
     <w:uiPriority w:val="99"/>
     <w:semiHidden/>
@@ -7744,16 +7644,16 @@
       </w:tblCellMar>
     </w:tblPr>
   </w:style>
-  <w:style w:type="numbering" w:default="1" w:styleId="NoList">
+  <w:style w:type="numbering" w:default="1" w:styleId="a2">
     <w:name w:val="No List"/>
     <w:uiPriority w:val="99"/>
     <w:semiHidden/>
     <w:unhideWhenUsed/>
   </w:style>
-  <w:style w:type="character" w:customStyle="1" w:styleId="Heading3Char">
-    <w:name w:val="Heading 3 Char"/>
-    <w:basedOn w:val="DefaultParagraphFont"/>
-    <w:link w:val="Heading3"/>
+  <w:style w:type="character" w:customStyle="1" w:styleId="30">
+    <w:name w:val="标题 3 字符"/>
+    <w:basedOn w:val="a0"/>
+    <w:link w:val="3"/>
     <w:uiPriority w:val="9"/>
     <w:rsid w:val="00D71BBD"/>
     <w:rPr>
@@ -7763,10 +7663,10 @@
       <w:szCs w:val="32"/>
     </w:rPr>
   </w:style>
-  <w:style w:type="paragraph" w:styleId="Header">
+  <w:style w:type="paragraph" w:styleId="a3">
     <w:name w:val="header"/>
-    <w:basedOn w:val="Normal"/>
-    <w:link w:val="HeaderChar"/>
+    <w:basedOn w:val="a"/>
+    <w:link w:val="a4"/>
     <w:uiPriority w:val="99"/>
     <w:unhideWhenUsed/>
     <w:rsid w:val="0007509F"/>
@@ -7786,10 +7686,10 @@
       <w:szCs w:val="18"/>
     </w:rPr>
   </w:style>
-  <w:style w:type="character" w:customStyle="1" w:styleId="HeaderChar">
-    <w:name w:val="Header Char"/>
-    <w:basedOn w:val="DefaultParagraphFont"/>
-    <w:link w:val="Header"/>
+  <w:style w:type="character" w:customStyle="1" w:styleId="a4">
+    <w:name w:val="页眉 字符"/>
+    <w:basedOn w:val="a0"/>
+    <w:link w:val="a3"/>
     <w:uiPriority w:val="99"/>
     <w:rsid w:val="0007509F"/>
     <w:rPr>
@@ -7797,10 +7697,10 @@
       <w:szCs w:val="18"/>
     </w:rPr>
   </w:style>
-  <w:style w:type="paragraph" w:styleId="Footer">
+  <w:style w:type="paragraph" w:styleId="a5">
     <w:name w:val="footer"/>
-    <w:basedOn w:val="Normal"/>
-    <w:link w:val="FooterChar"/>
+    <w:basedOn w:val="a"/>
+    <w:link w:val="a6"/>
     <w:uiPriority w:val="99"/>
     <w:unhideWhenUsed/>
     <w:rsid w:val="0007509F"/>
@@ -7817,10 +7717,10 @@
       <w:szCs w:val="18"/>
     </w:rPr>
   </w:style>
-  <w:style w:type="character" w:customStyle="1" w:styleId="FooterChar">
-    <w:name w:val="Footer Char"/>
-    <w:basedOn w:val="DefaultParagraphFont"/>
-    <w:link w:val="Footer"/>
+  <w:style w:type="character" w:customStyle="1" w:styleId="a6">
+    <w:name w:val="页脚 字符"/>
+    <w:basedOn w:val="a0"/>
+    <w:link w:val="a5"/>
     <w:uiPriority w:val="99"/>
     <w:rsid w:val="0007509F"/>
     <w:rPr>
@@ -7828,9 +7728,9 @@
       <w:szCs w:val="18"/>
     </w:rPr>
   </w:style>
-  <w:style w:type="paragraph" w:styleId="NoSpacing">
+  <w:style w:type="paragraph" w:styleId="a7">
     <w:name w:val="No Spacing"/>
-    <w:link w:val="NoSpacingChar"/>
+    <w:link w:val="a8"/>
     <w:uiPriority w:val="1"/>
     <w:qFormat/>
     <w:rsid w:val="0007509F"/>
@@ -7839,10 +7739,10 @@
       <w:sz w:val="22"/>
     </w:rPr>
   </w:style>
-  <w:style w:type="character" w:customStyle="1" w:styleId="NoSpacingChar">
-    <w:name w:val="No Spacing Char"/>
-    <w:basedOn w:val="DefaultParagraphFont"/>
-    <w:link w:val="NoSpacing"/>
+  <w:style w:type="character" w:customStyle="1" w:styleId="a8">
+    <w:name w:val="无间隔 字符"/>
+    <w:basedOn w:val="a0"/>
+    <w:link w:val="a7"/>
     <w:uiPriority w:val="1"/>
     <w:rsid w:val="0007509F"/>
     <w:rPr>
@@ -7850,13 +7750,12 @@
       <w:sz w:val="22"/>
     </w:rPr>
   </w:style>
-  <w:style w:type="table" w:styleId="TableGrid">
+  <w:style w:type="table" w:styleId="a9">
     <w:name w:val="Table Grid"/>
-    <w:basedOn w:val="TableNormal"/>
+    <w:basedOn w:val="a1"/>
     <w:uiPriority w:val="39"/>
     <w:rsid w:val="0007509F"/>
     <w:tblPr>
-      <w:tblInd w:w="0" w:type="dxa"/>
       <w:tblBorders>
         <w:top w:val="single" w:sz="4" w:space="0" w:color="auto"/>
         <w:left w:val="single" w:sz="4" w:space="0" w:color="auto"/>
@@ -7865,17 +7764,11 @@
         <w:insideH w:val="single" w:sz="4" w:space="0" w:color="auto"/>
         <w:insideV w:val="single" w:sz="4" w:space="0" w:color="auto"/>
       </w:tblBorders>
-      <w:tblCellMar>
-        <w:top w:w="0" w:type="dxa"/>
-        <w:left w:w="108" w:type="dxa"/>
-        <w:bottom w:w="0" w:type="dxa"/>
-        <w:right w:w="108" w:type="dxa"/>
-      </w:tblCellMar>
     </w:tblPr>
   </w:style>
-  <w:style w:type="paragraph" w:styleId="ListParagraph">
+  <w:style w:type="paragraph" w:styleId="aa">
     <w:name w:val="List Paragraph"/>
-    <w:basedOn w:val="Normal"/>
+    <w:basedOn w:val="a"/>
     <w:uiPriority w:val="34"/>
     <w:qFormat/>
     <w:rsid w:val="0007509F"/>
@@ -7883,10 +7776,10 @@
       <w:ind w:firstLineChars="200" w:firstLine="420"/>
     </w:pPr>
   </w:style>
-  <w:style w:type="character" w:customStyle="1" w:styleId="Heading1Char">
-    <w:name w:val="Heading 1 Char"/>
-    <w:basedOn w:val="DefaultParagraphFont"/>
-    <w:link w:val="Heading1"/>
+  <w:style w:type="character" w:customStyle="1" w:styleId="10">
+    <w:name w:val="标题 1 字符"/>
+    <w:basedOn w:val="a0"/>
+    <w:link w:val="1"/>
     <w:uiPriority w:val="9"/>
     <w:rsid w:val="00132ACF"/>
     <w:rPr>
@@ -7897,10 +7790,10 @@
       <w:szCs w:val="44"/>
     </w:rPr>
   </w:style>
-  <w:style w:type="character" w:customStyle="1" w:styleId="Heading2Char">
-    <w:name w:val="Heading 2 Char"/>
-    <w:basedOn w:val="DefaultParagraphFont"/>
-    <w:link w:val="Heading2"/>
+  <w:style w:type="character" w:customStyle="1" w:styleId="20">
+    <w:name w:val="标题 2 字符"/>
+    <w:basedOn w:val="a0"/>
+    <w:link w:val="2"/>
     <w:uiPriority w:val="9"/>
     <w:rsid w:val="00132ACF"/>
     <w:rPr>
@@ -7941,10 +7834,10 @@
       </w:tblCellMar>
     </w:tblPr>
   </w:style>
-  <w:style w:type="paragraph" w:styleId="TOCHeading">
+  <w:style w:type="paragraph" w:styleId="TOC">
     <w:name w:val="TOC Heading"/>
-    <w:basedOn w:val="Heading1"/>
-    <w:next w:val="Normal"/>
+    <w:basedOn w:val="1"/>
+    <w:next w:val="a"/>
     <w:uiPriority w:val="39"/>
     <w:unhideWhenUsed/>
     <w:qFormat/>
@@ -7967,8 +7860,8 @@
   </w:style>
   <w:style w:type="paragraph" w:styleId="TOC1">
     <w:name w:val="toc 1"/>
-    <w:basedOn w:val="Normal"/>
-    <w:next w:val="Normal"/>
+    <w:basedOn w:val="a"/>
+    <w:next w:val="a"/>
     <w:autoRedefine/>
     <w:uiPriority w:val="39"/>
     <w:unhideWhenUsed/>
@@ -7976,8 +7869,8 @@
   </w:style>
   <w:style w:type="paragraph" w:styleId="TOC2">
     <w:name w:val="toc 2"/>
-    <w:basedOn w:val="Normal"/>
-    <w:next w:val="Normal"/>
+    <w:basedOn w:val="a"/>
+    <w:next w:val="a"/>
     <w:autoRedefine/>
     <w:uiPriority w:val="39"/>
     <w:unhideWhenUsed/>
@@ -7986,9 +7879,9 @@
       <w:ind w:leftChars="200" w:left="420"/>
     </w:pPr>
   </w:style>
-  <w:style w:type="character" w:styleId="Hyperlink">
+  <w:style w:type="character" w:styleId="ab">
     <w:name w:val="Hyperlink"/>
-    <w:basedOn w:val="DefaultParagraphFont"/>
+    <w:basedOn w:val="a0"/>
     <w:uiPriority w:val="99"/>
     <w:unhideWhenUsed/>
     <w:rsid w:val="0082660D"/>
@@ -8319,7 +8212,7 @@
 </file>
 
 <file path=customXml/itemProps2.xml><?xml version="1.0" encoding="utf-8"?>
-<ds:datastoreItem xmlns:ds="http://schemas.openxmlformats.org/officeDocument/2006/customXml" ds:itemID="{9DC927D1-4928-E540-8B7A-6B831ECFC71C}">
+<ds:datastoreItem xmlns:ds="http://schemas.openxmlformats.org/officeDocument/2006/customXml" ds:itemID="{624F9D51-0666-4CBF-A0BD-2F2D97EC5C6B}">
   <ds:schemaRefs>
     <ds:schemaRef ds:uri="http://schemas.openxmlformats.org/officeDocument/2006/bibliography"/>
   </ds:schemaRefs>

</xml_diff>

<commit_message>
minor change on iteration plan and report
</commit_message>
<xml_diff>
--- a/doc/迭代计划.docx
+++ b/doc/迭代计划.docx
@@ -4008,8 +4008,6 @@
         </w:rPr>
         <w:t>管理，服务监控，日志管理，自动报警</w:t>
       </w:r>
-      <w:bookmarkStart w:id="8" w:name="_GoBack"/>
-      <w:bookmarkEnd w:id="8"/>
     </w:p>
     <w:p>
       <w:pPr>
@@ -4965,7 +4963,7 @@
                 <w:szCs w:val="24"/>
               </w:rPr>
             </w:pPr>
-            <w:bookmarkStart w:id="9" w:name="_Hlk523830130"/>
+            <w:bookmarkStart w:id="8" w:name="_Hlk523830130"/>
             <w:r>
               <w:rPr>
                 <w:rFonts w:hint="eastAsia"/>
@@ -6008,7 +6006,7 @@
         </w:tc>
       </w:tr>
     </w:tbl>
-    <w:bookmarkEnd w:id="9"/>
+    <w:bookmarkEnd w:id="8"/>
     <w:p>
       <w:pPr>
         <w:rPr>
@@ -6964,17 +6962,20 @@
           <w:p>
             <w:pPr>
               <w:rPr>
-                <w:sz w:val="24"/>
-                <w:szCs w:val="24"/>
-              </w:rPr>
-            </w:pPr>
-            <w:r>
-              <w:rPr>
-                <w:rFonts w:hint="eastAsia"/>
-                <w:sz w:val="24"/>
-                <w:szCs w:val="24"/>
-              </w:rPr>
-              <w:t>测试</w:t>
+                <w:rFonts w:hint="eastAsia"/>
+                <w:sz w:val="24"/>
+                <w:szCs w:val="24"/>
+              </w:rPr>
+            </w:pPr>
+            <w:bookmarkStart w:id="9" w:name="_GoBack"/>
+            <w:bookmarkEnd w:id="9"/>
+            <w:r>
+              <w:rPr>
+                <w:rFonts w:hint="eastAsia"/>
+                <w:sz w:val="24"/>
+                <w:szCs w:val="24"/>
+              </w:rPr>
+              <w:t>进行验收准备</w:t>
             </w:r>
           </w:p>
         </w:tc>
@@ -7023,6 +7024,7 @@
           <w:p>
             <w:pPr>
               <w:rPr>
+                <w:rFonts w:hint="eastAsia"/>
                 <w:sz w:val="24"/>
                 <w:szCs w:val="24"/>
               </w:rPr>
@@ -7044,33 +7046,33 @@
           <w:p>
             <w:pPr>
               <w:rPr>
-                <w:sz w:val="24"/>
-                <w:szCs w:val="24"/>
-              </w:rPr>
-            </w:pPr>
-            <w:r>
-              <w:rPr>
-                <w:rFonts w:hint="eastAsia"/>
-                <w:sz w:val="24"/>
-                <w:szCs w:val="24"/>
-              </w:rPr>
-              <w:t>测试用例与测试报告第</w:t>
-            </w:r>
-            <w:r>
-              <w:rPr>
-                <w:rFonts w:hint="eastAsia"/>
-                <w:sz w:val="24"/>
-                <w:szCs w:val="24"/>
-              </w:rPr>
-              <w:t>四</w:t>
-            </w:r>
-            <w:r>
-              <w:rPr>
-                <w:rFonts w:hint="eastAsia"/>
-                <w:sz w:val="24"/>
-                <w:szCs w:val="24"/>
-              </w:rPr>
-              <w:t>部分</w:t>
+                <w:rFonts w:hint="eastAsia"/>
+                <w:sz w:val="24"/>
+                <w:szCs w:val="24"/>
+              </w:rPr>
+            </w:pPr>
+            <w:r>
+              <w:rPr>
+                <w:rFonts w:hint="eastAsia"/>
+                <w:sz w:val="24"/>
+                <w:szCs w:val="24"/>
+              </w:rPr>
+              <w:t>文档、P</w:t>
+            </w:r>
+            <w:r>
+              <w:rPr>
+                <w:sz w:val="24"/>
+                <w:szCs w:val="24"/>
+              </w:rPr>
+              <w:t>PT</w:t>
+            </w:r>
+            <w:r>
+              <w:rPr>
+                <w:rFonts w:hint="eastAsia"/>
+                <w:sz w:val="24"/>
+                <w:szCs w:val="24"/>
+              </w:rPr>
+              <w:t>等验收所需文件</w:t>
             </w:r>
           </w:p>
         </w:tc>
@@ -7081,6 +7083,7 @@
           <w:p>
             <w:pPr>
               <w:rPr>
+                <w:rFonts w:hint="eastAsia"/>
                 <w:sz w:val="24"/>
                 <w:szCs w:val="24"/>
               </w:rPr>
@@ -7810,13 +7813,186 @@
         </w:rPr>
         <w:t>根据图片搜索目标</w:t>
       </w:r>
+      <w:proofErr w:type="gramStart"/>
       <w:r>
         <w:rPr>
           <w:rFonts w:hint="eastAsia"/>
           <w:sz w:val="24"/>
           <w:szCs w:val="24"/>
         </w:rPr>
-        <w:t>”为目的，具体评估指标参见需求规约。</w:t>
+        <w:t>”</w:t>
+      </w:r>
+      <w:proofErr w:type="gramEnd"/>
+      <w:r>
+        <w:rPr>
+          <w:rFonts w:hint="eastAsia"/>
+          <w:sz w:val="24"/>
+          <w:szCs w:val="24"/>
+        </w:rPr>
+        <w:t>为目的，具体评估指标参见需求规约。</w:t>
+      </w:r>
+    </w:p>
+    <w:p>
+      <w:pPr>
+        <w:ind w:firstLine="360"/>
+        <w:rPr>
+          <w:sz w:val="24"/>
+          <w:szCs w:val="24"/>
+        </w:rPr>
+      </w:pPr>
+      <w:r>
+        <w:rPr>
+          <w:rFonts w:hint="eastAsia"/>
+          <w:sz w:val="24"/>
+          <w:szCs w:val="24"/>
+        </w:rPr>
+        <w:t>第</w:t>
+      </w:r>
+      <w:r>
+        <w:rPr>
+          <w:rFonts w:hint="eastAsia"/>
+          <w:sz w:val="24"/>
+          <w:szCs w:val="24"/>
+        </w:rPr>
+        <w:t>三</w:t>
+      </w:r>
+      <w:r>
+        <w:rPr>
+          <w:rFonts w:hint="eastAsia"/>
+          <w:sz w:val="24"/>
+          <w:szCs w:val="24"/>
+        </w:rPr>
+        <w:t>次迭代以完成R</w:t>
+      </w:r>
+      <w:r>
+        <w:rPr>
+          <w:rFonts w:hint="eastAsia"/>
+          <w:sz w:val="24"/>
+          <w:szCs w:val="24"/>
+        </w:rPr>
+        <w:t>3</w:t>
+      </w:r>
+      <w:r>
+        <w:rPr>
+          <w:rFonts w:hint="eastAsia"/>
+          <w:sz w:val="24"/>
+          <w:szCs w:val="24"/>
+        </w:rPr>
+        <w:t>版本，</w:t>
+      </w:r>
+      <w:r>
+        <w:rPr>
+          <w:rFonts w:hint="eastAsia"/>
+          <w:sz w:val="24"/>
+          <w:szCs w:val="24"/>
+        </w:rPr>
+        <w:t>将前两次迭代的功能扩展至多层</w:t>
+      </w:r>
+      <w:r>
+        <w:rPr>
+          <w:rFonts w:hint="eastAsia"/>
+          <w:sz w:val="24"/>
+          <w:szCs w:val="24"/>
+        </w:rPr>
+        <w:t>为目的，具体评估指标参见需求规约</w:t>
+      </w:r>
+      <w:r>
+        <w:rPr>
+          <w:rFonts w:hint="eastAsia"/>
+          <w:sz w:val="24"/>
+          <w:szCs w:val="24"/>
+        </w:rPr>
+        <w:t>与立项建议书</w:t>
+      </w:r>
+      <w:r>
+        <w:rPr>
+          <w:rFonts w:hint="eastAsia"/>
+          <w:sz w:val="24"/>
+          <w:szCs w:val="24"/>
+        </w:rPr>
+        <w:t>。</w:t>
+      </w:r>
+    </w:p>
+    <w:p>
+      <w:pPr>
+        <w:ind w:firstLine="360"/>
+        <w:rPr>
+          <w:rFonts w:hint="eastAsia"/>
+          <w:sz w:val="24"/>
+          <w:szCs w:val="24"/>
+        </w:rPr>
+      </w:pPr>
+      <w:r>
+        <w:rPr>
+          <w:rFonts w:hint="eastAsia"/>
+          <w:sz w:val="24"/>
+          <w:szCs w:val="24"/>
+        </w:rPr>
+        <w:t>第</w:t>
+      </w:r>
+      <w:r>
+        <w:rPr>
+          <w:rFonts w:hint="eastAsia"/>
+          <w:sz w:val="24"/>
+          <w:szCs w:val="24"/>
+        </w:rPr>
+        <w:t>四</w:t>
+      </w:r>
+      <w:r>
+        <w:rPr>
+          <w:rFonts w:hint="eastAsia"/>
+          <w:sz w:val="24"/>
+          <w:szCs w:val="24"/>
+        </w:rPr>
+        <w:t>次迭代以完成R</w:t>
+      </w:r>
+      <w:r>
+        <w:rPr>
+          <w:rFonts w:hint="eastAsia"/>
+          <w:sz w:val="24"/>
+          <w:szCs w:val="24"/>
+        </w:rPr>
+        <w:t>4</w:t>
+      </w:r>
+      <w:r>
+        <w:rPr>
+          <w:rFonts w:hint="eastAsia"/>
+          <w:sz w:val="24"/>
+          <w:szCs w:val="24"/>
+        </w:rPr>
+        <w:t>版本，</w:t>
+      </w:r>
+      <w:r>
+        <w:rPr>
+          <w:rFonts w:hint="eastAsia"/>
+          <w:sz w:val="24"/>
+          <w:szCs w:val="24"/>
+        </w:rPr>
+        <w:t>添加管理、监控功能为目的</w:t>
+      </w:r>
+      <w:r>
+        <w:rPr>
+          <w:rFonts w:hint="eastAsia"/>
+          <w:sz w:val="24"/>
+          <w:szCs w:val="24"/>
+        </w:rPr>
+        <w:t>，具体评估指标参见需求规约</w:t>
+      </w:r>
+      <w:r>
+        <w:rPr>
+          <w:rFonts w:hint="eastAsia"/>
+          <w:sz w:val="24"/>
+          <w:szCs w:val="24"/>
+        </w:rPr>
+        <w:t>与立项建议书</w:t>
+      </w:r>
+      <w:r>
+        <w:rPr>
+          <w:rFonts w:hint="eastAsia"/>
+          <w:sz w:val="24"/>
+          <w:szCs w:val="24"/>
+        </w:rPr>
+        <w:t>。</w:t>
       </w:r>
     </w:p>
     <w:sectPr>
@@ -9457,7 +9633,7 @@
 </file>
 
 <file path=customXml/itemProps2.xml><?xml version="1.0" encoding="utf-8"?>
-<ds:datastoreItem xmlns:ds="http://schemas.openxmlformats.org/officeDocument/2006/customXml" ds:itemID="{073D79C2-C8A1-4210-B4B4-500408F229AB}">
+<ds:datastoreItem xmlns:ds="http://schemas.openxmlformats.org/officeDocument/2006/customXml" ds:itemID="{387FC66C-0EE6-40FC-BF51-8DAEEB5E73B7}">
   <ds:schemaRefs>
     <ds:schemaRef ds:uri="http://schemas.openxmlformats.org/officeDocument/2006/bibliography"/>
   </ds:schemaRefs>

</xml_diff>